<commit_message>
added some screen shots to the documentation
</commit_message>
<xml_diff>
--- a/help/OCTSEGsoftwareManual.docx
+++ b/help/OCTSEGsoftwareManual.docx
@@ -1,6 +1,6 @@
 
 <file path=word/document.xml><?xml version="1.0" encoding="utf-8"?>
-<w:document xmlns:wpc="http://schemas.microsoft.com/office/word/2010/wordprocessingCanvas" xmlns:mc="http://schemas.openxmlformats.org/markup-compatibility/2006" xmlns:o="urn:schemas-microsoft-com:office:office" xmlns:r="http://schemas.openxmlformats.org/officeDocument/2006/relationships" xmlns:m="http://schemas.openxmlformats.org/officeDocument/2006/math" xmlns:v="urn:schemas-microsoft-com:vml" xmlns:wp14="http://schemas.microsoft.com/office/word/2010/wordprocessingDrawing" xmlns:wp="http://schemas.openxmlformats.org/drawingml/2006/wordprocessingDrawing" xmlns:w10="urn:schemas-microsoft-com:office:word" xmlns:w="http://schemas.openxmlformats.org/wordprocessingml/2006/main" xmlns:w14="http://schemas.microsoft.com/office/word/2010/wordml" xmlns:w15="http://schemas.microsoft.com/office/word/2012/wordml" xmlns:wpg="http://schemas.microsoft.com/office/word/2010/wordprocessingGroup" xmlns:wpi="http://schemas.microsoft.com/office/word/2010/wordprocessingInk" xmlns:wne="http://schemas.microsoft.com/office/word/2006/wordml" xmlns:wps="http://schemas.microsoft.com/office/word/2010/wordprocessingShape" mc:Ignorable="w14 w15 wp14">
+<w:document xmlns:ve="http://schemas.openxmlformats.org/markup-compatibility/2006" xmlns:o="urn:schemas-microsoft-com:office:office" xmlns:r="http://schemas.openxmlformats.org/officeDocument/2006/relationships" xmlns:m="http://schemas.openxmlformats.org/officeDocument/2006/math" xmlns:v="urn:schemas-microsoft-com:vml" xmlns:wp="http://schemas.openxmlformats.org/drawingml/2006/wordprocessingDrawing" xmlns:w10="urn:schemas-microsoft-com:office:word" xmlns:w="http://schemas.openxmlformats.org/wordprocessingml/2006/main" xmlns:wne="http://schemas.microsoft.com/office/word/2006/wordml">
   <w:body>
     <w:p>
       <w:pPr>
@@ -32,13 +32,7 @@
         <w:rPr>
           <w:rFonts w:ascii="Cambria" w:hAnsi="Cambria"/>
         </w:rPr>
-        <w:t xml:space="preserve">OCTSEG = </w:t>
-      </w:r>
-      <w:r>
-        <w:rPr>
-          <w:rFonts w:ascii="Cambria" w:hAnsi="Cambria"/>
-        </w:rPr>
-        <w:t>Optical Coherence Tomography Segmentation and Evaluation GUI</w:t>
+        <w:t>OCTSEG = Optical Coherence Tomography Segmentation and Evaluation GUI</w:t>
       </w:r>
     </w:p>
     <w:p>
@@ -63,7 +57,7 @@
           <w:rFonts w:ascii="Cambria" w:hAnsi="Cambria"/>
         </w:rPr>
       </w:pPr>
-      <w:bookmarkStart w:id="0" w:name="_Toc408496323"/>
+      <w:bookmarkStart w:id="0" w:name="_Toc408501616"/>
       <w:r>
         <w:rPr>
           <w:rFonts w:ascii="Cambria" w:hAnsi="Cambria"/>
@@ -88,6 +82,12 @@
     </w:p>
     <w:sdt>
       <w:sdtPr>
+        <w:rPr>
+          <w:rFonts w:asciiTheme="minorHAnsi" w:eastAsiaTheme="minorHAnsi" w:hAnsiTheme="minorHAnsi" w:cstheme="minorBidi"/>
+          <w:color w:val="auto"/>
+          <w:sz w:val="22"/>
+          <w:szCs w:val="22"/>
+        </w:rPr>
         <w:id w:val="623500358"/>
         <w:docPartObj>
           <w:docPartGallery w:val="Table of Contents"/>
@@ -96,13 +96,9 @@
       </w:sdtPr>
       <w:sdtEndPr>
         <w:rPr>
-          <w:rFonts w:asciiTheme="minorHAnsi" w:eastAsiaTheme="minorHAnsi" w:hAnsiTheme="minorHAnsi" w:cstheme="minorBidi"/>
           <w:b/>
           <w:bCs/>
           <w:noProof/>
-          <w:color w:val="auto"/>
-          <w:sz w:val="22"/>
-          <w:szCs w:val="22"/>
         </w:rPr>
       </w:sdtEndPr>
       <w:sdtContent>
@@ -127,9 +123,10 @@
             <w:tabs>
               <w:tab w:val="right" w:leader="dot" w:pos="9396"/>
             </w:tabs>
-            <w:jc w:val="both"/>
             <w:rPr>
+              <w:rFonts w:eastAsiaTheme="minorEastAsia"/>
               <w:noProof/>
+              <w:lang w:val="nl-NL" w:eastAsia="nl-NL"/>
             </w:rPr>
           </w:pPr>
           <w:r>
@@ -141,7 +138,7 @@
           <w:r>
             <w:fldChar w:fldCharType="separate"/>
           </w:r>
-          <w:hyperlink w:anchor="_Toc408496323" w:history="1">
+          <w:hyperlink w:anchor="_Toc408501616" w:history="1">
             <w:r>
               <w:rPr>
                 <w:rStyle w:val="Hyperlink"/>
@@ -169,7 +166,7 @@
                 <w:noProof/>
                 <w:webHidden/>
               </w:rPr>
-              <w:instrText xml:space="preserve"> PAGEREF _Toc408496323 \h </w:instrText>
+              <w:instrText xml:space="preserve"> PAGEREF _Toc408501616 \h </w:instrText>
             </w:r>
             <w:r>
               <w:rPr>
@@ -206,12 +203,13 @@
             <w:tabs>
               <w:tab w:val="right" w:leader="dot" w:pos="9396"/>
             </w:tabs>
-            <w:jc w:val="both"/>
             <w:rPr>
+              <w:rFonts w:eastAsiaTheme="minorEastAsia"/>
               <w:noProof/>
+              <w:lang w:val="nl-NL" w:eastAsia="nl-NL"/>
             </w:rPr>
           </w:pPr>
-          <w:hyperlink w:anchor="_Toc408496324" w:history="1">
+          <w:hyperlink w:anchor="_Toc408501617" w:history="1">
             <w:r>
               <w:rPr>
                 <w:rStyle w:val="Hyperlink"/>
@@ -239,7 +237,7 @@
                 <w:noProof/>
                 <w:webHidden/>
               </w:rPr>
-              <w:instrText xml:space="preserve"> PAGEREF _Toc408496324 \h </w:instrText>
+              <w:instrText xml:space="preserve"> PAGEREF _Toc408501617 \h </w:instrText>
             </w:r>
             <w:r>
               <w:rPr>
@@ -260,6 +258,148 @@
                 <w:webHidden/>
               </w:rPr>
               <w:t>1</w:t>
+            </w:r>
+            <w:r>
+              <w:rPr>
+                <w:noProof/>
+                <w:webHidden/>
+              </w:rPr>
+              <w:fldChar w:fldCharType="end"/>
+            </w:r>
+          </w:hyperlink>
+        </w:p>
+        <w:p>
+          <w:pPr>
+            <w:pStyle w:val="TOC1"/>
+            <w:tabs>
+              <w:tab w:val="right" w:leader="dot" w:pos="9396"/>
+            </w:tabs>
+            <w:rPr>
+              <w:rFonts w:eastAsiaTheme="minorEastAsia"/>
+              <w:noProof/>
+              <w:lang w:val="nl-NL" w:eastAsia="nl-NL"/>
+            </w:rPr>
+          </w:pPr>
+          <w:hyperlink w:anchor="_Toc408501618" w:history="1">
+            <w:r>
+              <w:rPr>
+                <w:rStyle w:val="Hyperlink"/>
+                <w:rFonts w:ascii="Cambria" w:hAnsi="Cambria"/>
+                <w:noProof/>
+              </w:rPr>
+              <w:t>Main Features</w:t>
+            </w:r>
+            <w:r>
+              <w:rPr>
+                <w:noProof/>
+                <w:webHidden/>
+              </w:rPr>
+              <w:tab/>
+            </w:r>
+            <w:r>
+              <w:rPr>
+                <w:noProof/>
+                <w:webHidden/>
+              </w:rPr>
+              <w:fldChar w:fldCharType="begin"/>
+            </w:r>
+            <w:r>
+              <w:rPr>
+                <w:noProof/>
+                <w:webHidden/>
+              </w:rPr>
+              <w:instrText xml:space="preserve"> PAGEREF _Toc408501618 \h </w:instrText>
+            </w:r>
+            <w:r>
+              <w:rPr>
+                <w:noProof/>
+                <w:webHidden/>
+              </w:rPr>
+            </w:r>
+            <w:r>
+              <w:rPr>
+                <w:noProof/>
+                <w:webHidden/>
+              </w:rPr>
+              <w:fldChar w:fldCharType="separate"/>
+            </w:r>
+            <w:r>
+              <w:rPr>
+                <w:noProof/>
+                <w:webHidden/>
+              </w:rPr>
+              <w:t>1</w:t>
+            </w:r>
+            <w:r>
+              <w:rPr>
+                <w:noProof/>
+                <w:webHidden/>
+              </w:rPr>
+              <w:fldChar w:fldCharType="end"/>
+            </w:r>
+          </w:hyperlink>
+        </w:p>
+        <w:p>
+          <w:pPr>
+            <w:pStyle w:val="TOC1"/>
+            <w:tabs>
+              <w:tab w:val="right" w:leader="dot" w:pos="9396"/>
+            </w:tabs>
+            <w:rPr>
+              <w:rFonts w:eastAsiaTheme="minorEastAsia"/>
+              <w:noProof/>
+              <w:lang w:val="nl-NL" w:eastAsia="nl-NL"/>
+            </w:rPr>
+          </w:pPr>
+          <w:hyperlink w:anchor="_Toc408501619" w:history="1">
+            <w:r>
+              <w:rPr>
+                <w:rStyle w:val="Hyperlink"/>
+                <w:rFonts w:ascii="Cambria" w:hAnsi="Cambria"/>
+                <w:noProof/>
+              </w:rPr>
+              <w:t>References</w:t>
+            </w:r>
+            <w:r>
+              <w:rPr>
+                <w:noProof/>
+                <w:webHidden/>
+              </w:rPr>
+              <w:tab/>
+            </w:r>
+            <w:r>
+              <w:rPr>
+                <w:noProof/>
+                <w:webHidden/>
+              </w:rPr>
+              <w:fldChar w:fldCharType="begin"/>
+            </w:r>
+            <w:r>
+              <w:rPr>
+                <w:noProof/>
+                <w:webHidden/>
+              </w:rPr>
+              <w:instrText xml:space="preserve"> PAGEREF _Toc408501619 \h </w:instrText>
+            </w:r>
+            <w:r>
+              <w:rPr>
+                <w:noProof/>
+                <w:webHidden/>
+              </w:rPr>
+            </w:r>
+            <w:r>
+              <w:rPr>
+                <w:noProof/>
+                <w:webHidden/>
+              </w:rPr>
+              <w:fldChar w:fldCharType="separate"/>
+            </w:r>
+            <w:r>
+              <w:rPr>
+                <w:noProof/>
+                <w:webHidden/>
+              </w:rPr>
+              <w:t>2</w:t>
             </w:r>
             <w:r>
               <w:rPr>
@@ -298,7 +438,7 @@
           <w:rFonts w:ascii="Cambria" w:hAnsi="Cambria"/>
         </w:rPr>
       </w:pPr>
-      <w:bookmarkStart w:id="1" w:name="_Toc408496324"/>
+      <w:bookmarkStart w:id="1" w:name="_Toc408501617"/>
       <w:r>
         <w:rPr>
           <w:rFonts w:ascii="Cambria" w:hAnsi="Cambria"/>
@@ -309,19 +449,7 @@
     </w:p>
     <w:p>
       <w:r>
-        <w:t xml:space="preserve">OCTSEG (Optical Coherence Tomography Segmentation and Evaluation GUI) is a graphical user interface (GUI) written in MATLAB for research purpose. </w:t>
-      </w:r>
-      <w:r>
-        <w:t>With this software, t</w:t>
-      </w:r>
-      <w:r>
-        <w:t xml:space="preserve">he retinal layers and the blood vessels of retinal OCT scans can be segmented. Tools for the manual correction of the automated segmentations are provided. The </w:t>
-      </w:r>
-      <w:r>
-        <w:t xml:space="preserve">program gives </w:t>
-      </w:r>
-      <w:r>
-        <w:t>segmentations or resulting thickness measurements on the retinal layers may be exported as a CSV file, which is readable by</w:t>
+        <w:t>OCTSEG (Optical Coherence Tomography Segmentation and Evaluation GUI) is a graphical user interface (GUI) written in MATLAB for research purpose. With this software, the retinal layers and the blood vessels of retinal OCT scans can be segmented. Tools for the manual correction of the automated segmentations are provided. The program gives segmentations or resulting thickness measurements on the retinal layers may be exported as a CSV file, which is readable by</w:t>
       </w:r>
       <w:r>
         <w:t xml:space="preserve"> standard software </w:t>
@@ -538,12 +666,14 @@
           <w:rFonts w:ascii="Cambria" w:hAnsi="Cambria"/>
         </w:rPr>
       </w:pPr>
+      <w:bookmarkStart w:id="2" w:name="_Toc408501618"/>
       <w:r>
         <w:rPr>
           <w:rFonts w:ascii="Cambria" w:hAnsi="Cambria"/>
         </w:rPr>
         <w:t>Main Features</w:t>
       </w:r>
+      <w:bookmarkEnd w:id="2"/>
     </w:p>
     <w:p>
       <w:r>
@@ -590,6 +720,7 @@
         </w:numPr>
       </w:pPr>
       <w:r>
+        <w:lastRenderedPageBreak/>
         <w:t xml:space="preserve">Segmentation of </w:t>
       </w:r>
       <w:r>
@@ -618,10 +749,7 @@
       </w:r>
       <w:proofErr w:type="spellEnd"/>
       <w:r>
-        <w:t xml:space="preserve">, .jpg) is also supported. </w:t>
-      </w:r>
-      <w:r>
-        <w:t>Multiple images can be read in as volumes using user generated .list files (a text file format).</w:t>
+        <w:t>, .jpg) is also supported. Multiple images can be read in as volumes using user generated .list files (a text file format).</w:t>
       </w:r>
       <w:r>
         <w:t xml:space="preserve"> </w:t>
@@ -647,7 +775,6 @@
           <w:sz w:val="24"/>
           <w:szCs w:val="24"/>
         </w:rPr>
-        <w:lastRenderedPageBreak/>
         <w:t xml:space="preserve">Automated segmentation of 6 prominent retinal layers (including the inner limiting membrane, outer nerve fiber layer boundary, and retinal pigment epithelium) </w:t>
       </w:r>
     </w:p>
@@ -766,23 +893,270 @@
         <w:t>Export of the segmentation results to CSV text files</w:t>
       </w:r>
     </w:p>
+    <w:p>
+      <w:pPr>
+        <w:pStyle w:val="ListParagraph"/>
+        <w:spacing w:after="0" w:line="240" w:lineRule="auto"/>
+        <w:rPr>
+          <w:rFonts w:eastAsia="Times New Roman" w:cs="Times New Roman"/>
+          <w:sz w:val="24"/>
+          <w:szCs w:val="24"/>
+        </w:rPr>
+      </w:pPr>
+    </w:p>
+    <w:p>
+      <w:pPr>
+        <w:pStyle w:val="Heading1"/>
+        <w:rPr>
+          <w:rFonts w:ascii="Cambria" w:eastAsia="Times New Roman" w:hAnsi="Cambria"/>
+        </w:rPr>
+      </w:pPr>
+      <w:r>
+        <w:rPr>
+          <w:rFonts w:ascii="Cambria" w:eastAsia="Times New Roman" w:hAnsi="Cambria"/>
+        </w:rPr>
+        <w:t>Screenshots</w:t>
+      </w:r>
+    </w:p>
+    <w:p/>
+    <w:p>
+      <w:pPr>
+        <w:keepNext/>
+      </w:pPr>
+      <w:r>
+        <w:rPr>
+          <w:noProof/>
+          <w:lang w:val="nl-NL" w:eastAsia="nl-NL"/>
+        </w:rPr>
+        <w:drawing>
+          <wp:inline distT="0" distB="0" distL="0" distR="0">
+            <wp:extent cx="5829935" cy="3337058"/>
+            <wp:effectExtent l="19050" t="0" r="0" b="0"/>
+            <wp:docPr id="1" name="Picture 0" descr="StepBySTepAutomaticSegmentaiton.png"/>
+            <wp:cNvGraphicFramePr>
+              <a:graphicFrameLocks xmlns:a="http://schemas.openxmlformats.org/drawingml/2006/main" noChangeAspect="1"/>
+            </wp:cNvGraphicFramePr>
+            <a:graphic xmlns:a="http://schemas.openxmlformats.org/drawingml/2006/main">
+              <a:graphicData uri="http://schemas.openxmlformats.org/drawingml/2006/picture">
+                <pic:pic xmlns:pic="http://schemas.openxmlformats.org/drawingml/2006/picture">
+                  <pic:nvPicPr>
+                    <pic:cNvPr id="0" name="StepBySTepAutomaticSegmentaiton.png"/>
+                    <pic:cNvPicPr/>
+                  </pic:nvPicPr>
+                  <pic:blipFill>
+                    <a:blip r:embed="rId6" cstate="print"/>
+                    <a:stretch>
+                      <a:fillRect/>
+                    </a:stretch>
+                  </pic:blipFill>
+                  <pic:spPr>
+                    <a:xfrm>
+                      <a:off x="0" y="0"/>
+                      <a:ext cx="5829935" cy="3337058"/>
+                    </a:xfrm>
+                    <a:prstGeom prst="rect">
+                      <a:avLst/>
+                    </a:prstGeom>
+                  </pic:spPr>
+                </pic:pic>
+              </a:graphicData>
+            </a:graphic>
+          </wp:inline>
+        </w:drawing>
+      </w:r>
+    </w:p>
+    <w:p>
+      <w:pPr>
+        <w:pStyle w:val="Caption"/>
+        <w:jc w:val="center"/>
+      </w:pPr>
+      <w:r>
+        <w:t>Figure</w:t>
+      </w:r>
+      <w:r>
+        <w:t xml:space="preserve"> </w:t>
+      </w:r>
+      <w:fldSimple w:instr=" SEQ Figuur \* ARABIC ">
+        <w:r>
+          <w:rPr>
+            <w:noProof/>
+          </w:rPr>
+          <w:t>1</w:t>
+        </w:r>
+      </w:fldSimple>
+      <w:r>
+        <w:t xml:space="preserve"> Main window. Automatic segmentation of </w:t>
+      </w:r>
+      <w:proofErr w:type="spellStart"/>
+      <w:r>
+        <w:t>Spectralis</w:t>
+      </w:r>
+      <w:proofErr w:type="spellEnd"/>
+      <w:r>
+        <w:t xml:space="preserve"> volume.</w:t>
+      </w:r>
+    </w:p>
+    <w:p>
+      <w:r>
+        <w:rPr>
+          <w:noProof/>
+          <w:lang w:val="nl-NL" w:eastAsia="nl-NL"/>
+        </w:rPr>
+        <w:drawing>
+          <wp:inline distT="0" distB="0" distL="0" distR="0">
+            <wp:extent cx="1724004" cy="1390650"/>
+            <wp:effectExtent l="19050" t="0" r="0" b="0"/>
+            <wp:docPr id="2" name="Picture 1" descr="LoadingVolDataVisuScreen1.png"/>
+            <wp:cNvGraphicFramePr>
+              <a:graphicFrameLocks xmlns:a="http://schemas.openxmlformats.org/drawingml/2006/main" noChangeAspect="1"/>
+            </wp:cNvGraphicFramePr>
+            <a:graphic xmlns:a="http://schemas.openxmlformats.org/drawingml/2006/main">
+              <a:graphicData uri="http://schemas.openxmlformats.org/drawingml/2006/picture">
+                <pic:pic xmlns:pic="http://schemas.openxmlformats.org/drawingml/2006/picture">
+                  <pic:nvPicPr>
+                    <pic:cNvPr id="0" name="LoadingVolDataVisuScreen1.png"/>
+                    <pic:cNvPicPr/>
+                  </pic:nvPicPr>
+                  <pic:blipFill>
+                    <a:blip r:embed="rId7" cstate="print"/>
+                    <a:stretch>
+                      <a:fillRect/>
+                    </a:stretch>
+                  </pic:blipFill>
+                  <pic:spPr>
+                    <a:xfrm>
+                      <a:off x="0" y="0"/>
+                      <a:ext cx="1734411" cy="1399045"/>
+                    </a:xfrm>
+                    <a:prstGeom prst="rect">
+                      <a:avLst/>
+                    </a:prstGeom>
+                  </pic:spPr>
+                </pic:pic>
+              </a:graphicData>
+            </a:graphic>
+          </wp:inline>
+        </w:drawing>
+      </w:r>
+      <w:r>
+        <w:rPr>
+          <w:noProof/>
+          <w:lang w:val="nl-NL" w:eastAsia="nl-NL"/>
+        </w:rPr>
+        <w:drawing>
+          <wp:inline distT="0" distB="0" distL="0" distR="0">
+            <wp:extent cx="1762125" cy="1436063"/>
+            <wp:effectExtent l="19050" t="0" r="9525" b="0"/>
+            <wp:docPr id="3" name="Picture 2" descr="LoadingVolDataVisuScreen5.png"/>
+            <wp:cNvGraphicFramePr>
+              <a:graphicFrameLocks xmlns:a="http://schemas.openxmlformats.org/drawingml/2006/main" noChangeAspect="1"/>
+            </wp:cNvGraphicFramePr>
+            <a:graphic xmlns:a="http://schemas.openxmlformats.org/drawingml/2006/main">
+              <a:graphicData uri="http://schemas.openxmlformats.org/drawingml/2006/picture">
+                <pic:pic xmlns:pic="http://schemas.openxmlformats.org/drawingml/2006/picture">
+                  <pic:nvPicPr>
+                    <pic:cNvPr id="0" name="LoadingVolDataVisuScreen5.png"/>
+                    <pic:cNvPicPr/>
+                  </pic:nvPicPr>
+                  <pic:blipFill>
+                    <a:blip r:embed="rId8" cstate="print"/>
+                    <a:stretch>
+                      <a:fillRect/>
+                    </a:stretch>
+                  </pic:blipFill>
+                  <pic:spPr>
+                    <a:xfrm>
+                      <a:off x="0" y="0"/>
+                      <a:ext cx="1765167" cy="1438542"/>
+                    </a:xfrm>
+                    <a:prstGeom prst="rect">
+                      <a:avLst/>
+                    </a:prstGeom>
+                  </pic:spPr>
+                </pic:pic>
+              </a:graphicData>
+            </a:graphic>
+          </wp:inline>
+        </w:drawing>
+      </w:r>
+      <w:r>
+        <w:rPr>
+          <w:noProof/>
+          <w:lang w:val="nl-NL" w:eastAsia="nl-NL"/>
+        </w:rPr>
+        <w:drawing>
+          <wp:inline distT="0" distB="0" distL="0" distR="0">
+            <wp:extent cx="1809750" cy="1466216"/>
+            <wp:effectExtent l="19050" t="0" r="0" b="0"/>
+            <wp:docPr id="4" name="Picture 3" descr="LoadingVolDataVisuScreen20.png"/>
+            <wp:cNvGraphicFramePr>
+              <a:graphicFrameLocks xmlns:a="http://schemas.openxmlformats.org/drawingml/2006/main" noChangeAspect="1"/>
+            </wp:cNvGraphicFramePr>
+            <a:graphic xmlns:a="http://schemas.openxmlformats.org/drawingml/2006/main">
+              <a:graphicData uri="http://schemas.openxmlformats.org/drawingml/2006/picture">
+                <pic:pic xmlns:pic="http://schemas.openxmlformats.org/drawingml/2006/picture">
+                  <pic:nvPicPr>
+                    <pic:cNvPr id="0" name="LoadingVolDataVisuScreen20.png"/>
+                    <pic:cNvPicPr/>
+                  </pic:nvPicPr>
+                  <pic:blipFill>
+                    <a:blip r:embed="rId9" cstate="print"/>
+                    <a:stretch>
+                      <a:fillRect/>
+                    </a:stretch>
+                  </pic:blipFill>
+                  <pic:spPr>
+                    <a:xfrm>
+                      <a:off x="0" y="0"/>
+                      <a:ext cx="1809525" cy="1466034"/>
+                    </a:xfrm>
+                    <a:prstGeom prst="rect">
+                      <a:avLst/>
+                    </a:prstGeom>
+                  </pic:spPr>
+                </pic:pic>
+              </a:graphicData>
+            </a:graphic>
+          </wp:inline>
+        </w:drawing>
+      </w:r>
+    </w:p>
+    <w:p>
+      <w:pPr>
+        <w:pStyle w:val="Caption"/>
+        <w:jc w:val="center"/>
+      </w:pPr>
+      <w:r>
+        <w:t xml:space="preserve">Figure </w:t>
+      </w:r>
+      <w:fldSimple w:instr=" SEQ Figuur \* ARABIC ">
+        <w:r>
+          <w:rPr>
+            <w:noProof/>
+          </w:rPr>
+          <w:t>2</w:t>
+        </w:r>
+      </w:fldSimple>
+      <w:r>
+        <w:t xml:space="preserve"> OCT and SLO views</w:t>
+      </w:r>
+    </w:p>
     <w:sdt>
       <w:sdtPr>
+        <w:rPr>
+          <w:rFonts w:asciiTheme="minorHAnsi" w:eastAsiaTheme="minorHAnsi" w:hAnsiTheme="minorHAnsi" w:cstheme="minorBidi"/>
+          <w:color w:val="auto"/>
+          <w:sz w:val="22"/>
+          <w:szCs w:val="22"/>
+        </w:rPr>
         <w:id w:val="-526169474"/>
         <w:docPartObj>
           <w:docPartGallery w:val="Bibliographies"/>
           <w:docPartUnique/>
         </w:docPartObj>
       </w:sdtPr>
-      <w:sdtEndPr>
-        <w:rPr>
-          <w:rFonts w:asciiTheme="minorHAnsi" w:eastAsiaTheme="minorHAnsi" w:hAnsiTheme="minorHAnsi" w:cstheme="minorBidi"/>
-          <w:color w:val="auto"/>
-          <w:sz w:val="22"/>
-          <w:szCs w:val="22"/>
-        </w:rPr>
-      </w:sdtEndPr>
       <w:sdtContent>
+        <w:bookmarkStart w:id="3" w:name="_Toc408501619" w:displacedByCustomXml="prev"/>
         <w:p>
           <w:pPr>
             <w:pStyle w:val="Heading1"/>
@@ -796,6 +1170,7 @@
             </w:rPr>
             <w:t>References</w:t>
           </w:r>
+          <w:bookmarkEnd w:id="3"/>
         </w:p>
         <w:sdt>
           <w:sdtPr>
@@ -948,8 +1323,8 @@
       <w:pPr>
         <w:jc w:val="both"/>
       </w:pPr>
-      <w:bookmarkStart w:id="2" w:name="_GoBack"/>
-      <w:bookmarkEnd w:id="2"/>
+      <w:bookmarkStart w:id="4" w:name="_GoBack"/>
+      <w:bookmarkEnd w:id="4"/>
     </w:p>
     <w:sectPr>
       <w:pgSz w:w="12240" w:h="15840"/>
@@ -962,7 +1337,7 @@
 </file>
 
 <file path=word/numbering.xml><?xml version="1.0" encoding="utf-8"?>
-<w:numbering xmlns:wpc="http://schemas.microsoft.com/office/word/2010/wordprocessingCanvas" xmlns:mc="http://schemas.openxmlformats.org/markup-compatibility/2006" xmlns:o="urn:schemas-microsoft-com:office:office" xmlns:r="http://schemas.openxmlformats.org/officeDocument/2006/relationships" xmlns:m="http://schemas.openxmlformats.org/officeDocument/2006/math" xmlns:v="urn:schemas-microsoft-com:vml" xmlns:wp14="http://schemas.microsoft.com/office/word/2010/wordprocessingDrawing" xmlns:wp="http://schemas.openxmlformats.org/drawingml/2006/wordprocessingDrawing" xmlns:w10="urn:schemas-microsoft-com:office:word" xmlns:w="http://schemas.openxmlformats.org/wordprocessingml/2006/main" xmlns:w14="http://schemas.microsoft.com/office/word/2010/wordml" xmlns:w15="http://schemas.microsoft.com/office/word/2012/wordml" xmlns:wpg="http://schemas.microsoft.com/office/word/2010/wordprocessingGroup" xmlns:wpi="http://schemas.microsoft.com/office/word/2010/wordprocessingInk" xmlns:wne="http://schemas.microsoft.com/office/word/2006/wordml" xmlns:wps="http://schemas.microsoft.com/office/word/2010/wordprocessingShape" mc:Ignorable="w14 w15 wp14">
+<w:numbering xmlns:ve="http://schemas.openxmlformats.org/markup-compatibility/2006" xmlns:o="urn:schemas-microsoft-com:office:office" xmlns:r="http://schemas.openxmlformats.org/officeDocument/2006/relationships" xmlns:m="http://schemas.openxmlformats.org/officeDocument/2006/math" xmlns:v="urn:schemas-microsoft-com:vml" xmlns:wp="http://schemas.openxmlformats.org/drawingml/2006/wordprocessingDrawing" xmlns:w10="urn:schemas-microsoft-com:office:word" xmlns:w="http://schemas.openxmlformats.org/wordprocessingml/2006/main" xmlns:wne="http://schemas.microsoft.com/office/word/2006/wordml">
   <w:abstractNum w:abstractNumId="0">
     <w:nsid w:val="1760026A"/>
     <w:multiLevelType w:val="hybridMultilevel"/>
@@ -1431,7 +1806,7 @@
 </file>
 
 <file path=word/styles.xml><?xml version="1.0" encoding="utf-8"?>
-<w:styles xmlns:mc="http://schemas.openxmlformats.org/markup-compatibility/2006" xmlns:r="http://schemas.openxmlformats.org/officeDocument/2006/relationships" xmlns:w="http://schemas.openxmlformats.org/wordprocessingml/2006/main" xmlns:w14="http://schemas.microsoft.com/office/word/2010/wordml" xmlns:w15="http://schemas.microsoft.com/office/word/2012/wordml" mc:Ignorable="w14 w15">
+<w:styles xmlns:r="http://schemas.openxmlformats.org/officeDocument/2006/relationships" xmlns:w="http://schemas.openxmlformats.org/wordprocessingml/2006/main">
   <w:docDefaults>
     <w:rPrDefault>
       <w:rPr>
@@ -1447,382 +1822,149 @@
       </w:pPr>
     </w:pPrDefault>
   </w:docDefaults>
-  <w:latentStyles w:defLockedState="0" w:defUIPriority="99" w:defSemiHidden="0" w:defUnhideWhenUsed="0" w:defQFormat="0" w:count="371">
-    <w:lsdException w:name="Normal" w:uiPriority="0" w:qFormat="1"/>
-    <w:lsdException w:name="heading 1" w:uiPriority="9" w:qFormat="1"/>
-    <w:lsdException w:name="heading 2" w:semiHidden="1" w:uiPriority="9" w:unhideWhenUsed="1" w:qFormat="1"/>
-    <w:lsdException w:name="heading 3" w:semiHidden="1" w:uiPriority="9" w:unhideWhenUsed="1" w:qFormat="1"/>
-    <w:lsdException w:name="heading 4" w:semiHidden="1" w:uiPriority="9" w:unhideWhenUsed="1" w:qFormat="1"/>
-    <w:lsdException w:name="heading 5" w:semiHidden="1" w:uiPriority="9" w:unhideWhenUsed="1" w:qFormat="1"/>
-    <w:lsdException w:name="heading 6" w:semiHidden="1" w:uiPriority="9" w:unhideWhenUsed="1" w:qFormat="1"/>
-    <w:lsdException w:name="heading 7" w:semiHidden="1" w:uiPriority="9" w:unhideWhenUsed="1" w:qFormat="1"/>
-    <w:lsdException w:name="heading 8" w:semiHidden="1" w:uiPriority="9" w:unhideWhenUsed="1" w:qFormat="1"/>
-    <w:lsdException w:name="heading 9" w:semiHidden="1" w:uiPriority="9" w:unhideWhenUsed="1" w:qFormat="1"/>
-    <w:lsdException w:name="index 1" w:semiHidden="1" w:unhideWhenUsed="1"/>
-    <w:lsdException w:name="index 2" w:semiHidden="1" w:unhideWhenUsed="1"/>
-    <w:lsdException w:name="index 3" w:semiHidden="1" w:unhideWhenUsed="1"/>
-    <w:lsdException w:name="index 4" w:semiHidden="1" w:unhideWhenUsed="1"/>
-    <w:lsdException w:name="index 5" w:semiHidden="1" w:unhideWhenUsed="1"/>
-    <w:lsdException w:name="index 6" w:semiHidden="1" w:unhideWhenUsed="1"/>
-    <w:lsdException w:name="index 7" w:semiHidden="1" w:unhideWhenUsed="1"/>
-    <w:lsdException w:name="index 8" w:semiHidden="1" w:unhideWhenUsed="1"/>
-    <w:lsdException w:name="index 9" w:semiHidden="1" w:unhideWhenUsed="1"/>
-    <w:lsdException w:name="toc 1" w:semiHidden="1" w:uiPriority="39" w:unhideWhenUsed="1"/>
-    <w:lsdException w:name="toc 2" w:semiHidden="1" w:uiPriority="39" w:unhideWhenUsed="1"/>
-    <w:lsdException w:name="toc 3" w:semiHidden="1" w:uiPriority="39" w:unhideWhenUsed="1"/>
-    <w:lsdException w:name="toc 4" w:semiHidden="1" w:uiPriority="39" w:unhideWhenUsed="1"/>
-    <w:lsdException w:name="toc 5" w:semiHidden="1" w:uiPriority="39" w:unhideWhenUsed="1"/>
-    <w:lsdException w:name="toc 6" w:semiHidden="1" w:uiPriority="39" w:unhideWhenUsed="1"/>
-    <w:lsdException w:name="toc 7" w:semiHidden="1" w:uiPriority="39" w:unhideWhenUsed="1"/>
-    <w:lsdException w:name="toc 8" w:semiHidden="1" w:uiPriority="39" w:unhideWhenUsed="1"/>
-    <w:lsdException w:name="toc 9" w:semiHidden="1" w:uiPriority="39" w:unhideWhenUsed="1"/>
-    <w:lsdException w:name="Normal Indent" w:semiHidden="1" w:unhideWhenUsed="1"/>
-    <w:lsdException w:name="footnote text" w:semiHidden="1" w:unhideWhenUsed="1"/>
-    <w:lsdException w:name="annotation text" w:semiHidden="1" w:unhideWhenUsed="1"/>
-    <w:lsdException w:name="header" w:semiHidden="1" w:unhideWhenUsed="1"/>
-    <w:lsdException w:name="footer" w:semiHidden="1" w:unhideWhenUsed="1"/>
-    <w:lsdException w:name="index heading" w:semiHidden="1" w:unhideWhenUsed="1"/>
-    <w:lsdException w:name="caption" w:semiHidden="1" w:uiPriority="35" w:unhideWhenUsed="1" w:qFormat="1"/>
-    <w:lsdException w:name="table of figures" w:semiHidden="1" w:unhideWhenUsed="1"/>
-    <w:lsdException w:name="envelope address" w:semiHidden="1" w:unhideWhenUsed="1"/>
-    <w:lsdException w:name="envelope return" w:semiHidden="1" w:unhideWhenUsed="1"/>
-    <w:lsdException w:name="footnote reference" w:semiHidden="1" w:unhideWhenUsed="1"/>
-    <w:lsdException w:name="annotation reference" w:semiHidden="1" w:unhideWhenUsed="1"/>
-    <w:lsdException w:name="line number" w:semiHidden="1" w:unhideWhenUsed="1"/>
-    <w:lsdException w:name="page number" w:semiHidden="1" w:unhideWhenUsed="1"/>
-    <w:lsdException w:name="endnote reference" w:semiHidden="1" w:unhideWhenUsed="1"/>
-    <w:lsdException w:name="endnote text" w:semiHidden="1" w:unhideWhenUsed="1"/>
-    <w:lsdException w:name="table of authorities" w:semiHidden="1" w:unhideWhenUsed="1"/>
-    <w:lsdException w:name="macro" w:semiHidden="1" w:unhideWhenUsed="1"/>
-    <w:lsdException w:name="toa heading" w:semiHidden="1" w:unhideWhenUsed="1"/>
-    <w:lsdException w:name="List" w:semiHidden="1" w:unhideWhenUsed="1"/>
-    <w:lsdException w:name="List Bullet" w:semiHidden="1" w:unhideWhenUsed="1"/>
-    <w:lsdException w:name="List Number" w:semiHidden="1" w:unhideWhenUsed="1"/>
-    <w:lsdException w:name="List 2" w:semiHidden="1" w:unhideWhenUsed="1"/>
-    <w:lsdException w:name="List 3" w:semiHidden="1" w:unhideWhenUsed="1"/>
-    <w:lsdException w:name="List 4" w:semiHidden="1" w:unhideWhenUsed="1"/>
-    <w:lsdException w:name="List 5" w:semiHidden="1" w:unhideWhenUsed="1"/>
-    <w:lsdException w:name="List Bullet 2" w:semiHidden="1" w:unhideWhenUsed="1"/>
-    <w:lsdException w:name="List Bullet 3" w:semiHidden="1" w:unhideWhenUsed="1"/>
-    <w:lsdException w:name="List Bullet 4" w:semiHidden="1" w:unhideWhenUsed="1"/>
-    <w:lsdException w:name="List Bullet 5" w:semiHidden="1" w:unhideWhenUsed="1"/>
-    <w:lsdException w:name="List Number 2" w:semiHidden="1" w:unhideWhenUsed="1"/>
-    <w:lsdException w:name="List Number 3" w:semiHidden="1" w:unhideWhenUsed="1"/>
-    <w:lsdException w:name="List Number 4" w:semiHidden="1" w:unhideWhenUsed="1"/>
-    <w:lsdException w:name="List Number 5" w:semiHidden="1" w:unhideWhenUsed="1"/>
-    <w:lsdException w:name="Title" w:uiPriority="10" w:qFormat="1"/>
-    <w:lsdException w:name="Closing" w:semiHidden="1" w:unhideWhenUsed="1"/>
-    <w:lsdException w:name="Signature" w:semiHidden="1" w:unhideWhenUsed="1"/>
-    <w:lsdException w:name="Default Paragraph Font" w:semiHidden="1" w:uiPriority="1" w:unhideWhenUsed="1"/>
-    <w:lsdException w:name="Body Text" w:semiHidden="1" w:unhideWhenUsed="1"/>
-    <w:lsdException w:name="Body Text Indent" w:semiHidden="1" w:unhideWhenUsed="1"/>
-    <w:lsdException w:name="List Continue" w:semiHidden="1" w:unhideWhenUsed="1"/>
-    <w:lsdException w:name="List Continue 2" w:semiHidden="1" w:unhideWhenUsed="1"/>
-    <w:lsdException w:name="List Continue 3" w:semiHidden="1" w:unhideWhenUsed="1"/>
-    <w:lsdException w:name="List Continue 4" w:semiHidden="1" w:unhideWhenUsed="1"/>
-    <w:lsdException w:name="List Continue 5" w:semiHidden="1" w:unhideWhenUsed="1"/>
-    <w:lsdException w:name="Message Header" w:semiHidden="1" w:unhideWhenUsed="1"/>
-    <w:lsdException w:name="Subtitle" w:uiPriority="11" w:qFormat="1"/>
-    <w:lsdException w:name="Salutation" w:semiHidden="1" w:unhideWhenUsed="1"/>
-    <w:lsdException w:name="Date" w:semiHidden="1" w:unhideWhenUsed="1"/>
-    <w:lsdException w:name="Body Text First Indent" w:semiHidden="1" w:unhideWhenUsed="1"/>
-    <w:lsdException w:name="Body Text First Indent 2" w:semiHidden="1" w:unhideWhenUsed="1"/>
-    <w:lsdException w:name="Note Heading" w:semiHidden="1" w:unhideWhenUsed="1"/>
-    <w:lsdException w:name="Body Text 2" w:semiHidden="1" w:unhideWhenUsed="1"/>
-    <w:lsdException w:name="Body Text 3" w:semiHidden="1" w:unhideWhenUsed="1"/>
-    <w:lsdException w:name="Body Text Indent 2" w:semiHidden="1" w:unhideWhenUsed="1"/>
-    <w:lsdException w:name="Body Text Indent 3" w:semiHidden="1" w:unhideWhenUsed="1"/>
-    <w:lsdException w:name="Block Text" w:semiHidden="1" w:unhideWhenUsed="1"/>
-    <w:lsdException w:name="Hyperlink" w:semiHidden="1" w:unhideWhenUsed="1"/>
-    <w:lsdException w:name="FollowedHyperlink" w:semiHidden="1" w:unhideWhenUsed="1"/>
-    <w:lsdException w:name="Strong" w:uiPriority="22" w:qFormat="1"/>
-    <w:lsdException w:name="Emphasis" w:uiPriority="20" w:qFormat="1"/>
-    <w:lsdException w:name="Document Map" w:semiHidden="1" w:unhideWhenUsed="1"/>
-    <w:lsdException w:name="Plain Text" w:semiHidden="1" w:unhideWhenUsed="1"/>
-    <w:lsdException w:name="E-mail Signature" w:semiHidden="1" w:unhideWhenUsed="1"/>
-    <w:lsdException w:name="HTML Top of Form" w:semiHidden="1" w:unhideWhenUsed="1"/>
-    <w:lsdException w:name="HTML Bottom of Form" w:semiHidden="1" w:unhideWhenUsed="1"/>
-    <w:lsdException w:name="Normal (Web)" w:semiHidden="1" w:unhideWhenUsed="1"/>
-    <w:lsdException w:name="HTML Acronym" w:semiHidden="1" w:unhideWhenUsed="1"/>
-    <w:lsdException w:name="HTML Address" w:semiHidden="1" w:unhideWhenUsed="1"/>
-    <w:lsdException w:name="HTML Cite" w:semiHidden="1" w:unhideWhenUsed="1"/>
-    <w:lsdException w:name="HTML Code" w:semiHidden="1" w:unhideWhenUsed="1"/>
-    <w:lsdException w:name="HTML Definition" w:semiHidden="1" w:unhideWhenUsed="1"/>
-    <w:lsdException w:name="HTML Keyboard" w:semiHidden="1" w:unhideWhenUsed="1"/>
-    <w:lsdException w:name="HTML Preformatted" w:semiHidden="1" w:unhideWhenUsed="1"/>
-    <w:lsdException w:name="HTML Sample" w:semiHidden="1" w:unhideWhenUsed="1"/>
-    <w:lsdException w:name="HTML Typewriter" w:semiHidden="1" w:unhideWhenUsed="1"/>
-    <w:lsdException w:name="HTML Variable" w:semiHidden="1" w:unhideWhenUsed="1"/>
-    <w:lsdException w:name="Normal Table" w:semiHidden="1" w:unhideWhenUsed="1"/>
-    <w:lsdException w:name="annotation subject" w:semiHidden="1" w:unhideWhenUsed="1"/>
-    <w:lsdException w:name="No List" w:semiHidden="1" w:unhideWhenUsed="1"/>
-    <w:lsdException w:name="Outline List 1" w:semiHidden="1" w:unhideWhenUsed="1"/>
-    <w:lsdException w:name="Outline List 2" w:semiHidden="1" w:unhideWhenUsed="1"/>
-    <w:lsdException w:name="Outline List 3" w:semiHidden="1" w:unhideWhenUsed="1"/>
-    <w:lsdException w:name="Table Simple 1" w:semiHidden="1" w:unhideWhenUsed="1"/>
-    <w:lsdException w:name="Table Simple 2" w:semiHidden="1" w:unhideWhenUsed="1"/>
-    <w:lsdException w:name="Table Simple 3" w:semiHidden="1" w:unhideWhenUsed="1"/>
-    <w:lsdException w:name="Table Classic 1" w:semiHidden="1" w:unhideWhenUsed="1"/>
-    <w:lsdException w:name="Table Classic 2" w:semiHidden="1" w:unhideWhenUsed="1"/>
-    <w:lsdException w:name="Table Classic 3" w:semiHidden="1" w:unhideWhenUsed="1"/>
-    <w:lsdException w:name="Table Classic 4" w:semiHidden="1" w:unhideWhenUsed="1"/>
-    <w:lsdException w:name="Table Colorful 1" w:semiHidden="1" w:unhideWhenUsed="1"/>
-    <w:lsdException w:name="Table Colorful 2" w:semiHidden="1" w:unhideWhenUsed="1"/>
-    <w:lsdException w:name="Table Colorful 3" w:semiHidden="1" w:unhideWhenUsed="1"/>
-    <w:lsdException w:name="Table Columns 1" w:semiHidden="1" w:unhideWhenUsed="1"/>
-    <w:lsdException w:name="Table Columns 2" w:semiHidden="1" w:unhideWhenUsed="1"/>
-    <w:lsdException w:name="Table Columns 3" w:semiHidden="1" w:unhideWhenUsed="1"/>
-    <w:lsdException w:name="Table Columns 4" w:semiHidden="1" w:unhideWhenUsed="1"/>
-    <w:lsdException w:name="Table Columns 5" w:semiHidden="1" w:unhideWhenUsed="1"/>
-    <w:lsdException w:name="Table Grid 1" w:semiHidden="1" w:unhideWhenUsed="1"/>
-    <w:lsdException w:name="Table Grid 2" w:semiHidden="1" w:unhideWhenUsed="1"/>
-    <w:lsdException w:name="Table Grid 3" w:semiHidden="1" w:unhideWhenUsed="1"/>
-    <w:lsdException w:name="Table Grid 4" w:semiHidden="1" w:unhideWhenUsed="1"/>
-    <w:lsdException w:name="Table Grid 5" w:semiHidden="1" w:unhideWhenUsed="1"/>
-    <w:lsdException w:name="Table Grid 6" w:semiHidden="1" w:unhideWhenUsed="1"/>
-    <w:lsdException w:name="Table Grid 7" w:semiHidden="1" w:unhideWhenUsed="1"/>
-    <w:lsdException w:name="Table Grid 8" w:semiHidden="1" w:unhideWhenUsed="1"/>
-    <w:lsdException w:name="Table List 1" w:semiHidden="1" w:unhideWhenUsed="1"/>
-    <w:lsdException w:name="Table List 2" w:semiHidden="1" w:unhideWhenUsed="1"/>
-    <w:lsdException w:name="Table List 3" w:semiHidden="1" w:unhideWhenUsed="1"/>
-    <w:lsdException w:name="Table List 4" w:semiHidden="1" w:unhideWhenUsed="1"/>
-    <w:lsdException w:name="Table List 5" w:semiHidden="1" w:unhideWhenUsed="1"/>
-    <w:lsdException w:name="Table List 6" w:semiHidden="1" w:unhideWhenUsed="1"/>
-    <w:lsdException w:name="Table List 7" w:semiHidden="1" w:unhideWhenUsed="1"/>
-    <w:lsdException w:name="Table List 8" w:semiHidden="1" w:unhideWhenUsed="1"/>
-    <w:lsdException w:name="Table 3D effects 1" w:semiHidden="1" w:unhideWhenUsed="1"/>
-    <w:lsdException w:name="Table 3D effects 2" w:semiHidden="1" w:unhideWhenUsed="1"/>
-    <w:lsdException w:name="Table 3D effects 3" w:semiHidden="1" w:unhideWhenUsed="1"/>
-    <w:lsdException w:name="Table Contemporary" w:semiHidden="1" w:unhideWhenUsed="1"/>
-    <w:lsdException w:name="Table Elegant" w:semiHidden="1" w:unhideWhenUsed="1"/>
-    <w:lsdException w:name="Table Professional" w:semiHidden="1" w:unhideWhenUsed="1"/>
-    <w:lsdException w:name="Table Subtle 1" w:semiHidden="1" w:unhideWhenUsed="1"/>
-    <w:lsdException w:name="Table Subtle 2" w:semiHidden="1" w:unhideWhenUsed="1"/>
-    <w:lsdException w:name="Table Web 1" w:semiHidden="1" w:unhideWhenUsed="1"/>
-    <w:lsdException w:name="Table Web 2" w:semiHidden="1" w:unhideWhenUsed="1"/>
-    <w:lsdException w:name="Table Web 3" w:semiHidden="1" w:unhideWhenUsed="1"/>
-    <w:lsdException w:name="Balloon Text" w:semiHidden="1" w:unhideWhenUsed="1"/>
-    <w:lsdException w:name="Table Grid" w:uiPriority="39"/>
-    <w:lsdException w:name="Table Theme" w:semiHidden="1" w:unhideWhenUsed="1"/>
-    <w:lsdException w:name="Placeholder Text" w:semiHidden="1"/>
-    <w:lsdException w:name="No Spacing" w:uiPriority="1" w:qFormat="1"/>
-    <w:lsdException w:name="Light Shading" w:uiPriority="60"/>
-    <w:lsdException w:name="Light List" w:uiPriority="61"/>
-    <w:lsdException w:name="Light Grid" w:uiPriority="62"/>
-    <w:lsdException w:name="Medium Shading 1" w:uiPriority="63"/>
-    <w:lsdException w:name="Medium Shading 2" w:uiPriority="64"/>
-    <w:lsdException w:name="Medium List 1" w:uiPriority="65"/>
-    <w:lsdException w:name="Medium List 2" w:uiPriority="66"/>
-    <w:lsdException w:name="Medium Grid 1" w:uiPriority="67"/>
-    <w:lsdException w:name="Medium Grid 2" w:uiPriority="68"/>
-    <w:lsdException w:name="Medium Grid 3" w:uiPriority="69"/>
-    <w:lsdException w:name="Dark List" w:uiPriority="70"/>
-    <w:lsdException w:name="Colorful Shading" w:uiPriority="71"/>
-    <w:lsdException w:name="Colorful List" w:uiPriority="72"/>
-    <w:lsdException w:name="Colorful Grid" w:uiPriority="73"/>
-    <w:lsdException w:name="Light Shading Accent 1" w:uiPriority="60"/>
-    <w:lsdException w:name="Light List Accent 1" w:uiPriority="61"/>
-    <w:lsdException w:name="Light Grid Accent 1" w:uiPriority="62"/>
-    <w:lsdException w:name="Medium Shading 1 Accent 1" w:uiPriority="63"/>
-    <w:lsdException w:name="Medium Shading 2 Accent 1" w:uiPriority="64"/>
-    <w:lsdException w:name="Medium List 1 Accent 1" w:uiPriority="65"/>
-    <w:lsdException w:name="Revision" w:semiHidden="1"/>
-    <w:lsdException w:name="List Paragraph" w:uiPriority="34" w:qFormat="1"/>
-    <w:lsdException w:name="Quote" w:uiPriority="29" w:qFormat="1"/>
-    <w:lsdException w:name="Intense Quote" w:uiPriority="30" w:qFormat="1"/>
-    <w:lsdException w:name="Medium List 2 Accent 1" w:uiPriority="66"/>
-    <w:lsdException w:name="Medium Grid 1 Accent 1" w:uiPriority="67"/>
-    <w:lsdException w:name="Medium Grid 2 Accent 1" w:uiPriority="68"/>
-    <w:lsdException w:name="Medium Grid 3 Accent 1" w:uiPriority="69"/>
-    <w:lsdException w:name="Dark List Accent 1" w:uiPriority="70"/>
-    <w:lsdException w:name="Colorful Shading Accent 1" w:uiPriority="71"/>
-    <w:lsdException w:name="Colorful List Accent 1" w:uiPriority="72"/>
-    <w:lsdException w:name="Colorful Grid Accent 1" w:uiPriority="73"/>
-    <w:lsdException w:name="Light Shading Accent 2" w:uiPriority="60"/>
-    <w:lsdException w:name="Light List Accent 2" w:uiPriority="61"/>
-    <w:lsdException w:name="Light Grid Accent 2" w:uiPriority="62"/>
-    <w:lsdException w:name="Medium Shading 1 Accent 2" w:uiPriority="63"/>
-    <w:lsdException w:name="Medium Shading 2 Accent 2" w:uiPriority="64"/>
-    <w:lsdException w:name="Medium List 1 Accent 2" w:uiPriority="65"/>
-    <w:lsdException w:name="Medium List 2 Accent 2" w:uiPriority="66"/>
-    <w:lsdException w:name="Medium Grid 1 Accent 2" w:uiPriority="67"/>
-    <w:lsdException w:name="Medium Grid 2 Accent 2" w:uiPriority="68"/>
-    <w:lsdException w:name="Medium Grid 3 Accent 2" w:uiPriority="69"/>
-    <w:lsdException w:name="Dark List Accent 2" w:uiPriority="70"/>
-    <w:lsdException w:name="Colorful Shading Accent 2" w:uiPriority="71"/>
-    <w:lsdException w:name="Colorful List Accent 2" w:uiPriority="72"/>
-    <w:lsdException w:name="Colorful Grid Accent 2" w:uiPriority="73"/>
-    <w:lsdException w:name="Light Shading Accent 3" w:uiPriority="60"/>
-    <w:lsdException w:name="Light List Accent 3" w:uiPriority="61"/>
-    <w:lsdException w:name="Light Grid Accent 3" w:uiPriority="62"/>
-    <w:lsdException w:name="Medium Shading 1 Accent 3" w:uiPriority="63"/>
-    <w:lsdException w:name="Medium Shading 2 Accent 3" w:uiPriority="64"/>
-    <w:lsdException w:name="Medium List 1 Accent 3" w:uiPriority="65"/>
-    <w:lsdException w:name="Medium List 2 Accent 3" w:uiPriority="66"/>
-    <w:lsdException w:name="Medium Grid 1 Accent 3" w:uiPriority="67"/>
-    <w:lsdException w:name="Medium Grid 2 Accent 3" w:uiPriority="68"/>
-    <w:lsdException w:name="Medium Grid 3 Accent 3" w:uiPriority="69"/>
-    <w:lsdException w:name="Dark List Accent 3" w:uiPriority="70"/>
-    <w:lsdException w:name="Colorful Shading Accent 3" w:uiPriority="71"/>
-    <w:lsdException w:name="Colorful List Accent 3" w:uiPriority="72"/>
-    <w:lsdException w:name="Colorful Grid Accent 3" w:uiPriority="73"/>
-    <w:lsdException w:name="Light Shading Accent 4" w:uiPriority="60"/>
-    <w:lsdException w:name="Light List Accent 4" w:uiPriority="61"/>
-    <w:lsdException w:name="Light Grid Accent 4" w:uiPriority="62"/>
-    <w:lsdException w:name="Medium Shading 1 Accent 4" w:uiPriority="63"/>
-    <w:lsdException w:name="Medium Shading 2 Accent 4" w:uiPriority="64"/>
-    <w:lsdException w:name="Medium List 1 Accent 4" w:uiPriority="65"/>
-    <w:lsdException w:name="Medium List 2 Accent 4" w:uiPriority="66"/>
-    <w:lsdException w:name="Medium Grid 1 Accent 4" w:uiPriority="67"/>
-    <w:lsdException w:name="Medium Grid 2 Accent 4" w:uiPriority="68"/>
-    <w:lsdException w:name="Medium Grid 3 Accent 4" w:uiPriority="69"/>
-    <w:lsdException w:name="Dark List Accent 4" w:uiPriority="70"/>
-    <w:lsdException w:name="Colorful Shading Accent 4" w:uiPriority="71"/>
-    <w:lsdException w:name="Colorful List Accent 4" w:uiPriority="72"/>
-    <w:lsdException w:name="Colorful Grid Accent 4" w:uiPriority="73"/>
-    <w:lsdException w:name="Light Shading Accent 5" w:uiPriority="60"/>
-    <w:lsdException w:name="Light List Accent 5" w:uiPriority="61"/>
-    <w:lsdException w:name="Light Grid Accent 5" w:uiPriority="62"/>
-    <w:lsdException w:name="Medium Shading 1 Accent 5" w:uiPriority="63"/>
-    <w:lsdException w:name="Medium Shading 2 Accent 5" w:uiPriority="64"/>
-    <w:lsdException w:name="Medium List 1 Accent 5" w:uiPriority="65"/>
-    <w:lsdException w:name="Medium List 2 Accent 5" w:uiPriority="66"/>
-    <w:lsdException w:name="Medium Grid 1 Accent 5" w:uiPriority="67"/>
-    <w:lsdException w:name="Medium Grid 2 Accent 5" w:uiPriority="68"/>
-    <w:lsdException w:name="Medium Grid 3 Accent 5" w:uiPriority="69"/>
-    <w:lsdException w:name="Dark List Accent 5" w:uiPriority="70"/>
-    <w:lsdException w:name="Colorful Shading Accent 5" w:uiPriority="71"/>
-    <w:lsdException w:name="Colorful List Accent 5" w:uiPriority="72"/>
-    <w:lsdException w:name="Colorful Grid Accent 5" w:uiPriority="73"/>
-    <w:lsdException w:name="Light Shading Accent 6" w:uiPriority="60"/>
-    <w:lsdException w:name="Light List Accent 6" w:uiPriority="61"/>
-    <w:lsdException w:name="Light Grid Accent 6" w:uiPriority="62"/>
-    <w:lsdException w:name="Medium Shading 1 Accent 6" w:uiPriority="63"/>
-    <w:lsdException w:name="Medium Shading 2 Accent 6" w:uiPriority="64"/>
-    <w:lsdException w:name="Medium List 1 Accent 6" w:uiPriority="65"/>
-    <w:lsdException w:name="Medium List 2 Accent 6" w:uiPriority="66"/>
-    <w:lsdException w:name="Medium Grid 1 Accent 6" w:uiPriority="67"/>
-    <w:lsdException w:name="Medium Grid 2 Accent 6" w:uiPriority="68"/>
-    <w:lsdException w:name="Medium Grid 3 Accent 6" w:uiPriority="69"/>
-    <w:lsdException w:name="Dark List Accent 6" w:uiPriority="70"/>
-    <w:lsdException w:name="Colorful Shading Accent 6" w:uiPriority="71"/>
-    <w:lsdException w:name="Colorful List Accent 6" w:uiPriority="72"/>
-    <w:lsdException w:name="Colorful Grid Accent 6" w:uiPriority="73"/>
-    <w:lsdException w:name="Subtle Emphasis" w:uiPriority="19" w:qFormat="1"/>
-    <w:lsdException w:name="Intense Emphasis" w:uiPriority="21" w:qFormat="1"/>
-    <w:lsdException w:name="Subtle Reference" w:uiPriority="31" w:qFormat="1"/>
-    <w:lsdException w:name="Intense Reference" w:uiPriority="32" w:qFormat="1"/>
-    <w:lsdException w:name="Book Title" w:uiPriority="33" w:qFormat="1"/>
-    <w:lsdException w:name="Bibliography" w:semiHidden="1" w:uiPriority="37" w:unhideWhenUsed="1"/>
-    <w:lsdException w:name="TOC Heading" w:semiHidden="1" w:uiPriority="39" w:unhideWhenUsed="1" w:qFormat="1"/>
-    <w:lsdException w:name="Plain Table 1" w:uiPriority="41"/>
-    <w:lsdException w:name="Plain Table 2" w:uiPriority="42"/>
-    <w:lsdException w:name="Plain Table 3" w:uiPriority="43"/>
-    <w:lsdException w:name="Plain Table 4" w:uiPriority="44"/>
-    <w:lsdException w:name="Plain Table 5" w:uiPriority="45"/>
-    <w:lsdException w:name="Grid Table Light" w:uiPriority="40"/>
-    <w:lsdException w:name="Grid Table 1 Light" w:uiPriority="46"/>
-    <w:lsdException w:name="Grid Table 2" w:uiPriority="47"/>
-    <w:lsdException w:name="Grid Table 3" w:uiPriority="48"/>
-    <w:lsdException w:name="Grid Table 4" w:uiPriority="49"/>
-    <w:lsdException w:name="Grid Table 5 Dark" w:uiPriority="50"/>
-    <w:lsdException w:name="Grid Table 6 Colorful" w:uiPriority="51"/>
-    <w:lsdException w:name="Grid Table 7 Colorful" w:uiPriority="52"/>
-    <w:lsdException w:name="Grid Table 1 Light Accent 1" w:uiPriority="46"/>
-    <w:lsdException w:name="Grid Table 2 Accent 1" w:uiPriority="47"/>
-    <w:lsdException w:name="Grid Table 3 Accent 1" w:uiPriority="48"/>
-    <w:lsdException w:name="Grid Table 4 Accent 1" w:uiPriority="49"/>
-    <w:lsdException w:name="Grid Table 5 Dark Accent 1" w:uiPriority="50"/>
-    <w:lsdException w:name="Grid Table 6 Colorful Accent 1" w:uiPriority="51"/>
-    <w:lsdException w:name="Grid Table 7 Colorful Accent 1" w:uiPriority="52"/>
-    <w:lsdException w:name="Grid Table 1 Light Accent 2" w:uiPriority="46"/>
-    <w:lsdException w:name="Grid Table 2 Accent 2" w:uiPriority="47"/>
-    <w:lsdException w:name="Grid Table 3 Accent 2" w:uiPriority="48"/>
-    <w:lsdException w:name="Grid Table 4 Accent 2" w:uiPriority="49"/>
-    <w:lsdException w:name="Grid Table 5 Dark Accent 2" w:uiPriority="50"/>
-    <w:lsdException w:name="Grid Table 6 Colorful Accent 2" w:uiPriority="51"/>
-    <w:lsdException w:name="Grid Table 7 Colorful Accent 2" w:uiPriority="52"/>
-    <w:lsdException w:name="Grid Table 1 Light Accent 3" w:uiPriority="46"/>
-    <w:lsdException w:name="Grid Table 2 Accent 3" w:uiPriority="47"/>
-    <w:lsdException w:name="Grid Table 3 Accent 3" w:uiPriority="48"/>
-    <w:lsdException w:name="Grid Table 4 Accent 3" w:uiPriority="49"/>
-    <w:lsdException w:name="Grid Table 5 Dark Accent 3" w:uiPriority="50"/>
-    <w:lsdException w:name="Grid Table 6 Colorful Accent 3" w:uiPriority="51"/>
-    <w:lsdException w:name="Grid Table 7 Colorful Accent 3" w:uiPriority="52"/>
-    <w:lsdException w:name="Grid Table 1 Light Accent 4" w:uiPriority="46"/>
-    <w:lsdException w:name="Grid Table 2 Accent 4" w:uiPriority="47"/>
-    <w:lsdException w:name="Grid Table 3 Accent 4" w:uiPriority="48"/>
-    <w:lsdException w:name="Grid Table 4 Accent 4" w:uiPriority="49"/>
-    <w:lsdException w:name="Grid Table 5 Dark Accent 4" w:uiPriority="50"/>
-    <w:lsdException w:name="Grid Table 6 Colorful Accent 4" w:uiPriority="51"/>
-    <w:lsdException w:name="Grid Table 7 Colorful Accent 4" w:uiPriority="52"/>
-    <w:lsdException w:name="Grid Table 1 Light Accent 5" w:uiPriority="46"/>
-    <w:lsdException w:name="Grid Table 2 Accent 5" w:uiPriority="47"/>
-    <w:lsdException w:name="Grid Table 3 Accent 5" w:uiPriority="48"/>
-    <w:lsdException w:name="Grid Table 4 Accent 5" w:uiPriority="49"/>
-    <w:lsdException w:name="Grid Table 5 Dark Accent 5" w:uiPriority="50"/>
-    <w:lsdException w:name="Grid Table 6 Colorful Accent 5" w:uiPriority="51"/>
-    <w:lsdException w:name="Grid Table 7 Colorful Accent 5" w:uiPriority="52"/>
-    <w:lsdException w:name="Grid Table 1 Light Accent 6" w:uiPriority="46"/>
-    <w:lsdException w:name="Grid Table 2 Accent 6" w:uiPriority="47"/>
-    <w:lsdException w:name="Grid Table 3 Accent 6" w:uiPriority="48"/>
-    <w:lsdException w:name="Grid Table 4 Accent 6" w:uiPriority="49"/>
-    <w:lsdException w:name="Grid Table 5 Dark Accent 6" w:uiPriority="50"/>
-    <w:lsdException w:name="Grid Table 6 Colorful Accent 6" w:uiPriority="51"/>
-    <w:lsdException w:name="Grid Table 7 Colorful Accent 6" w:uiPriority="52"/>
-    <w:lsdException w:name="List Table 1 Light" w:uiPriority="46"/>
-    <w:lsdException w:name="List Table 2" w:uiPriority="47"/>
-    <w:lsdException w:name="List Table 3" w:uiPriority="48"/>
-    <w:lsdException w:name="List Table 4" w:uiPriority="49"/>
-    <w:lsdException w:name="List Table 5 Dark" w:uiPriority="50"/>
-    <w:lsdException w:name="List Table 6 Colorful" w:uiPriority="51"/>
-    <w:lsdException w:name="List Table 7 Colorful" w:uiPriority="52"/>
-    <w:lsdException w:name="List Table 1 Light Accent 1" w:uiPriority="46"/>
-    <w:lsdException w:name="List Table 2 Accent 1" w:uiPriority="47"/>
-    <w:lsdException w:name="List Table 3 Accent 1" w:uiPriority="48"/>
-    <w:lsdException w:name="List Table 4 Accent 1" w:uiPriority="49"/>
-    <w:lsdException w:name="List Table 5 Dark Accent 1" w:uiPriority="50"/>
-    <w:lsdException w:name="List Table 6 Colorful Accent 1" w:uiPriority="51"/>
-    <w:lsdException w:name="List Table 7 Colorful Accent 1" w:uiPriority="52"/>
-    <w:lsdException w:name="List Table 1 Light Accent 2" w:uiPriority="46"/>
-    <w:lsdException w:name="List Table 2 Accent 2" w:uiPriority="47"/>
-    <w:lsdException w:name="List Table 3 Accent 2" w:uiPriority="48"/>
-    <w:lsdException w:name="List Table 4 Accent 2" w:uiPriority="49"/>
-    <w:lsdException w:name="List Table 5 Dark Accent 2" w:uiPriority="50"/>
-    <w:lsdException w:name="List Table 6 Colorful Accent 2" w:uiPriority="51"/>
-    <w:lsdException w:name="List Table 7 Colorful Accent 2" w:uiPriority="52"/>
-    <w:lsdException w:name="List Table 1 Light Accent 3" w:uiPriority="46"/>
-    <w:lsdException w:name="List Table 2 Accent 3" w:uiPriority="47"/>
-    <w:lsdException w:name="List Table 3 Accent 3" w:uiPriority="48"/>
-    <w:lsdException w:name="List Table 4 Accent 3" w:uiPriority="49"/>
-    <w:lsdException w:name="List Table 5 Dark Accent 3" w:uiPriority="50"/>
-    <w:lsdException w:name="List Table 6 Colorful Accent 3" w:uiPriority="51"/>
-    <w:lsdException w:name="List Table 7 Colorful Accent 3" w:uiPriority="52"/>
-    <w:lsdException w:name="List Table 1 Light Accent 4" w:uiPriority="46"/>
-    <w:lsdException w:name="List Table 2 Accent 4" w:uiPriority="47"/>
-    <w:lsdException w:name="List Table 3 Accent 4" w:uiPriority="48"/>
-    <w:lsdException w:name="List Table 4 Accent 4" w:uiPriority="49"/>
-    <w:lsdException w:name="List Table 5 Dark Accent 4" w:uiPriority="50"/>
-    <w:lsdException w:name="List Table 6 Colorful Accent 4" w:uiPriority="51"/>
-    <w:lsdException w:name="List Table 7 Colorful Accent 4" w:uiPriority="52"/>
-    <w:lsdException w:name="List Table 1 Light Accent 5" w:uiPriority="46"/>
-    <w:lsdException w:name="List Table 2 Accent 5" w:uiPriority="47"/>
-    <w:lsdException w:name="List Table 3 Accent 5" w:uiPriority="48"/>
-    <w:lsdException w:name="List Table 4 Accent 5" w:uiPriority="49"/>
-    <w:lsdException w:name="List Table 5 Dark Accent 5" w:uiPriority="50"/>
-    <w:lsdException w:name="List Table 6 Colorful Accent 5" w:uiPriority="51"/>
-    <w:lsdException w:name="List Table 7 Colorful Accent 5" w:uiPriority="52"/>
-    <w:lsdException w:name="List Table 1 Light Accent 6" w:uiPriority="46"/>
-    <w:lsdException w:name="List Table 2 Accent 6" w:uiPriority="47"/>
-    <w:lsdException w:name="List Table 3 Accent 6" w:uiPriority="48"/>
-    <w:lsdException w:name="List Table 4 Accent 6" w:uiPriority="49"/>
-    <w:lsdException w:name="List Table 5 Dark Accent 6" w:uiPriority="50"/>
-    <w:lsdException w:name="List Table 6 Colorful Accent 6" w:uiPriority="51"/>
-    <w:lsdException w:name="List Table 7 Colorful Accent 6" w:uiPriority="52"/>
+  <w:latentStyles w:defLockedState="0" w:defUIPriority="99" w:defSemiHidden="1" w:defUnhideWhenUsed="1" w:defQFormat="0" w:count="267">
+    <w:lsdException w:name="Normal" w:semiHidden="0" w:uiPriority="0" w:unhideWhenUsed="0" w:qFormat="1"/>
+    <w:lsdException w:name="heading 1" w:semiHidden="0" w:uiPriority="9" w:unhideWhenUsed="0" w:qFormat="1"/>
+    <w:lsdException w:name="heading 2" w:uiPriority="9" w:qFormat="1"/>
+    <w:lsdException w:name="heading 3" w:uiPriority="9" w:qFormat="1"/>
+    <w:lsdException w:name="heading 4" w:uiPriority="9" w:qFormat="1"/>
+    <w:lsdException w:name="heading 5" w:uiPriority="9" w:qFormat="1"/>
+    <w:lsdException w:name="heading 6" w:uiPriority="9" w:qFormat="1"/>
+    <w:lsdException w:name="heading 7" w:uiPriority="9" w:qFormat="1"/>
+    <w:lsdException w:name="heading 8" w:uiPriority="9" w:qFormat="1"/>
+    <w:lsdException w:name="heading 9" w:uiPriority="9" w:qFormat="1"/>
+    <w:lsdException w:name="toc 1" w:uiPriority="39"/>
+    <w:lsdException w:name="toc 2" w:uiPriority="39"/>
+    <w:lsdException w:name="toc 3" w:uiPriority="39"/>
+    <w:lsdException w:name="toc 4" w:uiPriority="39"/>
+    <w:lsdException w:name="toc 5" w:uiPriority="39"/>
+    <w:lsdException w:name="toc 6" w:uiPriority="39"/>
+    <w:lsdException w:name="toc 7" w:uiPriority="39"/>
+    <w:lsdException w:name="toc 8" w:uiPriority="39"/>
+    <w:lsdException w:name="toc 9" w:uiPriority="39"/>
+    <w:lsdException w:name="caption" w:uiPriority="35" w:qFormat="1"/>
+    <w:lsdException w:name="Title" w:semiHidden="0" w:uiPriority="10" w:unhideWhenUsed="0" w:qFormat="1"/>
+    <w:lsdException w:name="Default Paragraph Font" w:uiPriority="1"/>
+    <w:lsdException w:name="Subtitle" w:semiHidden="0" w:uiPriority="11" w:unhideWhenUsed="0" w:qFormat="1"/>
+    <w:lsdException w:name="Strong" w:semiHidden="0" w:uiPriority="22" w:unhideWhenUsed="0" w:qFormat="1"/>
+    <w:lsdException w:name="Emphasis" w:semiHidden="0" w:uiPriority="20" w:unhideWhenUsed="0" w:qFormat="1"/>
+    <w:lsdException w:name="Table Grid" w:semiHidden="0" w:uiPriority="39" w:unhideWhenUsed="0"/>
+    <w:lsdException w:name="Placeholder Text" w:unhideWhenUsed="0"/>
+    <w:lsdException w:name="No Spacing" w:semiHidden="0" w:uiPriority="1" w:unhideWhenUsed="0" w:qFormat="1"/>
+    <w:lsdException w:name="Light Shading" w:semiHidden="0" w:uiPriority="60" w:unhideWhenUsed="0"/>
+    <w:lsdException w:name="Light List" w:semiHidden="0" w:uiPriority="61" w:unhideWhenUsed="0"/>
+    <w:lsdException w:name="Light Grid" w:semiHidden="0" w:uiPriority="62" w:unhideWhenUsed="0"/>
+    <w:lsdException w:name="Medium Shading 1" w:semiHidden="0" w:uiPriority="63" w:unhideWhenUsed="0"/>
+    <w:lsdException w:name="Medium Shading 2" w:semiHidden="0" w:uiPriority="64" w:unhideWhenUsed="0"/>
+    <w:lsdException w:name="Medium List 1" w:semiHidden="0" w:uiPriority="65" w:unhideWhenUsed="0"/>
+    <w:lsdException w:name="Medium List 2" w:semiHidden="0" w:uiPriority="66" w:unhideWhenUsed="0"/>
+    <w:lsdException w:name="Medium Grid 1" w:semiHidden="0" w:uiPriority="67" w:unhideWhenUsed="0"/>
+    <w:lsdException w:name="Medium Grid 2" w:semiHidden="0" w:uiPriority="68" w:unhideWhenUsed="0"/>
+    <w:lsdException w:name="Medium Grid 3" w:semiHidden="0" w:uiPriority="69" w:unhideWhenUsed="0"/>
+    <w:lsdException w:name="Dark List" w:semiHidden="0" w:uiPriority="70" w:unhideWhenUsed="0"/>
+    <w:lsdException w:name="Colorful Shading" w:semiHidden="0" w:uiPriority="71" w:unhideWhenUsed="0"/>
+    <w:lsdException w:name="Colorful List" w:semiHidden="0" w:uiPriority="72" w:unhideWhenUsed="0"/>
+    <w:lsdException w:name="Colorful Grid" w:semiHidden="0" w:uiPriority="73" w:unhideWhenUsed="0"/>
+    <w:lsdException w:name="Light Shading Accent 1" w:semiHidden="0" w:uiPriority="60" w:unhideWhenUsed="0"/>
+    <w:lsdException w:name="Light List Accent 1" w:semiHidden="0" w:uiPriority="61" w:unhideWhenUsed="0"/>
+    <w:lsdException w:name="Light Grid Accent 1" w:semiHidden="0" w:uiPriority="62" w:unhideWhenUsed="0"/>
+    <w:lsdException w:name="Medium Shading 1 Accent 1" w:semiHidden="0" w:uiPriority="63" w:unhideWhenUsed="0"/>
+    <w:lsdException w:name="Medium Shading 2 Accent 1" w:semiHidden="0" w:uiPriority="64" w:unhideWhenUsed="0"/>
+    <w:lsdException w:name="Medium List 1 Accent 1" w:semiHidden="0" w:uiPriority="65" w:unhideWhenUsed="0"/>
+    <w:lsdException w:name="Revision" w:unhideWhenUsed="0"/>
+    <w:lsdException w:name="List Paragraph" w:semiHidden="0" w:uiPriority="34" w:unhideWhenUsed="0" w:qFormat="1"/>
+    <w:lsdException w:name="Quote" w:semiHidden="0" w:uiPriority="29" w:unhideWhenUsed="0" w:qFormat="1"/>
+    <w:lsdException w:name="Intense Quote" w:semiHidden="0" w:uiPriority="30" w:unhideWhenUsed="0" w:qFormat="1"/>
+    <w:lsdException w:name="Medium List 2 Accent 1" w:semiHidden="0" w:uiPriority="66" w:unhideWhenUsed="0"/>
+    <w:lsdException w:name="Medium Grid 1 Accent 1" w:semiHidden="0" w:uiPriority="67" w:unhideWhenUsed="0"/>
+    <w:lsdException w:name="Medium Grid 2 Accent 1" w:semiHidden="0" w:uiPriority="68" w:unhideWhenUsed="0"/>
+    <w:lsdException w:name="Medium Grid 3 Accent 1" w:semiHidden="0" w:uiPriority="69" w:unhideWhenUsed="0"/>
+    <w:lsdException w:name="Dark List Accent 1" w:semiHidden="0" w:uiPriority="70" w:unhideWhenUsed="0"/>
+    <w:lsdException w:name="Colorful Shading Accent 1" w:semiHidden="0" w:uiPriority="71" w:unhideWhenUsed="0"/>
+    <w:lsdException w:name="Colorful List Accent 1" w:semiHidden="0" w:uiPriority="72" w:unhideWhenUsed="0"/>
+    <w:lsdException w:name="Colorful Grid Accent 1" w:semiHidden="0" w:uiPriority="73" w:unhideWhenUsed="0"/>
+    <w:lsdException w:name="Light Shading Accent 2" w:semiHidden="0" w:uiPriority="60" w:unhideWhenUsed="0"/>
+    <w:lsdException w:name="Light List Accent 2" w:semiHidden="0" w:uiPriority="61" w:unhideWhenUsed="0"/>
+    <w:lsdException w:name="Light Grid Accent 2" w:semiHidden="0" w:uiPriority="62" w:unhideWhenUsed="0"/>
+    <w:lsdException w:name="Medium Shading 1 Accent 2" w:semiHidden="0" w:uiPriority="63" w:unhideWhenUsed="0"/>
+    <w:lsdException w:name="Medium Shading 2 Accent 2" w:semiHidden="0" w:uiPriority="64" w:unhideWhenUsed="0"/>
+    <w:lsdException w:name="Medium List 1 Accent 2" w:semiHidden="0" w:uiPriority="65" w:unhideWhenUsed="0"/>
+    <w:lsdException w:name="Medium List 2 Accent 2" w:semiHidden="0" w:uiPriority="66" w:unhideWhenUsed="0"/>
+    <w:lsdException w:name="Medium Grid 1 Accent 2" w:semiHidden="0" w:uiPriority="67" w:unhideWhenUsed="0"/>
+    <w:lsdException w:name="Medium Grid 2 Accent 2" w:semiHidden="0" w:uiPriority="68" w:unhideWhenUsed="0"/>
+    <w:lsdException w:name="Medium Grid 3 Accent 2" w:semiHidden="0" w:uiPriority="69" w:unhideWhenUsed="0"/>
+    <w:lsdException w:name="Dark List Accent 2" w:semiHidden="0" w:uiPriority="70" w:unhideWhenUsed="0"/>
+    <w:lsdException w:name="Colorful Shading Accent 2" w:semiHidden="0" w:uiPriority="71" w:unhideWhenUsed="0"/>
+    <w:lsdException w:name="Colorful List Accent 2" w:semiHidden="0" w:uiPriority="72" w:unhideWhenUsed="0"/>
+    <w:lsdException w:name="Colorful Grid Accent 2" w:semiHidden="0" w:uiPriority="73" w:unhideWhenUsed="0"/>
+    <w:lsdException w:name="Light Shading Accent 3" w:semiHidden="0" w:uiPriority="60" w:unhideWhenUsed="0"/>
+    <w:lsdException w:name="Light List Accent 3" w:semiHidden="0" w:uiPriority="61" w:unhideWhenUsed="0"/>
+    <w:lsdException w:name="Light Grid Accent 3" w:semiHidden="0" w:uiPriority="62" w:unhideWhenUsed="0"/>
+    <w:lsdException w:name="Medium Shading 1 Accent 3" w:semiHidden="0" w:uiPriority="63" w:unhideWhenUsed="0"/>
+    <w:lsdException w:name="Medium Shading 2 Accent 3" w:semiHidden="0" w:uiPriority="64" w:unhideWhenUsed="0"/>
+    <w:lsdException w:name="Medium List 1 Accent 3" w:semiHidden="0" w:uiPriority="65" w:unhideWhenUsed="0"/>
+    <w:lsdException w:name="Medium List 2 Accent 3" w:semiHidden="0" w:uiPriority="66" w:unhideWhenUsed="0"/>
+    <w:lsdException w:name="Medium Grid 1 Accent 3" w:semiHidden="0" w:uiPriority="67" w:unhideWhenUsed="0"/>
+    <w:lsdException w:name="Medium Grid 2 Accent 3" w:semiHidden="0" w:uiPriority="68" w:unhideWhenUsed="0"/>
+    <w:lsdException w:name="Medium Grid 3 Accent 3" w:semiHidden="0" w:uiPriority="69" w:unhideWhenUsed="0"/>
+    <w:lsdException w:name="Dark List Accent 3" w:semiHidden="0" w:uiPriority="70" w:unhideWhenUsed="0"/>
+    <w:lsdException w:name="Colorful Shading Accent 3" w:semiHidden="0" w:uiPriority="71" w:unhideWhenUsed="0"/>
+    <w:lsdException w:name="Colorful List Accent 3" w:semiHidden="0" w:uiPriority="72" w:unhideWhenUsed="0"/>
+    <w:lsdException w:name="Colorful Grid Accent 3" w:semiHidden="0" w:uiPriority="73" w:unhideWhenUsed="0"/>
+    <w:lsdException w:name="Light Shading Accent 4" w:semiHidden="0" w:uiPriority="60" w:unhideWhenUsed="0"/>
+    <w:lsdException w:name="Light List Accent 4" w:semiHidden="0" w:uiPriority="61" w:unhideWhenUsed="0"/>
+    <w:lsdException w:name="Light Grid Accent 4" w:semiHidden="0" w:uiPriority="62" w:unhideWhenUsed="0"/>
+    <w:lsdException w:name="Medium Shading 1 Accent 4" w:semiHidden="0" w:uiPriority="63" w:unhideWhenUsed="0"/>
+    <w:lsdException w:name="Medium Shading 2 Accent 4" w:semiHidden="0" w:uiPriority="64" w:unhideWhenUsed="0"/>
+    <w:lsdException w:name="Medium List 1 Accent 4" w:semiHidden="0" w:uiPriority="65" w:unhideWhenUsed="0"/>
+    <w:lsdException w:name="Medium List 2 Accent 4" w:semiHidden="0" w:uiPriority="66" w:unhideWhenUsed="0"/>
+    <w:lsdException w:name="Medium Grid 1 Accent 4" w:semiHidden="0" w:uiPriority="67" w:unhideWhenUsed="0"/>
+    <w:lsdException w:name="Medium Grid 2 Accent 4" w:semiHidden="0" w:uiPriority="68" w:unhideWhenUsed="0"/>
+    <w:lsdException w:name="Medium Grid 3 Accent 4" w:semiHidden="0" w:uiPriority="69" w:unhideWhenUsed="0"/>
+    <w:lsdException w:name="Dark List Accent 4" w:semiHidden="0" w:uiPriority="70" w:unhideWhenUsed="0"/>
+    <w:lsdException w:name="Colorful Shading Accent 4" w:semiHidden="0" w:uiPriority="71" w:unhideWhenUsed="0"/>
+    <w:lsdException w:name="Colorful List Accent 4" w:semiHidden="0" w:uiPriority="72" w:unhideWhenUsed="0"/>
+    <w:lsdException w:name="Colorful Grid Accent 4" w:semiHidden="0" w:uiPriority="73" w:unhideWhenUsed="0"/>
+    <w:lsdException w:name="Light Shading Accent 5" w:semiHidden="0" w:uiPriority="60" w:unhideWhenUsed="0"/>
+    <w:lsdException w:name="Light List Accent 5" w:semiHidden="0" w:uiPriority="61" w:unhideWhenUsed="0"/>
+    <w:lsdException w:name="Light Grid Accent 5" w:semiHidden="0" w:uiPriority="62" w:unhideWhenUsed="0"/>
+    <w:lsdException w:name="Medium Shading 1 Accent 5" w:semiHidden="0" w:uiPriority="63" w:unhideWhenUsed="0"/>
+    <w:lsdException w:name="Medium Shading 2 Accent 5" w:semiHidden="0" w:uiPriority="64" w:unhideWhenUsed="0"/>
+    <w:lsdException w:name="Medium List 1 Accent 5" w:semiHidden="0" w:uiPriority="65" w:unhideWhenUsed="0"/>
+    <w:lsdException w:name="Medium List 2 Accent 5" w:semiHidden="0" w:uiPriority="66" w:unhideWhenUsed="0"/>
+    <w:lsdException w:name="Medium Grid 1 Accent 5" w:semiHidden="0" w:uiPriority="67" w:unhideWhenUsed="0"/>
+    <w:lsdException w:name="Medium Grid 2 Accent 5" w:semiHidden="0" w:uiPriority="68" w:unhideWhenUsed="0"/>
+    <w:lsdException w:name="Medium Grid 3 Accent 5" w:semiHidden="0" w:uiPriority="69" w:unhideWhenUsed="0"/>
+    <w:lsdException w:name="Dark List Accent 5" w:semiHidden="0" w:uiPriority="70" w:unhideWhenUsed="0"/>
+    <w:lsdException w:name="Colorful Shading Accent 5" w:semiHidden="0" w:uiPriority="71" w:unhideWhenUsed="0"/>
+    <w:lsdException w:name="Colorful List Accent 5" w:semiHidden="0" w:uiPriority="72" w:unhideWhenUsed="0"/>
+    <w:lsdException w:name="Colorful Grid Accent 5" w:semiHidden="0" w:uiPriority="73" w:unhideWhenUsed="0"/>
+    <w:lsdException w:name="Light Shading Accent 6" w:semiHidden="0" w:uiPriority="60" w:unhideWhenUsed="0"/>
+    <w:lsdException w:name="Light List Accent 6" w:semiHidden="0" w:uiPriority="61" w:unhideWhenUsed="0"/>
+    <w:lsdException w:name="Light Grid Accent 6" w:semiHidden="0" w:uiPriority="62" w:unhideWhenUsed="0"/>
+    <w:lsdException w:name="Medium Shading 1 Accent 6" w:semiHidden="0" w:uiPriority="63" w:unhideWhenUsed="0"/>
+    <w:lsdException w:name="Medium Shading 2 Accent 6" w:semiHidden="0" w:uiPriority="64" w:unhideWhenUsed="0"/>
+    <w:lsdException w:name="Medium List 1 Accent 6" w:semiHidden="0" w:uiPriority="65" w:unhideWhenUsed="0"/>
+    <w:lsdException w:name="Medium List 2 Accent 6" w:semiHidden="0" w:uiPriority="66" w:unhideWhenUsed="0"/>
+    <w:lsdException w:name="Medium Grid 1 Accent 6" w:semiHidden="0" w:uiPriority="67" w:unhideWhenUsed="0"/>
+    <w:lsdException w:name="Medium Grid 2 Accent 6" w:semiHidden="0" w:uiPriority="68" w:unhideWhenUsed="0"/>
+    <w:lsdException w:name="Medium Grid 3 Accent 6" w:semiHidden="0" w:uiPriority="69" w:unhideWhenUsed="0"/>
+    <w:lsdException w:name="Dark List Accent 6" w:semiHidden="0" w:uiPriority="70" w:unhideWhenUsed="0"/>
+    <w:lsdException w:name="Colorful Shading Accent 6" w:semiHidden="0" w:uiPriority="71" w:unhideWhenUsed="0"/>
+    <w:lsdException w:name="Colorful List Accent 6" w:semiHidden="0" w:uiPriority="72" w:unhideWhenUsed="0"/>
+    <w:lsdException w:name="Colorful Grid Accent 6" w:semiHidden="0" w:uiPriority="73" w:unhideWhenUsed="0"/>
+    <w:lsdException w:name="Subtle Emphasis" w:semiHidden="0" w:uiPriority="19" w:unhideWhenUsed="0" w:qFormat="1"/>
+    <w:lsdException w:name="Intense Emphasis" w:semiHidden="0" w:uiPriority="21" w:unhideWhenUsed="0" w:qFormat="1"/>
+    <w:lsdException w:name="Subtle Reference" w:semiHidden="0" w:uiPriority="31" w:unhideWhenUsed="0" w:qFormat="1"/>
+    <w:lsdException w:name="Intense Reference" w:semiHidden="0" w:uiPriority="32" w:unhideWhenUsed="0" w:qFormat="1"/>
+    <w:lsdException w:name="Book Title" w:semiHidden="0" w:uiPriority="33" w:unhideWhenUsed="0" w:qFormat="1"/>
+    <w:lsdException w:name="Bibliography" w:uiPriority="37"/>
+    <w:lsdException w:name="TOC Heading" w:uiPriority="39" w:qFormat="1"/>
   </w:latentStyles>
   <w:style w:type="paragraph" w:default="1" w:styleId="Normal">
     <w:name w:val="Normal"/>
     <w:qFormat/>
+    <w:rsid w:val="000C7313"/>
   </w:style>
   <w:style w:type="paragraph" w:styleId="Heading1">
     <w:name w:val="heading 1"/>
@@ -1878,6 +2020,7 @@
     <w:uiPriority w:val="99"/>
     <w:semiHidden/>
     <w:unhideWhenUsed/>
+    <w:qFormat/>
     <w:tblPr>
       <w:tblInd w:w="0" w:type="dxa"/>
       <w:tblCellMar>
@@ -2039,6 +2182,55 @@
       <w:contextualSpacing/>
     </w:pPr>
   </w:style>
+  <w:style w:type="paragraph" w:styleId="BalloonText">
+    <w:name w:val="Balloon Text"/>
+    <w:basedOn w:val="Normal"/>
+    <w:link w:val="BalloonTextChar"/>
+    <w:uiPriority w:val="99"/>
+    <w:semiHidden/>
+    <w:unhideWhenUsed/>
+    <w:rsid w:val="002F0418"/>
+    <w:pPr>
+      <w:spacing w:after="0" w:line="240" w:lineRule="auto"/>
+    </w:pPr>
+    <w:rPr>
+      <w:rFonts w:ascii="Tahoma" w:hAnsi="Tahoma" w:cs="Tahoma"/>
+      <w:sz w:val="16"/>
+      <w:szCs w:val="16"/>
+    </w:rPr>
+  </w:style>
+  <w:style w:type="character" w:customStyle="1" w:styleId="BalloonTextChar">
+    <w:name w:val="Balloon Text Char"/>
+    <w:basedOn w:val="DefaultParagraphFont"/>
+    <w:link w:val="BalloonText"/>
+    <w:uiPriority w:val="99"/>
+    <w:semiHidden/>
+    <w:rsid w:val="002F0418"/>
+    <w:rPr>
+      <w:rFonts w:ascii="Tahoma" w:hAnsi="Tahoma" w:cs="Tahoma"/>
+      <w:sz w:val="16"/>
+      <w:szCs w:val="16"/>
+    </w:rPr>
+  </w:style>
+  <w:style w:type="paragraph" w:styleId="Caption">
+    <w:name w:val="caption"/>
+    <w:basedOn w:val="Normal"/>
+    <w:next w:val="Normal"/>
+    <w:uiPriority w:val="35"/>
+    <w:unhideWhenUsed/>
+    <w:qFormat/>
+    <w:rsid w:val="000822A9"/>
+    <w:pPr>
+      <w:spacing w:after="200" w:line="240" w:lineRule="auto"/>
+    </w:pPr>
+    <w:rPr>
+      <w:b/>
+      <w:bCs/>
+      <w:color w:val="5B9BD5" w:themeColor="accent1"/>
+      <w:sz w:val="18"/>
+      <w:szCs w:val="18"/>
+    </w:rPr>
+  </w:style>
 </w:styles>
 </file>
 
@@ -2085,7 +2277,7 @@
     </a:clrScheme>
     <a:fontScheme name="Office">
       <a:majorFont>
-        <a:latin typeface="Calibri Light" panose="020F0302020204030204"/>
+        <a:latin typeface="Calibri Light"/>
         <a:ea typeface=""/>
         <a:cs typeface=""/>
         <a:font script="Jpan" typeface="ＭＳ ゴシック"/>
@@ -2120,7 +2312,7 @@
         <a:font script="Geor" typeface="Sylfaen"/>
       </a:majorFont>
       <a:minorFont>
-        <a:latin typeface="Calibri" panose="020F0502020204030204"/>
+        <a:latin typeface="Calibri"/>
         <a:ea typeface=""/>
         <a:cs typeface=""/>
         <a:font script="Jpan" typeface="ＭＳ 明朝"/>
@@ -2297,7 +2489,7 @@
   <a:extraClrSchemeLst/>
   <a:extLst>
     <a:ext uri="{05A4C25C-085E-4340-85A3-A5531E510DB2}">
-      <thm15:themeFamily xmlns:thm15="http://schemas.microsoft.com/office/thememl/2012/main" name="Office Theme" id="{62F939B6-93AF-4DB8-9C6B-D6C7DFDC589F}" vid="{4A3C46E8-61CC-4603-A589-7422A47A8E4A}"/>
+      <thm15:themeFamily xmlns:thm15="http://schemas.microsoft.com/office/thememl/2012/main" xmlns="" name="Office Theme" id="{62F939B6-93AF-4DB8-9C6B-D6C7DFDC589F}" vid="{4A3C46E8-61CC-4603-A589-7422A47A8E4A}"/>
     </a:ext>
   </a:extLst>
 </a:theme>
@@ -2399,7 +2591,7 @@
 </file>
 
 <file path=customXml/itemProps1.xml><?xml version="1.0" encoding="utf-8"?>
-<ds:datastoreItem xmlns:ds="http://schemas.openxmlformats.org/officeDocument/2006/customXml" ds:itemID="{AFB02D54-A121-47AB-8F2F-B33F9522EFBD}">
+<ds:datastoreItem xmlns:ds="http://schemas.openxmlformats.org/officeDocument/2006/customXml" ds:itemID="{3DECC209-BA47-43EE-BAC8-571A4801F5ED}">
   <ds:schemaRefs>
     <ds:schemaRef ds:uri="http://schemas.openxmlformats.org/officeDocument/2006/bibliography"/>
   </ds:schemaRefs>

</xml_diff>

<commit_message>
more advance version of the extra documentation
</commit_message>
<xml_diff>
--- a/help/OCTSEGsoftwareManual.docx
+++ b/help/OCTSEGsoftwareManual.docx
@@ -57,7 +57,7 @@
           <w:rFonts w:ascii="Cambria" w:hAnsi="Cambria"/>
         </w:rPr>
       </w:pPr>
-      <w:bookmarkStart w:id="0" w:name="_Toc408501616"/>
+      <w:bookmarkStart w:id="0" w:name="_Toc410393126"/>
       <w:r>
         <w:rPr>
           <w:rFonts w:ascii="Cambria" w:hAnsi="Cambria"/>
@@ -138,7 +138,7 @@
           <w:r>
             <w:fldChar w:fldCharType="separate"/>
           </w:r>
-          <w:hyperlink w:anchor="_Toc408501616" w:history="1">
+          <w:hyperlink w:anchor="_Toc410393126" w:history="1">
             <w:r>
               <w:rPr>
                 <w:rStyle w:val="Hyperlink"/>
@@ -166,7 +166,7 @@
                 <w:noProof/>
                 <w:webHidden/>
               </w:rPr>
-              <w:instrText xml:space="preserve"> PAGEREF _Toc408501616 \h </w:instrText>
+              <w:instrText xml:space="preserve"> PAGEREF _Toc410393126 \h </w:instrText>
             </w:r>
             <w:r>
               <w:rPr>
@@ -209,7 +209,7 @@
               <w:lang w:val="nl-NL" w:eastAsia="nl-NL"/>
             </w:rPr>
           </w:pPr>
-          <w:hyperlink w:anchor="_Toc408501617" w:history="1">
+          <w:hyperlink w:anchor="_Toc410393127" w:history="1">
             <w:r>
               <w:rPr>
                 <w:rStyle w:val="Hyperlink"/>
@@ -237,7 +237,7 @@
                 <w:noProof/>
                 <w:webHidden/>
               </w:rPr>
-              <w:instrText xml:space="preserve"> PAGEREF _Toc408501617 \h </w:instrText>
+              <w:instrText xml:space="preserve"> PAGEREF _Toc410393127 \h </w:instrText>
             </w:r>
             <w:r>
               <w:rPr>
@@ -280,7 +280,7 @@
               <w:lang w:val="nl-NL" w:eastAsia="nl-NL"/>
             </w:rPr>
           </w:pPr>
-          <w:hyperlink w:anchor="_Toc408501618" w:history="1">
+          <w:hyperlink w:anchor="_Toc410393128" w:history="1">
             <w:r>
               <w:rPr>
                 <w:rStyle w:val="Hyperlink"/>
@@ -308,7 +308,7 @@
                 <w:noProof/>
                 <w:webHidden/>
               </w:rPr>
-              <w:instrText xml:space="preserve"> PAGEREF _Toc408501618 \h </w:instrText>
+              <w:instrText xml:space="preserve"> PAGEREF _Toc410393128 \h </w:instrText>
             </w:r>
             <w:r>
               <w:rPr>
@@ -328,7 +328,143 @@
                 <w:noProof/>
                 <w:webHidden/>
               </w:rPr>
-              <w:t>1</w:t>
+              <w:t>2</w:t>
+            </w:r>
+            <w:r>
+              <w:rPr>
+                <w:noProof/>
+                <w:webHidden/>
+              </w:rPr>
+              <w:fldChar w:fldCharType="end"/>
+            </w:r>
+          </w:hyperlink>
+        </w:p>
+        <w:p>
+          <w:pPr>
+            <w:pStyle w:val="TOC2"/>
+            <w:tabs>
+              <w:tab w:val="right" w:leader="dot" w:pos="9396"/>
+            </w:tabs>
+            <w:rPr>
+              <w:noProof/>
+            </w:rPr>
+          </w:pPr>
+          <w:hyperlink w:anchor="_Toc410393129" w:history="1">
+            <w:r>
+              <w:rPr>
+                <w:rStyle w:val="Hyperlink"/>
+                <w:noProof/>
+              </w:rPr>
+              <w:t>Supported data formats</w:t>
+            </w:r>
+            <w:r>
+              <w:rPr>
+                <w:noProof/>
+                <w:webHidden/>
+              </w:rPr>
+              <w:tab/>
+            </w:r>
+            <w:r>
+              <w:rPr>
+                <w:noProof/>
+                <w:webHidden/>
+              </w:rPr>
+              <w:fldChar w:fldCharType="begin"/>
+            </w:r>
+            <w:r>
+              <w:rPr>
+                <w:noProof/>
+                <w:webHidden/>
+              </w:rPr>
+              <w:instrText xml:space="preserve"> PAGEREF _Toc410393129 \h </w:instrText>
+            </w:r>
+            <w:r>
+              <w:rPr>
+                <w:noProof/>
+                <w:webHidden/>
+              </w:rPr>
+            </w:r>
+            <w:r>
+              <w:rPr>
+                <w:noProof/>
+                <w:webHidden/>
+              </w:rPr>
+              <w:fldChar w:fldCharType="separate"/>
+            </w:r>
+            <w:r>
+              <w:rPr>
+                <w:noProof/>
+                <w:webHidden/>
+              </w:rPr>
+              <w:t>2</w:t>
+            </w:r>
+            <w:r>
+              <w:rPr>
+                <w:noProof/>
+                <w:webHidden/>
+              </w:rPr>
+              <w:fldChar w:fldCharType="end"/>
+            </w:r>
+          </w:hyperlink>
+        </w:p>
+        <w:p>
+          <w:pPr>
+            <w:pStyle w:val="TOC2"/>
+            <w:tabs>
+              <w:tab w:val="right" w:leader="dot" w:pos="9396"/>
+            </w:tabs>
+            <w:rPr>
+              <w:noProof/>
+            </w:rPr>
+          </w:pPr>
+          <w:hyperlink w:anchor="_Toc410393130" w:history="1">
+            <w:r>
+              <w:rPr>
+                <w:rStyle w:val="Hyperlink"/>
+                <w:noProof/>
+              </w:rPr>
+              <w:t>Functionality</w:t>
+            </w:r>
+            <w:r>
+              <w:rPr>
+                <w:noProof/>
+                <w:webHidden/>
+              </w:rPr>
+              <w:tab/>
+            </w:r>
+            <w:r>
+              <w:rPr>
+                <w:noProof/>
+                <w:webHidden/>
+              </w:rPr>
+              <w:fldChar w:fldCharType="begin"/>
+            </w:r>
+            <w:r>
+              <w:rPr>
+                <w:noProof/>
+                <w:webHidden/>
+              </w:rPr>
+              <w:instrText xml:space="preserve"> PAGEREF _Toc410393130 \h </w:instrText>
+            </w:r>
+            <w:r>
+              <w:rPr>
+                <w:noProof/>
+                <w:webHidden/>
+              </w:rPr>
+            </w:r>
+            <w:r>
+              <w:rPr>
+                <w:noProof/>
+                <w:webHidden/>
+              </w:rPr>
+              <w:fldChar w:fldCharType="separate"/>
+            </w:r>
+            <w:r>
+              <w:rPr>
+                <w:noProof/>
+                <w:webHidden/>
+              </w:rPr>
+              <w:t>2</w:t>
             </w:r>
             <w:r>
               <w:rPr>
@@ -351,7 +487,148 @@
               <w:lang w:val="nl-NL" w:eastAsia="nl-NL"/>
             </w:rPr>
           </w:pPr>
-          <w:hyperlink w:anchor="_Toc408501619" w:history="1">
+          <w:hyperlink w:anchor="_Toc410393131" w:history="1">
+            <w:r>
+              <w:rPr>
+                <w:rStyle w:val="Hyperlink"/>
+                <w:noProof/>
+              </w:rPr>
+              <w:t>Compilation and Distribution</w:t>
+            </w:r>
+            <w:r>
+              <w:rPr>
+                <w:noProof/>
+                <w:webHidden/>
+              </w:rPr>
+              <w:tab/>
+            </w:r>
+            <w:r>
+              <w:rPr>
+                <w:noProof/>
+                <w:webHidden/>
+              </w:rPr>
+              <w:fldChar w:fldCharType="begin"/>
+            </w:r>
+            <w:r>
+              <w:rPr>
+                <w:noProof/>
+                <w:webHidden/>
+              </w:rPr>
+              <w:instrText xml:space="preserve"> PAGEREF _Toc410393131 \h </w:instrText>
+            </w:r>
+            <w:r>
+              <w:rPr>
+                <w:noProof/>
+                <w:webHidden/>
+              </w:rPr>
+            </w:r>
+            <w:r>
+              <w:rPr>
+                <w:noProof/>
+                <w:webHidden/>
+              </w:rPr>
+              <w:fldChar w:fldCharType="separate"/>
+            </w:r>
+            <w:r>
+              <w:rPr>
+                <w:noProof/>
+                <w:webHidden/>
+              </w:rPr>
+              <w:t>2</w:t>
+            </w:r>
+            <w:r>
+              <w:rPr>
+                <w:noProof/>
+                <w:webHidden/>
+              </w:rPr>
+              <w:fldChar w:fldCharType="end"/>
+            </w:r>
+          </w:hyperlink>
+        </w:p>
+        <w:p>
+          <w:pPr>
+            <w:pStyle w:val="TOC1"/>
+            <w:tabs>
+              <w:tab w:val="right" w:leader="dot" w:pos="9396"/>
+            </w:tabs>
+            <w:rPr>
+              <w:rFonts w:eastAsiaTheme="minorEastAsia"/>
+              <w:noProof/>
+              <w:lang w:val="nl-NL" w:eastAsia="nl-NL"/>
+            </w:rPr>
+          </w:pPr>
+          <w:hyperlink w:anchor="_Toc410393132" w:history="1">
+            <w:r>
+              <w:rPr>
+                <w:rStyle w:val="Hyperlink"/>
+                <w:rFonts w:ascii="Cambria" w:eastAsia="Times New Roman" w:hAnsi="Cambria"/>
+                <w:noProof/>
+              </w:rPr>
+              <w:t>Screenshots</w:t>
+            </w:r>
+            <w:r>
+              <w:rPr>
+                <w:noProof/>
+                <w:webHidden/>
+              </w:rPr>
+              <w:tab/>
+            </w:r>
+            <w:r>
+              <w:rPr>
+                <w:noProof/>
+                <w:webHidden/>
+              </w:rPr>
+              <w:fldChar w:fldCharType="begin"/>
+            </w:r>
+            <w:r>
+              <w:rPr>
+                <w:noProof/>
+                <w:webHidden/>
+              </w:rPr>
+              <w:instrText xml:space="preserve"> PAGEREF _Toc410393132 \h </w:instrText>
+            </w:r>
+            <w:r>
+              <w:rPr>
+                <w:noProof/>
+                <w:webHidden/>
+              </w:rPr>
+            </w:r>
+            <w:r>
+              <w:rPr>
+                <w:noProof/>
+                <w:webHidden/>
+              </w:rPr>
+              <w:fldChar w:fldCharType="separate"/>
+            </w:r>
+            <w:r>
+              <w:rPr>
+                <w:noProof/>
+                <w:webHidden/>
+              </w:rPr>
+              <w:t>2</w:t>
+            </w:r>
+            <w:r>
+              <w:rPr>
+                <w:noProof/>
+                <w:webHidden/>
+              </w:rPr>
+              <w:fldChar w:fldCharType="end"/>
+            </w:r>
+          </w:hyperlink>
+        </w:p>
+        <w:p>
+          <w:pPr>
+            <w:pStyle w:val="TOC1"/>
+            <w:tabs>
+              <w:tab w:val="right" w:leader="dot" w:pos="9396"/>
+            </w:tabs>
+            <w:rPr>
+              <w:rFonts w:eastAsiaTheme="minorEastAsia"/>
+              <w:noProof/>
+              <w:lang w:val="nl-NL" w:eastAsia="nl-NL"/>
+            </w:rPr>
+          </w:pPr>
+          <w:hyperlink w:anchor="_Toc410393133" w:history="1">
             <w:r>
               <w:rPr>
                 <w:rStyle w:val="Hyperlink"/>
@@ -379,7 +656,7 @@
                 <w:noProof/>
                 <w:webHidden/>
               </w:rPr>
-              <w:instrText xml:space="preserve"> PAGEREF _Toc408501619 \h </w:instrText>
+              <w:instrText xml:space="preserve"> PAGEREF _Toc410393133 \h </w:instrText>
             </w:r>
             <w:r>
               <w:rPr>
@@ -399,7 +676,7 @@
                 <w:noProof/>
                 <w:webHidden/>
               </w:rPr>
-              <w:t>2</w:t>
+              <w:t>4</w:t>
             </w:r>
             <w:r>
               <w:rPr>
@@ -427,18 +704,13 @@
     </w:sdt>
     <w:p>
       <w:pPr>
-        <w:jc w:val="both"/>
-      </w:pPr>
-    </w:p>
-    <w:p>
-      <w:pPr>
         <w:pStyle w:val="Heading1"/>
         <w:jc w:val="both"/>
         <w:rPr>
           <w:rFonts w:ascii="Cambria" w:hAnsi="Cambria"/>
         </w:rPr>
       </w:pPr>
-      <w:bookmarkStart w:id="1" w:name="_Toc408501617"/>
+      <w:bookmarkStart w:id="1" w:name="_Toc410393127"/>
       <w:r>
         <w:rPr>
           <w:rFonts w:ascii="Cambria" w:hAnsi="Cambria"/>
@@ -484,7 +756,7 @@
             <w:rPr>
               <w:noProof/>
             </w:rPr>
-            <w:t>(Meyer, sd)</w:t>
+            <w:t>(Meyer)</w:t>
           </w:r>
           <w:r>
             <w:fldChar w:fldCharType="end"/>
@@ -498,7 +770,7 @@
         <w:t xml:space="preserve">. </w:t>
       </w:r>
       <w:r>
-        <w:t xml:space="preserve"> The original manual (octsegManual.txt) can be found in the same directory is this document. </w:t>
+        <w:t xml:space="preserve"> </w:t>
       </w:r>
       <w:r>
         <w:t>The algorithms</w:t>
@@ -539,6 +811,9 @@
         </w:sdtContent>
       </w:sdt>
       <w:r>
+        <w:t xml:space="preserve"> and partly in this document</w:t>
+      </w:r>
+      <w:r>
         <w:t>.</w:t>
       </w:r>
       <w:r>
@@ -548,16 +823,19 @@
         <w:t>The software ha</w:t>
       </w:r>
       <w:r>
-        <w:t>ve</w:t>
-      </w:r>
-      <w:r>
-        <w:t xml:space="preserve"> been </w:t>
+        <w:t xml:space="preserve">s </w:t>
+      </w:r>
+      <w:r>
+        <w:t xml:space="preserve">been </w:t>
       </w:r>
       <w:r>
         <w:t>modified</w:t>
       </w:r>
       <w:r>
         <w:t xml:space="preserve"> to run on </w:t>
+      </w:r>
+      <w:r>
+        <w:t xml:space="preserve">few </w:t>
       </w:r>
       <w:r>
         <w:t xml:space="preserve">example </w:t>
@@ -619,7 +897,15 @@
         <w:t xml:space="preserve"> at the end of 2014/beginning of 2015</w:t>
       </w:r>
       <w:r>
-        <w:t xml:space="preserve">. This version is available at the NLeSc repository, </w:t>
+        <w:t xml:space="preserve">. </w:t>
+      </w:r>
+    </w:p>
+    <w:p>
+      <w:pPr>
+        <w:jc w:val="both"/>
+      </w:pPr>
+      <w:r>
+        <w:t xml:space="preserve">This version is available at the NLeSc repository, </w:t>
       </w:r>
       <w:sdt>
         <w:sdtPr>
@@ -631,7 +917,7 @@
             <w:fldChar w:fldCharType="begin"/>
           </w:r>
           <w:r>
-            <w:instrText xml:space="preserve"> CITATION Ran14 \l 1043 </w:instrText>
+            <w:instrText xml:space="preserve"> CITATION Ran14 \l 1043  </w:instrText>
           </w:r>
           <w:r>
             <w:fldChar w:fldCharType="separate"/>
@@ -640,7 +926,7 @@
             <w:rPr>
               <w:noProof/>
             </w:rPr>
-            <w:t>(Ranguelova, 2014)</w:t>
+            <w:t>(Ranguelova, 2015)</w:t>
           </w:r>
           <w:r>
             <w:fldChar w:fldCharType="end"/>
@@ -648,15 +934,52 @@
         </w:sdtContent>
       </w:sdt>
       <w:r>
-        <w:t xml:space="preserve">, and is the subject to this document. </w:t>
-      </w:r>
-    </w:p>
-    <w:p>
-      <w:pPr>
-        <w:jc w:val="both"/>
-      </w:pPr>
-      <w:r>
-        <w:t xml:space="preserve">The software has been </w:t>
+        <w:t>, and is the subject to this document.</w:t>
+      </w:r>
+      <w:r>
+        <w:t xml:space="preserve"> </w:t>
+      </w:r>
+      <w:r>
+        <w:t xml:space="preserve">The original </w:t>
+      </w:r>
+      <w:r>
+        <w:rPr>
+          <w:rFonts w:ascii="Constantia" w:hAnsi="Constantia" w:cs="Courier New"/>
+        </w:rPr>
+        <w:t>octsegManual.txt</w:t>
+      </w:r>
+      <w:r>
+        <w:t xml:space="preserve"> </w:t>
+      </w:r>
+      <w:r>
+        <w:t>and o</w:t>
+      </w:r>
+      <w:r>
+        <w:t>ther related documentation being referred to in this text are available at t</w:t>
+      </w:r>
+      <w:r>
+        <w:t xml:space="preserve">he folder of this document </w:t>
+      </w:r>
+      <w:r>
+        <w:t>(</w:t>
+      </w:r>
+      <w:r>
+        <w:rPr>
+          <w:rFonts w:ascii="Constantia" w:hAnsi="Constantia" w:cs="Arial"/>
+        </w:rPr>
+        <w:t>OCTSegmentation/help</w:t>
+      </w:r>
+      <w:r>
+        <w:t>)</w:t>
+      </w:r>
+      <w:r>
+        <w:t xml:space="preserve"> unless specified otherwise</w:t>
+      </w:r>
+      <w:r>
+        <w:t>.</w:t>
+      </w:r>
+      <w:r>
+        <w:t xml:space="preserve"> </w:t>
       </w:r>
     </w:p>
     <w:p>
@@ -666,19 +989,25 @@
           <w:rFonts w:ascii="Cambria" w:hAnsi="Cambria"/>
         </w:rPr>
       </w:pPr>
-      <w:bookmarkStart w:id="2" w:name="_Toc408501618"/>
+      <w:bookmarkStart w:id="2" w:name="_Toc410393128"/>
       <w:r>
         <w:rPr>
           <w:rFonts w:ascii="Cambria" w:hAnsi="Cambria"/>
         </w:rPr>
+        <w:lastRenderedPageBreak/>
         <w:t>Main Features</w:t>
       </w:r>
       <w:bookmarkEnd w:id="2"/>
     </w:p>
     <w:p>
-      <w:r>
-        <w:t>The main features of the OCTSEG software are:</w:t>
-      </w:r>
+      <w:pPr>
+        <w:pStyle w:val="Heading2"/>
+      </w:pPr>
+      <w:bookmarkStart w:id="3" w:name="_Toc410393129"/>
+      <w:r>
+        <w:t>Supported data formats</w:t>
+      </w:r>
+      <w:bookmarkEnd w:id="3"/>
     </w:p>
     <w:p>
       <w:pPr>
@@ -689,26 +1018,13 @@
         </w:numPr>
       </w:pPr>
       <w:r>
-        <w:t>Segmentation of circular OCT scans as well as Optic Nerve Head (ONH)</w:t>
-      </w:r>
-      <w:r>
-        <w:t xml:space="preserve"> centered volumes. The supported data format as Heidelberg Engineering </w:t>
-      </w:r>
-      <w:proofErr w:type="spellStart"/>
-      <w:r>
-        <w:t>Spectralis</w:t>
-      </w:r>
-      <w:proofErr w:type="spellEnd"/>
-      <w:r>
-        <w:t xml:space="preserve"> OCT RAW data (.</w:t>
-      </w:r>
-      <w:proofErr w:type="spellStart"/>
-      <w:r>
-        <w:t>vol</w:t>
-      </w:r>
-      <w:proofErr w:type="spellEnd"/>
-      <w:r>
-        <w:t xml:space="preserve"> extension)</w:t>
+        <w:t>C</w:t>
+      </w:r>
+      <w:r>
+        <w:t>ircular OCT scans as well as Optic Nerve Head (ONH)</w:t>
+      </w:r>
+      <w:r>
+        <w:t xml:space="preserve"> centered volumes. The supported data format as Heidelberg Engineering Spectralis OCT RAW data (.vol extension)</w:t>
       </w:r>
     </w:p>
     <w:p>
@@ -720,10 +1036,6 @@
         </w:numPr>
       </w:pPr>
       <w:r>
-        <w:lastRenderedPageBreak/>
-        <w:t xml:space="preserve">Segmentation of </w:t>
-      </w:r>
-      <w:r>
         <w:t xml:space="preserve">OCT </w:t>
       </w:r>
       <w:r>
@@ -733,27 +1045,21 @@
         <w:t xml:space="preserve">stored as </w:t>
       </w:r>
       <w:r>
-        <w:t>image files (.</w:t>
-      </w:r>
-      <w:proofErr w:type="spellStart"/>
-      <w:r>
-        <w:t>tif</w:t>
-      </w:r>
-      <w:proofErr w:type="spellEnd"/>
-      <w:r>
-        <w:t>, .</w:t>
-      </w:r>
-      <w:proofErr w:type="spellStart"/>
-      <w:r>
-        <w:t>pgm</w:t>
-      </w:r>
-      <w:proofErr w:type="spellEnd"/>
-      <w:r>
-        <w:t>, .jpg) is also supported. Multiple images can be read in as volumes using user generated .list files (a text file format).</w:t>
+        <w:t>image files (.tif, .pgm, .jpg) is also supported. Multiple images can be read in as volumes using user generated .list files (a text file format).</w:t>
       </w:r>
       <w:r>
         <w:t xml:space="preserve"> </w:t>
       </w:r>
+    </w:p>
+    <w:p>
+      <w:pPr>
+        <w:pStyle w:val="Heading2"/>
+      </w:pPr>
+      <w:bookmarkStart w:id="4" w:name="_Toc410393130"/>
+      <w:r>
+        <w:t>Functionality</w:t>
+      </w:r>
+      <w:bookmarkEnd w:id="4"/>
     </w:p>
     <w:p>
       <w:pPr>
@@ -765,15 +1071,11 @@
         <w:spacing w:after="0" w:line="240" w:lineRule="auto"/>
         <w:rPr>
           <w:rFonts w:eastAsia="Times New Roman" w:cs="Times New Roman"/>
-          <w:sz w:val="24"/>
-          <w:szCs w:val="24"/>
         </w:rPr>
       </w:pPr>
       <w:r>
         <w:rPr>
           <w:rFonts w:eastAsia="Times New Roman" w:cs="Times New Roman"/>
-          <w:sz w:val="24"/>
-          <w:szCs w:val="24"/>
         </w:rPr>
         <w:t xml:space="preserve">Automated segmentation of 6 prominent retinal layers (including the inner limiting membrane, outer nerve fiber layer boundary, and retinal pigment epithelium) </w:t>
       </w:r>
@@ -788,15 +1090,11 @@
         <w:spacing w:after="0" w:line="240" w:lineRule="auto"/>
         <w:rPr>
           <w:rFonts w:eastAsia="Times New Roman" w:cs="Times New Roman"/>
-          <w:sz w:val="24"/>
-          <w:szCs w:val="24"/>
         </w:rPr>
       </w:pPr>
       <w:r>
         <w:rPr>
           <w:rFonts w:eastAsia="Times New Roman" w:cs="Times New Roman"/>
-          <w:sz w:val="24"/>
-          <w:szCs w:val="24"/>
         </w:rPr>
         <w:t xml:space="preserve">Automated segmentation of the blood vessel positions on circular scans </w:t>
       </w:r>
@@ -811,15 +1109,11 @@
         <w:spacing w:after="0" w:line="240" w:lineRule="auto"/>
         <w:rPr>
           <w:rFonts w:eastAsia="Times New Roman" w:cs="Times New Roman"/>
-          <w:sz w:val="24"/>
-          <w:szCs w:val="24"/>
         </w:rPr>
       </w:pPr>
       <w:r>
         <w:rPr>
           <w:rFonts w:eastAsia="Times New Roman" w:cs="Times New Roman"/>
-          <w:sz w:val="24"/>
-          <w:szCs w:val="24"/>
         </w:rPr>
         <w:t xml:space="preserve">Batch processing of circular scans </w:t>
       </w:r>
@@ -834,15 +1128,11 @@
         <w:spacing w:after="0" w:line="240" w:lineRule="auto"/>
         <w:rPr>
           <w:rFonts w:eastAsia="Times New Roman" w:cs="Times New Roman"/>
-          <w:sz w:val="24"/>
-          <w:szCs w:val="24"/>
         </w:rPr>
       </w:pPr>
       <w:r>
         <w:rPr>
           <w:rFonts w:eastAsia="Times New Roman" w:cs="Times New Roman"/>
-          <w:sz w:val="24"/>
-          <w:szCs w:val="24"/>
         </w:rPr>
         <w:t>Manual correction of possible segmentation errors</w:t>
       </w:r>
@@ -857,15 +1147,11 @@
         <w:spacing w:after="0" w:line="240" w:lineRule="auto"/>
         <w:rPr>
           <w:rFonts w:eastAsia="Times New Roman" w:cs="Times New Roman"/>
-          <w:sz w:val="24"/>
-          <w:szCs w:val="24"/>
         </w:rPr>
       </w:pPr>
       <w:r>
         <w:rPr>
           <w:rFonts w:eastAsia="Times New Roman" w:cs="Times New Roman"/>
-          <w:sz w:val="24"/>
-          <w:szCs w:val="24"/>
         </w:rPr>
         <w:t xml:space="preserve">Visualization of the data and the segmentation results, including enface views and thickness maps </w:t>
       </w:r>
@@ -880,45 +1166,614 @@
         <w:spacing w:after="0" w:line="240" w:lineRule="auto"/>
         <w:rPr>
           <w:rFonts w:eastAsia="Times New Roman" w:cs="Times New Roman"/>
-          <w:sz w:val="24"/>
-          <w:szCs w:val="24"/>
-        </w:rPr>
-      </w:pPr>
-      <w:r>
+        </w:rPr>
+      </w:pPr>
+      <w:r>
+        <w:rPr>
+          <w:rFonts w:eastAsia="Times New Roman" w:cs="Times New Roman"/>
+        </w:rPr>
+        <w:t>Export of the segmentation results to CSV text files</w:t>
+      </w:r>
+    </w:p>
+    <w:p>
+      <w:pPr>
+        <w:pStyle w:val="Heading3"/>
+        <w:rPr>
+          <w:rFonts w:eastAsia="Times New Roman"/>
+        </w:rPr>
+      </w:pPr>
+      <w:r>
+        <w:rPr>
+          <w:rFonts w:eastAsia="Times New Roman"/>
+        </w:rPr>
+        <w:t>Phantom segmentation</w:t>
+      </w:r>
+    </w:p>
+    <w:p>
+      <w:r>
+        <w:t xml:space="preserve">Currently the </w:t>
+      </w:r>
+      <w:r>
+        <w:t>software does not support directly from the GUI segmentation of phantom data (either in CSV or BIN files). Initial version of a separate software, which could eventually be added to OCTSEG</w:t>
+      </w:r>
+      <w:r>
+        <w:t xml:space="preserve"> can be found at (</w:t>
+      </w:r>
+      <w:r>
+        <w:rPr>
+          <w:rFonts w:ascii="Constantia" w:hAnsi="Constantia" w:cs="Arial"/>
+        </w:rPr>
+        <w:t>OCTSegmentation/</w:t>
+      </w:r>
+      <w:r>
+        <w:rPr>
+          <w:rFonts w:ascii="Constantia" w:hAnsi="Constantia" w:cs="Arial"/>
+        </w:rPr>
+        <w:t>PhantomSegmentation</w:t>
+      </w:r>
+      <w:r>
+        <w:t>).</w:t>
+      </w:r>
+    </w:p>
+    <w:p>
+      <w:pPr>
+        <w:spacing w:after="0" w:line="240" w:lineRule="auto"/>
+        <w:rPr>
+          <w:rFonts w:eastAsia="Times New Roman" w:cs="Times New Roman"/>
+        </w:rPr>
+      </w:pPr>
+    </w:p>
+    <w:p>
+      <w:pPr>
+        <w:pStyle w:val="Heading1"/>
+        <w:rPr>
+          <w:rFonts w:eastAsia="Times New Roman"/>
+        </w:rPr>
+      </w:pPr>
+      <w:r>
+        <w:rPr>
+          <w:rFonts w:eastAsia="Times New Roman"/>
+        </w:rPr>
+        <w:t>Algorithms</w:t>
+      </w:r>
+    </w:p>
+    <w:p>
+      <w:r>
+        <w:t>Part of the algorithms implemented by OCT</w:t>
+      </w:r>
+      <w:r>
+        <w:t>SEG</w:t>
+      </w:r>
+      <w:r>
+        <w:t xml:space="preserve"> </w:t>
+      </w:r>
+      <w:r>
+        <w:t xml:space="preserve">are described party in </w:t>
+      </w:r>
+      <w:sdt>
+        <w:sdtPr>
+          <w:id w:val="5338742"/>
+          <w:citation/>
+        </w:sdtPr>
+        <w:sdtContent>
+          <w:r>
+            <w:fldChar w:fldCharType="begin"/>
+          </w:r>
+          <w:r>
+            <w:instrText xml:space="preserve"> CITATION May10 \l 1043 </w:instrText>
+          </w:r>
+          <w:r>
+            <w:fldChar w:fldCharType="separate"/>
+          </w:r>
+          <w:r>
+            <w:rPr>
+              <w:noProof/>
+            </w:rPr>
+            <w:t>(Mayer, Hornegger, Mardin, &amp; Tornow, 2010)</w:t>
+          </w:r>
+          <w:r>
+            <w:fldChar w:fldCharType="end"/>
+          </w:r>
+        </w:sdtContent>
+      </w:sdt>
+      <w:r>
+        <w:t>. The main source for understanding the algorithms (</w:t>
+      </w:r>
+      <w:r>
+        <w:rPr>
+          <w:rFonts w:ascii="Constantia" w:hAnsi="Constantia" w:cs="Arial"/>
+        </w:rPr>
+        <w:t>OCTSegmentation/</w:t>
+      </w:r>
+      <w:r>
+        <w:rPr>
+          <w:rFonts w:ascii="Constantia" w:hAnsi="Constantia" w:cs="Arial"/>
+        </w:rPr>
+        <w:t>algo</w:t>
+      </w:r>
+      <w:r>
+        <w:t xml:space="preserve">) is the code </w:t>
+      </w:r>
+      <w:sdt>
+        <w:sdtPr>
+          <w:id w:val="5338743"/>
+          <w:citation/>
+        </w:sdtPr>
+        <w:sdtContent>
+          <w:r>
+            <w:fldChar w:fldCharType="begin"/>
+          </w:r>
+          <w:r>
+            <w:instrText xml:space="preserve"> CITATION Ran14 \l 1043 </w:instrText>
+          </w:r>
+          <w:r>
+            <w:fldChar w:fldCharType="separate"/>
+          </w:r>
+          <w:r>
+            <w:rPr>
+              <w:noProof/>
+            </w:rPr>
+            <w:t>(Ranguelova, 2015)</w:t>
+          </w:r>
+          <w:r>
+            <w:fldChar w:fldCharType="end"/>
+          </w:r>
+        </w:sdtContent>
+      </w:sdt>
+      <w:r>
+        <w:t>.</w:t>
+      </w:r>
+      <w:r>
+        <w:t xml:space="preserve"> Here only the mail ideas are explained.</w:t>
+      </w:r>
+    </w:p>
+    <w:p>
+      <w:pPr>
+        <w:pStyle w:val="ListParagraph"/>
+        <w:spacing w:after="0" w:line="240" w:lineRule="auto"/>
         <w:rPr>
           <w:rFonts w:eastAsia="Times New Roman" w:cs="Times New Roman"/>
           <w:sz w:val="24"/>
           <w:szCs w:val="24"/>
         </w:rPr>
-        <w:t>Export of the segmentation results to CSV text files</w:t>
-      </w:r>
-    </w:p>
-    <w:p>
-      <w:pPr>
-        <w:pStyle w:val="ListParagraph"/>
-        <w:spacing w:after="0" w:line="240" w:lineRule="auto"/>
-        <w:rPr>
-          <w:rFonts w:eastAsia="Times New Roman" w:cs="Times New Roman"/>
-          <w:sz w:val="24"/>
-          <w:szCs w:val="24"/>
-        </w:rPr>
       </w:pPr>
     </w:p>
     <w:p>
       <w:pPr>
         <w:pStyle w:val="Heading1"/>
+      </w:pPr>
+      <w:bookmarkStart w:id="5" w:name="_Toc410393131"/>
+      <w:r>
+        <w:t>Compilation and Distribution</w:t>
+      </w:r>
+      <w:bookmarkEnd w:id="5"/>
+    </w:p>
+    <w:p>
+      <w:pPr>
+        <w:jc w:val="both"/>
+      </w:pPr>
+      <w:r>
+        <w:t xml:space="preserve">The software has been compiled using MATLAB version </w:t>
+      </w:r>
+      <w:r>
+        <w:t>7.6.0.324 (R2008a)</w:t>
+      </w:r>
+      <w:r>
+        <w:t xml:space="preserve"> with compiler version 4.8</w:t>
+      </w:r>
+      <w:r>
+        <w:t xml:space="preserve"> and is </w:t>
+      </w:r>
+      <w:r>
+        <w:t xml:space="preserve">freely </w:t>
+      </w:r>
+      <w:r>
+        <w:t>available as a stand-alone application</w:t>
+      </w:r>
+      <w:r>
+        <w:t xml:space="preserve"> </w:t>
+      </w:r>
+      <w:sdt>
+        <w:sdtPr>
+          <w:id w:val="5338367"/>
+          <w:citation/>
+        </w:sdtPr>
+        <w:sdtContent>
+          <w:r>
+            <w:fldChar w:fldCharType="begin"/>
+          </w:r>
+          <w:r>
+            <w:instrText xml:space="preserve"> CITATION Ran14 \l 1043  </w:instrText>
+          </w:r>
+          <w:r>
+            <w:fldChar w:fldCharType="separate"/>
+          </w:r>
+          <w:r>
+            <w:rPr>
+              <w:noProof/>
+            </w:rPr>
+            <w:t>(Ranguelova, 2015)</w:t>
+          </w:r>
+          <w:r>
+            <w:fldChar w:fldCharType="end"/>
+          </w:r>
+        </w:sdtContent>
+      </w:sdt>
+      <w:r>
+        <w:t xml:space="preserve">. The followed procedure for compiling and packaging for redistribution is according to the </w:t>
+      </w:r>
+      <w:r>
+        <w:rPr>
+          <w:b/>
+        </w:rPr>
+        <w:t>Deploying Matlab application (Windows)</w:t>
+      </w:r>
+      <w:r>
+        <w:t xml:space="preserve"> tutorial</w:t>
+      </w:r>
+      <w:r>
+        <w:t xml:space="preserve"> </w:t>
+      </w:r>
+      <w:sdt>
+        <w:sdtPr>
+          <w:id w:val="5338364"/>
+          <w:citation/>
+        </w:sdtPr>
+        <w:sdtContent>
+          <w:r>
+            <w:fldChar w:fldCharType="begin"/>
+          </w:r>
+          <w:r>
+            <w:instrText xml:space="preserve"> CITATION mat \l 1043  </w:instrText>
+          </w:r>
+          <w:r>
+            <w:fldChar w:fldCharType="separate"/>
+          </w:r>
+          <w:r>
+            <w:rPr>
+              <w:noProof/>
+            </w:rPr>
+            <w:t>(KU Leuven)</w:t>
+          </w:r>
+          <w:r>
+            <w:fldChar w:fldCharType="end"/>
+          </w:r>
+        </w:sdtContent>
+      </w:sdt>
+      <w:r>
+        <w:t xml:space="preserve"> which is </w:t>
+      </w:r>
+      <w:r>
+        <w:t xml:space="preserve">also </w:t>
+      </w:r>
+      <w:r>
+        <w:t xml:space="preserve">to be found at the </w:t>
+      </w:r>
+      <w:r>
+        <w:t xml:space="preserve">current document's  </w:t>
+      </w:r>
+      <w:r>
+        <w:t>folder. P</w:t>
+      </w:r>
+      <w:r>
+        <w:t>lease note</w:t>
+      </w:r>
+      <w:r>
+        <w:t>,</w:t>
+      </w:r>
+      <w:r>
+        <w:t xml:space="preserve"> that the version numbers in </w:t>
+      </w:r>
+      <w:r>
+        <w:t>th</w:t>
+      </w:r>
+      <w:r>
+        <w:t>e tutorial</w:t>
+      </w:r>
+      <w:r>
+        <w:t xml:space="preserve"> are </w:t>
+      </w:r>
+      <w:r>
+        <w:t>slightly different</w:t>
+      </w:r>
+      <w:r>
+        <w:t xml:space="preserve"> than the one mentioned above. To be deployed on a machine without MATLAB installed, one should follow the instruction in the tutorial as of section Deploying a Matlab application</w:t>
+      </w:r>
+      <w:sdt>
+        <w:sdtPr>
+          <w:id w:val="5338284"/>
+          <w:citation/>
+        </w:sdtPr>
+        <w:sdtContent>
+          <w:r>
+            <w:fldChar w:fldCharType="begin"/>
+          </w:r>
+          <w:r>
+            <w:instrText xml:space="preserve"> CITATION mat \l 1043  </w:instrText>
+          </w:r>
+          <w:r>
+            <w:fldChar w:fldCharType="separate"/>
+          </w:r>
+          <w:r>
+            <w:rPr>
+              <w:noProof/>
+            </w:rPr>
+            <w:t xml:space="preserve"> (KU Leuven)</w:t>
+          </w:r>
+          <w:r>
+            <w:fldChar w:fldCharType="end"/>
+          </w:r>
+        </w:sdtContent>
+      </w:sdt>
+      <w:r>
+        <w:t xml:space="preserve">, </w:t>
+      </w:r>
+      <w:r>
+        <w:t>page 8</w:t>
+      </w:r>
+      <w:r>
+        <w:t xml:space="preserve"> and also according to the </w:t>
+      </w:r>
+      <w:r>
+        <w:rPr>
+          <w:rFonts w:ascii="Constantia" w:hAnsi="Constantia" w:cs="Arial"/>
+        </w:rPr>
+        <w:t>readme.txt</w:t>
+      </w:r>
+      <w:r>
+        <w:t xml:space="preserve"> file in the distribution folder</w:t>
+      </w:r>
+      <w:r>
+        <w:t xml:space="preserve"> (</w:t>
+      </w:r>
+      <w:r>
+        <w:rPr>
+          <w:rFonts w:ascii="Constantia" w:hAnsi="Constantia" w:cs="Arial"/>
+        </w:rPr>
+        <w:t>OCTSegmentation/Executables/octseg/distrib</w:t>
+      </w:r>
+      <w:r>
+        <w:t>)</w:t>
+      </w:r>
+      <w:r>
+        <w:t>.</w:t>
+      </w:r>
+    </w:p>
+    <w:p>
+      <w:pPr>
+        <w:jc w:val="both"/>
+      </w:pPr>
+      <w:r>
+        <w:t>A compiled version of a very initial partial segmentation of 2D CSV phantoms is also available at (</w:t>
+      </w:r>
+      <w:r>
+        <w:rPr>
+          <w:rFonts w:ascii="Constantia" w:hAnsi="Constantia" w:cs="Arial"/>
+        </w:rPr>
+        <w:t>OCTSegment</w:t>
+      </w:r>
+      <w:r>
+        <w:rPr>
+          <w:rFonts w:ascii="Constantia" w:hAnsi="Constantia" w:cs="Arial"/>
+        </w:rPr>
+        <w:t>ation/Executables/phantomseg</w:t>
+      </w:r>
+      <w:r>
+        <w:rPr>
+          <w:rFonts w:ascii="Constantia" w:hAnsi="Constantia" w:cs="Arial"/>
+        </w:rPr>
+        <w:t>/distrib</w:t>
+      </w:r>
+      <w:r>
+        <w:t>).</w:t>
+      </w:r>
+    </w:p>
+    <w:p>
+      <w:pPr>
+        <w:pStyle w:val="Heading1"/>
         <w:rPr>
           <w:rFonts w:ascii="Cambria" w:eastAsia="Times New Roman" w:hAnsi="Cambria"/>
         </w:rPr>
       </w:pPr>
+      <w:bookmarkStart w:id="6" w:name="_Toc410393132"/>
       <w:r>
         <w:rPr>
           <w:rFonts w:ascii="Cambria" w:eastAsia="Times New Roman" w:hAnsi="Cambria"/>
         </w:rPr>
+        <w:lastRenderedPageBreak/>
         <w:t>Screenshots</w:t>
       </w:r>
-    </w:p>
-    <w:p/>
+      <w:bookmarkEnd w:id="6"/>
+    </w:p>
+    <w:p>
+      <w:r>
+        <w:t>These screen shots are given here only as additional illustration of the explanations given in the original software  documentation</w:t>
+      </w:r>
+      <w:r>
+        <w:t xml:space="preserve"> (</w:t>
+      </w:r>
+      <w:r>
+        <w:rPr>
+          <w:rFonts w:ascii="Constantia" w:hAnsi="Constantia" w:cs="Courier New"/>
+        </w:rPr>
+        <w:t>octsegManual.txt</w:t>
+      </w:r>
+      <w:r>
+        <w:t>)</w:t>
+      </w:r>
+      <w:r>
+        <w:t>.</w:t>
+      </w:r>
+    </w:p>
+    <w:p>
+      <w:r>
+        <w:t xml:space="preserve">The screenshots are from running the program within MATLAB. When using the </w:t>
+      </w:r>
+      <w:r>
+        <w:t xml:space="preserve">stand-alone </w:t>
+      </w:r>
+      <w:r>
+        <w:t>compiled version of the software</w:t>
+      </w:r>
+      <w:r>
+        <w:t>,</w:t>
+      </w:r>
+      <w:r>
+        <w:t xml:space="preserve"> the GUI windows have the same appearance, only the command window is the Windows c</w:t>
+      </w:r>
+      <w:r>
+        <w:t>o</w:t>
+      </w:r>
+      <w:r>
+        <w:t>m</w:t>
+      </w:r>
+      <w:r>
+        <w:t>mand window (</w:t>
+      </w:r>
+      <w:r>
+        <w:t xml:space="preserve">compare </w:t>
+      </w:r>
+      <w:r>
+        <w:fldChar w:fldCharType="begin"/>
+      </w:r>
+      <w:r>
+        <w:instrText xml:space="preserve"> REF _Ref410381989 \h </w:instrText>
+      </w:r>
+      <w:r>
+        <w:fldChar w:fldCharType="separate"/>
+      </w:r>
+      <w:r>
+        <w:t xml:space="preserve">Figure </w:t>
+      </w:r>
+      <w:r>
+        <w:rPr>
+          <w:noProof/>
+        </w:rPr>
+        <w:t>1</w:t>
+      </w:r>
+      <w:r>
+        <w:fldChar w:fldCharType="end"/>
+      </w:r>
+      <w:r>
+        <w:t xml:space="preserve"> and </w:t>
+      </w:r>
+      <w:r>
+        <w:fldChar w:fldCharType="begin"/>
+      </w:r>
+      <w:r>
+        <w:instrText xml:space="preserve"> REF _Ref410389394 \h </w:instrText>
+      </w:r>
+      <w:r>
+        <w:fldChar w:fldCharType="separate"/>
+      </w:r>
+      <w:r>
+        <w:t xml:space="preserve">Figure </w:t>
+      </w:r>
+      <w:r>
+        <w:rPr>
+          <w:noProof/>
+        </w:rPr>
+        <w:t>2</w:t>
+      </w:r>
+      <w:r>
+        <w:fldChar w:fldCharType="end"/>
+      </w:r>
+      <w:r>
+        <w:t>)</w:t>
+      </w:r>
+      <w:r>
+        <w:t>.</w:t>
+      </w:r>
+      <w:r>
+        <w:t xml:space="preserve"> </w:t>
+      </w:r>
+    </w:p>
+    <w:p>
+      <w:r>
+        <w:fldChar w:fldCharType="begin"/>
+      </w:r>
+      <w:r>
+        <w:instrText xml:space="preserve"> REF _Ref410381989 \h </w:instrText>
+      </w:r>
+      <w:r>
+        <w:fldChar w:fldCharType="separate"/>
+      </w:r>
+      <w:r>
+        <w:t xml:space="preserve">Figure </w:t>
+      </w:r>
+      <w:r>
+        <w:rPr>
+          <w:noProof/>
+        </w:rPr>
+        <w:t>1</w:t>
+      </w:r>
+      <w:r>
+        <w:fldChar w:fldCharType="end"/>
+      </w:r>
+      <w:r>
+        <w:t xml:space="preserve"> and </w:t>
+      </w:r>
+      <w:r>
+        <w:fldChar w:fldCharType="begin"/>
+      </w:r>
+      <w:r>
+        <w:instrText xml:space="preserve"> REF _Ref410389394 \h </w:instrText>
+      </w:r>
+      <w:r>
+        <w:fldChar w:fldCharType="separate"/>
+      </w:r>
+      <w:r>
+        <w:t xml:space="preserve">Figure </w:t>
+      </w:r>
+      <w:r>
+        <w:rPr>
+          <w:noProof/>
+        </w:rPr>
+        <w:t>2</w:t>
+      </w:r>
+      <w:r>
+        <w:fldChar w:fldCharType="end"/>
+      </w:r>
+      <w:r>
+        <w:t xml:space="preserve"> show the main window of the GUI. It is used for loading, segmenting, importing and exporting data. For detailed description of the modes</w:t>
+      </w:r>
+      <w:r>
+        <w:t>, information tables</w:t>
+      </w:r>
+      <w:r>
+        <w:t xml:space="preserve"> and </w:t>
+      </w:r>
+      <w:r>
+        <w:t xml:space="preserve">menu </w:t>
+      </w:r>
+      <w:r>
+        <w:t>command</w:t>
+      </w:r>
+      <w:r>
+        <w:t>s</w:t>
+      </w:r>
+      <w:r>
+        <w:t xml:space="preserve">, please refer to the original documentation </w:t>
+      </w:r>
+      <w:r>
+        <w:t>(</w:t>
+      </w:r>
+      <w:r>
+        <w:rPr>
+          <w:rFonts w:ascii="Constantia" w:hAnsi="Constantia" w:cs="Courier New"/>
+        </w:rPr>
+        <w:t>octsegManual.txt</w:t>
+      </w:r>
+      <w:r>
+        <w:t>)</w:t>
+      </w:r>
+      <w:r>
+        <w:t xml:space="preserve"> available also at the current document's folder</w:t>
+      </w:r>
+      <w:r>
+        <w:t>.</w:t>
+      </w:r>
+    </w:p>
     <w:p>
       <w:pPr>
         <w:keepNext/>
@@ -970,6 +1825,8 @@
         <w:pStyle w:val="Caption"/>
         <w:jc w:val="center"/>
       </w:pPr>
+      <w:bookmarkStart w:id="7" w:name="_Toc410381852"/>
+      <w:bookmarkStart w:id="8" w:name="_Ref410381989"/>
       <w:r>
         <w:t>Figure</w:t>
       </w:r>
@@ -984,18 +1841,88 @@
           <w:t>1</w:t>
         </w:r>
       </w:fldSimple>
-      <w:r>
-        <w:t xml:space="preserve"> Main window. Automatic segmentation of </w:t>
-      </w:r>
-      <w:proofErr w:type="spellStart"/>
-      <w:r>
-        <w:t>Spectralis</w:t>
-      </w:r>
-      <w:proofErr w:type="spellEnd"/>
-      <w:r>
-        <w:t xml:space="preserve"> volume.</w:t>
-      </w:r>
-    </w:p>
+      <w:bookmarkEnd w:id="8"/>
+      <w:r>
+        <w:t xml:space="preserve"> Main window</w:t>
+      </w:r>
+      <w:r>
+        <w:t xml:space="preserve"> (in MATLAB)</w:t>
+      </w:r>
+      <w:r>
+        <w:t>. Automatic segmentation of Spectralis volume.</w:t>
+      </w:r>
+      <w:bookmarkEnd w:id="7"/>
+    </w:p>
+    <w:p>
+      <w:pPr>
+        <w:keepNext/>
+      </w:pPr>
+      <w:r>
+        <w:rPr>
+          <w:noProof/>
+          <w:lang w:val="nl-NL" w:eastAsia="nl-NL"/>
+        </w:rPr>
+        <w:lastRenderedPageBreak/>
+        <w:drawing>
+          <wp:inline distT="0" distB="0" distL="0" distR="0">
+            <wp:extent cx="5972810" cy="2366010"/>
+            <wp:effectExtent l="19050" t="0" r="8890" b="0"/>
+            <wp:docPr id="5" name="Picture 4" descr="MainWindowCompiled.png"/>
+            <wp:cNvGraphicFramePr>
+              <a:graphicFrameLocks xmlns:a="http://schemas.openxmlformats.org/drawingml/2006/main" noChangeAspect="1"/>
+            </wp:cNvGraphicFramePr>
+            <a:graphic xmlns:a="http://schemas.openxmlformats.org/drawingml/2006/main">
+              <a:graphicData uri="http://schemas.openxmlformats.org/drawingml/2006/picture">
+                <pic:pic xmlns:pic="http://schemas.openxmlformats.org/drawingml/2006/picture">
+                  <pic:nvPicPr>
+                    <pic:cNvPr id="0" name="MainWindowCompiled.png"/>
+                    <pic:cNvPicPr/>
+                  </pic:nvPicPr>
+                  <pic:blipFill>
+                    <a:blip r:embed="rId7" cstate="print"/>
+                    <a:stretch>
+                      <a:fillRect/>
+                    </a:stretch>
+                  </pic:blipFill>
+                  <pic:spPr>
+                    <a:xfrm>
+                      <a:off x="0" y="0"/>
+                      <a:ext cx="5972810" cy="2366010"/>
+                    </a:xfrm>
+                    <a:prstGeom prst="rect">
+                      <a:avLst/>
+                    </a:prstGeom>
+                  </pic:spPr>
+                </pic:pic>
+              </a:graphicData>
+            </a:graphic>
+          </wp:inline>
+        </w:drawing>
+      </w:r>
+    </w:p>
+    <w:p>
+      <w:pPr>
+        <w:pStyle w:val="Caption"/>
+        <w:jc w:val="center"/>
+      </w:pPr>
+      <w:bookmarkStart w:id="9" w:name="_Ref410389394"/>
+      <w:r>
+        <w:t xml:space="preserve">Figure </w:t>
+      </w:r>
+      <w:fldSimple w:instr=" SEQ Figuur \* ARABIC ">
+        <w:r>
+          <w:rPr>
+            <w:noProof/>
+          </w:rPr>
+          <w:t>2</w:t>
+        </w:r>
+      </w:fldSimple>
+      <w:bookmarkEnd w:id="9"/>
+      <w:r>
+        <w:t xml:space="preserve"> Main window (stand-alone application). Loading of the test VOL images.</w:t>
+      </w:r>
+    </w:p>
+    <w:p/>
     <w:p>
       <w:r>
         <w:rPr>
@@ -1018,7 +1945,7 @@
                     <pic:cNvPicPr/>
                   </pic:nvPicPr>
                   <pic:blipFill>
-                    <a:blip r:embed="rId7" cstate="print"/>
+                    <a:blip r:embed="rId8" cstate="print"/>
                     <a:stretch>
                       <a:fillRect/>
                     </a:stretch>
@@ -1059,7 +1986,7 @@
                     <pic:cNvPicPr/>
                   </pic:nvPicPr>
                   <pic:blipFill>
-                    <a:blip r:embed="rId8" cstate="print"/>
+                    <a:blip r:embed="rId9" cstate="print"/>
                     <a:stretch>
                       <a:fillRect/>
                     </a:stretch>
@@ -1100,7 +2027,7 @@
                     <pic:cNvPicPr/>
                   </pic:nvPicPr>
                   <pic:blipFill>
-                    <a:blip r:embed="rId9" cstate="print"/>
+                    <a:blip r:embed="rId10" cstate="print"/>
                     <a:stretch>
                       <a:fillRect/>
                     </a:stretch>
@@ -1126,6 +2053,8 @@
         <w:pStyle w:val="Caption"/>
         <w:jc w:val="center"/>
       </w:pPr>
+      <w:bookmarkStart w:id="10" w:name="_Toc410381853"/>
+      <w:bookmarkStart w:id="11" w:name="_Ref410382018"/>
       <w:r>
         <w:t xml:space="preserve">Figure </w:t>
       </w:r>
@@ -1134,12 +2063,14 @@
           <w:rPr>
             <w:noProof/>
           </w:rPr>
-          <w:t>2</w:t>
+          <w:t>3</w:t>
         </w:r>
       </w:fldSimple>
+      <w:bookmarkEnd w:id="11"/>
       <w:r>
         <w:t xml:space="preserve"> OCT and SLO views</w:t>
       </w:r>
+      <w:bookmarkEnd w:id="10"/>
     </w:p>
     <w:sdt>
       <w:sdtPr>
@@ -1156,7 +2087,7 @@
         </w:docPartObj>
       </w:sdtPr>
       <w:sdtContent>
-        <w:bookmarkStart w:id="3" w:name="_Toc408501619" w:displacedByCustomXml="prev"/>
+        <w:bookmarkStart w:id="12" w:name="_Toc410393133" w:displacedByCustomXml="prev"/>
         <w:p>
           <w:pPr>
             <w:pStyle w:val="Heading1"/>
@@ -1170,7 +2101,7 @@
             </w:rPr>
             <w:t>References</w:t>
           </w:r>
-          <w:bookmarkEnd w:id="3"/>
+          <w:bookmarkEnd w:id="12"/>
         </w:p>
         <w:sdt>
           <w:sdtPr>
@@ -1184,8 +2115,6 @@
                 <w:ind w:left="720" w:hanging="720"/>
                 <w:rPr>
                   <w:noProof/>
-                  <w:sz w:val="24"/>
-                  <w:szCs w:val="24"/>
                 </w:rPr>
               </w:pPr>
               <w:r>
@@ -1216,6 +2145,35 @@
                   <w:noProof/>
                 </w:rPr>
                 <w:t>. Retrieved from https://blog.surfnet.nl/?p=2747</w:t>
+              </w:r>
+            </w:p>
+            <w:p>
+              <w:pPr>
+                <w:pStyle w:val="Bibliography"/>
+                <w:ind w:left="720" w:hanging="720"/>
+                <w:rPr>
+                  <w:noProof/>
+                </w:rPr>
+              </w:pPr>
+              <w:r>
+                <w:rPr>
+                  <w:noProof/>
+                </w:rPr>
+                <w:t xml:space="preserve">KU Leuven. (n.d.). </w:t>
+              </w:r>
+              <w:r>
+                <w:rPr>
+                  <w:i/>
+                  <w:iCs/>
+                  <w:noProof/>
+                </w:rPr>
+                <w:t>Deploying Matlab application (Windows).</w:t>
+              </w:r>
+              <w:r>
+                <w:rPr>
+                  <w:noProof/>
+                </w:rPr>
+                <w:t xml:space="preserve"> Retrieved from https://admin.kuleuven.be/icts/onderzoek/wetsoft/software/matlab/pdf/matlab-deploytool-standalone</w:t>
               </w:r>
             </w:p>
             <w:p>
@@ -1288,7 +2246,7 @@
                 <w:rPr>
                   <w:noProof/>
                 </w:rPr>
-                <w:t xml:space="preserve">Ranguelova, E. (2014). </w:t>
+                <w:t xml:space="preserve">Ranguelova, E. (2015). </w:t>
               </w:r>
               <w:r>
                 <w:rPr>
@@ -1323,8 +2281,8 @@
       <w:pPr>
         <w:jc w:val="both"/>
       </w:pPr>
-      <w:bookmarkStart w:id="4" w:name="_GoBack"/>
-      <w:bookmarkEnd w:id="4"/>
+      <w:bookmarkStart w:id="13" w:name="_GoBack"/>
+      <w:bookmarkEnd w:id="13"/>
     </w:p>
     <w:sectPr>
       <w:pgSz w:w="12240" w:h="15840"/>
@@ -2007,6 +2965,28 @@
       <w:color w:val="2E74B5" w:themeColor="accent1" w:themeShade="BF"/>
       <w:sz w:val="26"/>
       <w:szCs w:val="26"/>
+    </w:rPr>
+  </w:style>
+  <w:style w:type="paragraph" w:styleId="Heading3">
+    <w:name w:val="heading 3"/>
+    <w:basedOn w:val="Normal"/>
+    <w:next w:val="Normal"/>
+    <w:link w:val="Heading3Char"/>
+    <w:uiPriority w:val="9"/>
+    <w:unhideWhenUsed/>
+    <w:qFormat/>
+    <w:rsid w:val="00923923"/>
+    <w:pPr>
+      <w:keepNext/>
+      <w:keepLines/>
+      <w:spacing w:before="200" w:after="0"/>
+      <w:outlineLvl w:val="2"/>
+    </w:pPr>
+    <w:rPr>
+      <w:rFonts w:asciiTheme="majorHAnsi" w:eastAsiaTheme="majorEastAsia" w:hAnsiTheme="majorHAnsi" w:cstheme="majorBidi"/>
+      <w:b/>
+      <w:bCs/>
+      <w:color w:val="5B9BD5" w:themeColor="accent1"/>
     </w:rPr>
   </w:style>
   <w:style w:type="character" w:default="1" w:styleId="DefaultParagraphFont">
@@ -2229,6 +3209,43 @@
       <w:color w:val="5B9BD5" w:themeColor="accent1"/>
       <w:sz w:val="18"/>
       <w:szCs w:val="18"/>
+    </w:rPr>
+  </w:style>
+  <w:style w:type="paragraph" w:styleId="TableofFigures">
+    <w:name w:val="table of figures"/>
+    <w:basedOn w:val="Normal"/>
+    <w:next w:val="Normal"/>
+    <w:uiPriority w:val="99"/>
+    <w:unhideWhenUsed/>
+    <w:rsid w:val="00C239FC"/>
+    <w:pPr>
+      <w:spacing w:after="0"/>
+    </w:pPr>
+  </w:style>
+  <w:style w:type="paragraph" w:styleId="TOC2">
+    <w:name w:val="toc 2"/>
+    <w:basedOn w:val="Normal"/>
+    <w:next w:val="Normal"/>
+    <w:autoRedefine/>
+    <w:uiPriority w:val="39"/>
+    <w:unhideWhenUsed/>
+    <w:rsid w:val="008E6644"/>
+    <w:pPr>
+      <w:spacing w:after="100"/>
+      <w:ind w:left="220"/>
+    </w:pPr>
+  </w:style>
+  <w:style w:type="character" w:customStyle="1" w:styleId="Heading3Char">
+    <w:name w:val="Heading 3 Char"/>
+    <w:basedOn w:val="DefaultParagraphFont"/>
+    <w:link w:val="Heading3"/>
+    <w:uiPriority w:val="9"/>
+    <w:rsid w:val="00923923"/>
+    <w:rPr>
+      <w:rFonts w:asciiTheme="majorHAnsi" w:eastAsiaTheme="majorEastAsia" w:hAnsiTheme="majorHAnsi" w:cstheme="majorBidi"/>
+      <w:b/>
+      <w:bCs/>
+      <w:color w:val="5B9BD5" w:themeColor="accent1"/>
     </w:rPr>
   </w:style>
 </w:styles>
@@ -2489,14 +3506,14 @@
   <a:extraClrSchemeLst/>
   <a:extLst>
     <a:ext uri="{05A4C25C-085E-4340-85A3-A5531E510DB2}">
-      <thm15:themeFamily xmlns:thm15="http://schemas.microsoft.com/office/thememl/2012/main" xmlns="" name="Office Theme" id="{62F939B6-93AF-4DB8-9C6B-D6C7DFDC589F}" vid="{4A3C46E8-61CC-4603-A589-7422A47A8E4A}"/>
+      <thm15:themeFamily xmlns="" xmlns:thm15="http://schemas.microsoft.com/office/thememl/2012/main" name="Office Theme" id="{62F939B6-93AF-4DB8-9C6B-D6C7DFDC589F}" vid="{4A3C46E8-61CC-4603-A589-7422A47A8E4A}"/>
     </a:ext>
   </a:extLst>
 </a:theme>
 </file>
 
 <file path=customXml/item1.xml><?xml version="1.0" encoding="utf-8"?>
-<b:Sources xmlns:b="http://schemas.openxmlformats.org/officeDocument/2006/bibliography" xmlns="http://schemas.openxmlformats.org/officeDocument/2006/bibliography" SelectedStyle="\APASixthEditionOfficeOnline.xsl" StyleName="APA" Version="6">
+<b:Sources xmlns:b="http://schemas.openxmlformats.org/officeDocument/2006/bibliography" xmlns="http://schemas.openxmlformats.org/officeDocument/2006/bibliography" SelectedStyle="\APASixthEditionOfficeOnline.xsl" StyleName="APA Sixth Edition" Version="6">
   <b:Source>
     <b:Tag>Mar</b:Tag>
     <b:SourceType>InternetSite</b:SourceType>
@@ -2571,7 +3588,7 @@
   <b:Source>
     <b:Tag>Ran14</b:Tag>
     <b:SourceType>InternetSite</b:SourceType>
-    <b:Guid>{B37ACC73-7174-4F34-9B96-455A3ECB9174}</b:Guid>
+    <b:Guid>{F58201F3-C0BE-4C5E-BF18-AF5226084FB6}</b:Guid>
     <b:Author>
       <b:Author>
         <b:NameList>
@@ -2583,15 +3600,30 @@
       </b:Author>
     </b:Author>
     <b:Title>OCT Segmentation</b:Title>
-    <b:Year>2014</b:Year>
+    <b:Year>2015</b:Year>
     <b:URL>https://github.com/NLeSC/OCTSegmentation</b:URL>
+    <b:LCID>0</b:LCID>
     <b:RefOrder>4</b:RefOrder>
+  </b:Source>
+  <b:Source>
+    <b:Tag>mat</b:Tag>
+    <b:SourceType>DocumentFromInternetSite</b:SourceType>
+    <b:Guid>{F5C40D6E-5D91-40E7-8BFD-38FA389F171B}</b:Guid>
+    <b:LCID>0</b:LCID>
+    <b:Author>
+      <b:Author>
+        <b:Corporate>KU Leuven</b:Corporate>
+      </b:Author>
+    </b:Author>
+    <b:Title>Deploying Matlab application (Windows)</b:Title>
+    <b:URL>https://admin.kuleuven.be/icts/onderzoek/wetsoft/software/matlab/pdf/matlab-deploytool-standalone</b:URL>
+    <b:RefOrder>5</b:RefOrder>
   </b:Source>
 </b:Sources>
 </file>
 
 <file path=customXml/itemProps1.xml><?xml version="1.0" encoding="utf-8"?>
-<ds:datastoreItem xmlns:ds="http://schemas.openxmlformats.org/officeDocument/2006/customXml" ds:itemID="{3DECC209-BA47-43EE-BAC8-571A4801F5ED}">
+<ds:datastoreItem xmlns:ds="http://schemas.openxmlformats.org/officeDocument/2006/customXml" ds:itemID="{86CE6769-52F7-4A3F-970A-24054571C09B}">
   <ds:schemaRefs>
     <ds:schemaRef ds:uri="http://schemas.openxmlformats.org/officeDocument/2006/bibliography"/>
   </ds:schemaRefs>

</xml_diff>

<commit_message>
final version ofthe documentation in WOrd and PDF formats
</commit_message>
<xml_diff>
--- a/help/OCTSEGsoftwareManual.docx
+++ b/help/OCTSEGsoftwareManual.docx
@@ -37,671 +37,48 @@
     </w:p>
     <w:p>
       <w:pPr>
-        <w:rPr>
-          <w:rFonts w:ascii="Cambria" w:hAnsi="Cambria"/>
-        </w:rPr>
-      </w:pPr>
-    </w:p>
-    <w:p>
-      <w:pPr>
-        <w:rPr>
-          <w:rFonts w:ascii="Cambria" w:hAnsi="Cambria"/>
-        </w:rPr>
-      </w:pPr>
-    </w:p>
-    <w:p>
-      <w:pPr>
         <w:pStyle w:val="Heading1"/>
         <w:jc w:val="both"/>
         <w:rPr>
           <w:rFonts w:ascii="Cambria" w:hAnsi="Cambria"/>
         </w:rPr>
       </w:pPr>
-      <w:bookmarkStart w:id="0" w:name="_Toc410393126"/>
       <w:r>
         <w:rPr>
           <w:rFonts w:ascii="Cambria" w:hAnsi="Cambria"/>
         </w:rPr>
         <w:t>Abstract</w:t>
       </w:r>
-      <w:bookmarkEnd w:id="0"/>
     </w:p>
     <w:p>
       <w:pPr>
         <w:jc w:val="both"/>
       </w:pPr>
       <w:r>
-        <w:t>The purpose of this document is to describe the algorithm and functionality of the OCTSEG software. This software segments the retinal layers, especially the retinal nerve fiber layer (DNFL) on OCT-volume scans.</w:t>
+        <w:t>The purpose of this document is to describe the algorithm and functionality of the OCTSEG software. This software segments the retinal layers, especially the retinal nerve fiber layer (</w:t>
+      </w:r>
+      <w:r>
+        <w:t>O</w:t>
+      </w:r>
+      <w:r>
+        <w:t>NFL) of</w:t>
+      </w:r>
+      <w:r>
+        <w:t xml:space="preserve"> OCT-volume scans.</w:t>
       </w:r>
       <w:r>
         <w:t xml:space="preserve"> </w:t>
       </w:r>
       <w:r>
-        <w:t>This document provides additional information to the original OCTSEG user manual.</w:t>
-      </w:r>
-    </w:p>
-    <w:sdt>
-      <w:sdtPr>
-        <w:rPr>
-          <w:rFonts w:asciiTheme="minorHAnsi" w:eastAsiaTheme="minorHAnsi" w:hAnsiTheme="minorHAnsi" w:cstheme="minorBidi"/>
-          <w:color w:val="auto"/>
-          <w:sz w:val="22"/>
-          <w:szCs w:val="22"/>
-        </w:rPr>
-        <w:id w:val="623500358"/>
-        <w:docPartObj>
-          <w:docPartGallery w:val="Table of Contents"/>
-          <w:docPartUnique/>
-        </w:docPartObj>
-      </w:sdtPr>
-      <w:sdtEndPr>
-        <w:rPr>
-          <w:b/>
-          <w:bCs/>
-          <w:noProof/>
-        </w:rPr>
-      </w:sdtEndPr>
-      <w:sdtContent>
-        <w:p>
-          <w:pPr>
-            <w:pStyle w:val="TOCHeading"/>
-            <w:jc w:val="both"/>
-            <w:rPr>
-              <w:rFonts w:ascii="Cambria" w:hAnsi="Cambria"/>
-            </w:rPr>
-          </w:pPr>
-          <w:r>
-            <w:rPr>
-              <w:rFonts w:ascii="Cambria" w:hAnsi="Cambria"/>
-            </w:rPr>
-            <w:t>Contents</w:t>
-          </w:r>
-        </w:p>
-        <w:p>
-          <w:pPr>
-            <w:pStyle w:val="TOC1"/>
-            <w:tabs>
-              <w:tab w:val="right" w:leader="dot" w:pos="9396"/>
-            </w:tabs>
-            <w:rPr>
-              <w:rFonts w:eastAsiaTheme="minorEastAsia"/>
-              <w:noProof/>
-              <w:lang w:val="nl-NL" w:eastAsia="nl-NL"/>
-            </w:rPr>
-          </w:pPr>
-          <w:r>
-            <w:fldChar w:fldCharType="begin"/>
-          </w:r>
-          <w:r>
-            <w:instrText xml:space="preserve"> TOC \o "1-3" \h \z \u </w:instrText>
-          </w:r>
-          <w:r>
-            <w:fldChar w:fldCharType="separate"/>
-          </w:r>
-          <w:hyperlink w:anchor="_Toc410393126" w:history="1">
-            <w:r>
-              <w:rPr>
-                <w:rStyle w:val="Hyperlink"/>
-                <w:rFonts w:ascii="Cambria" w:hAnsi="Cambria"/>
-                <w:noProof/>
-              </w:rPr>
-              <w:t>Abstract</w:t>
-            </w:r>
-            <w:r>
-              <w:rPr>
-                <w:noProof/>
-                <w:webHidden/>
-              </w:rPr>
-              <w:tab/>
-            </w:r>
-            <w:r>
-              <w:rPr>
-                <w:noProof/>
-                <w:webHidden/>
-              </w:rPr>
-              <w:fldChar w:fldCharType="begin"/>
-            </w:r>
-            <w:r>
-              <w:rPr>
-                <w:noProof/>
-                <w:webHidden/>
-              </w:rPr>
-              <w:instrText xml:space="preserve"> PAGEREF _Toc410393126 \h </w:instrText>
-            </w:r>
-            <w:r>
-              <w:rPr>
-                <w:noProof/>
-                <w:webHidden/>
-              </w:rPr>
-            </w:r>
-            <w:r>
-              <w:rPr>
-                <w:noProof/>
-                <w:webHidden/>
-              </w:rPr>
-              <w:fldChar w:fldCharType="separate"/>
-            </w:r>
-            <w:r>
-              <w:rPr>
-                <w:noProof/>
-                <w:webHidden/>
-              </w:rPr>
-              <w:t>1</w:t>
-            </w:r>
-            <w:r>
-              <w:rPr>
-                <w:noProof/>
-                <w:webHidden/>
-              </w:rPr>
-              <w:fldChar w:fldCharType="end"/>
-            </w:r>
-          </w:hyperlink>
-        </w:p>
-        <w:p>
-          <w:pPr>
-            <w:pStyle w:val="TOC1"/>
-            <w:tabs>
-              <w:tab w:val="right" w:leader="dot" w:pos="9396"/>
-            </w:tabs>
-            <w:rPr>
-              <w:rFonts w:eastAsiaTheme="minorEastAsia"/>
-              <w:noProof/>
-              <w:lang w:val="nl-NL" w:eastAsia="nl-NL"/>
-            </w:rPr>
-          </w:pPr>
-          <w:hyperlink w:anchor="_Toc410393127" w:history="1">
-            <w:r>
-              <w:rPr>
-                <w:rStyle w:val="Hyperlink"/>
-                <w:rFonts w:ascii="Cambria" w:hAnsi="Cambria"/>
-                <w:noProof/>
-              </w:rPr>
-              <w:t>Introduction</w:t>
-            </w:r>
-            <w:r>
-              <w:rPr>
-                <w:noProof/>
-                <w:webHidden/>
-              </w:rPr>
-              <w:tab/>
-            </w:r>
-            <w:r>
-              <w:rPr>
-                <w:noProof/>
-                <w:webHidden/>
-              </w:rPr>
-              <w:fldChar w:fldCharType="begin"/>
-            </w:r>
-            <w:r>
-              <w:rPr>
-                <w:noProof/>
-                <w:webHidden/>
-              </w:rPr>
-              <w:instrText xml:space="preserve"> PAGEREF _Toc410393127 \h </w:instrText>
-            </w:r>
-            <w:r>
-              <w:rPr>
-                <w:noProof/>
-                <w:webHidden/>
-              </w:rPr>
-            </w:r>
-            <w:r>
-              <w:rPr>
-                <w:noProof/>
-                <w:webHidden/>
-              </w:rPr>
-              <w:fldChar w:fldCharType="separate"/>
-            </w:r>
-            <w:r>
-              <w:rPr>
-                <w:noProof/>
-                <w:webHidden/>
-              </w:rPr>
-              <w:t>1</w:t>
-            </w:r>
-            <w:r>
-              <w:rPr>
-                <w:noProof/>
-                <w:webHidden/>
-              </w:rPr>
-              <w:fldChar w:fldCharType="end"/>
-            </w:r>
-          </w:hyperlink>
-        </w:p>
-        <w:p>
-          <w:pPr>
-            <w:pStyle w:val="TOC1"/>
-            <w:tabs>
-              <w:tab w:val="right" w:leader="dot" w:pos="9396"/>
-            </w:tabs>
-            <w:rPr>
-              <w:rFonts w:eastAsiaTheme="minorEastAsia"/>
-              <w:noProof/>
-              <w:lang w:val="nl-NL" w:eastAsia="nl-NL"/>
-            </w:rPr>
-          </w:pPr>
-          <w:hyperlink w:anchor="_Toc410393128" w:history="1">
-            <w:r>
-              <w:rPr>
-                <w:rStyle w:val="Hyperlink"/>
-                <w:rFonts w:ascii="Cambria" w:hAnsi="Cambria"/>
-                <w:noProof/>
-              </w:rPr>
-              <w:t>Main Features</w:t>
-            </w:r>
-            <w:r>
-              <w:rPr>
-                <w:noProof/>
-                <w:webHidden/>
-              </w:rPr>
-              <w:tab/>
-            </w:r>
-            <w:r>
-              <w:rPr>
-                <w:noProof/>
-                <w:webHidden/>
-              </w:rPr>
-              <w:fldChar w:fldCharType="begin"/>
-            </w:r>
-            <w:r>
-              <w:rPr>
-                <w:noProof/>
-                <w:webHidden/>
-              </w:rPr>
-              <w:instrText xml:space="preserve"> PAGEREF _Toc410393128 \h </w:instrText>
-            </w:r>
-            <w:r>
-              <w:rPr>
-                <w:noProof/>
-                <w:webHidden/>
-              </w:rPr>
-            </w:r>
-            <w:r>
-              <w:rPr>
-                <w:noProof/>
-                <w:webHidden/>
-              </w:rPr>
-              <w:fldChar w:fldCharType="separate"/>
-            </w:r>
-            <w:r>
-              <w:rPr>
-                <w:noProof/>
-                <w:webHidden/>
-              </w:rPr>
-              <w:t>2</w:t>
-            </w:r>
-            <w:r>
-              <w:rPr>
-                <w:noProof/>
-                <w:webHidden/>
-              </w:rPr>
-              <w:fldChar w:fldCharType="end"/>
-            </w:r>
-          </w:hyperlink>
-        </w:p>
-        <w:p>
-          <w:pPr>
-            <w:pStyle w:val="TOC2"/>
-            <w:tabs>
-              <w:tab w:val="right" w:leader="dot" w:pos="9396"/>
-            </w:tabs>
-            <w:rPr>
-              <w:noProof/>
-            </w:rPr>
-          </w:pPr>
-          <w:hyperlink w:anchor="_Toc410393129" w:history="1">
-            <w:r>
-              <w:rPr>
-                <w:rStyle w:val="Hyperlink"/>
-                <w:noProof/>
-              </w:rPr>
-              <w:t>Supported data formats</w:t>
-            </w:r>
-            <w:r>
-              <w:rPr>
-                <w:noProof/>
-                <w:webHidden/>
-              </w:rPr>
-              <w:tab/>
-            </w:r>
-            <w:r>
-              <w:rPr>
-                <w:noProof/>
-                <w:webHidden/>
-              </w:rPr>
-              <w:fldChar w:fldCharType="begin"/>
-            </w:r>
-            <w:r>
-              <w:rPr>
-                <w:noProof/>
-                <w:webHidden/>
-              </w:rPr>
-              <w:instrText xml:space="preserve"> PAGEREF _Toc410393129 \h </w:instrText>
-            </w:r>
-            <w:r>
-              <w:rPr>
-                <w:noProof/>
-                <w:webHidden/>
-              </w:rPr>
-            </w:r>
-            <w:r>
-              <w:rPr>
-                <w:noProof/>
-                <w:webHidden/>
-              </w:rPr>
-              <w:fldChar w:fldCharType="separate"/>
-            </w:r>
-            <w:r>
-              <w:rPr>
-                <w:noProof/>
-                <w:webHidden/>
-              </w:rPr>
-              <w:t>2</w:t>
-            </w:r>
-            <w:r>
-              <w:rPr>
-                <w:noProof/>
-                <w:webHidden/>
-              </w:rPr>
-              <w:fldChar w:fldCharType="end"/>
-            </w:r>
-          </w:hyperlink>
-        </w:p>
-        <w:p>
-          <w:pPr>
-            <w:pStyle w:val="TOC2"/>
-            <w:tabs>
-              <w:tab w:val="right" w:leader="dot" w:pos="9396"/>
-            </w:tabs>
-            <w:rPr>
-              <w:noProof/>
-            </w:rPr>
-          </w:pPr>
-          <w:hyperlink w:anchor="_Toc410393130" w:history="1">
-            <w:r>
-              <w:rPr>
-                <w:rStyle w:val="Hyperlink"/>
-                <w:noProof/>
-              </w:rPr>
-              <w:t>Functionality</w:t>
-            </w:r>
-            <w:r>
-              <w:rPr>
-                <w:noProof/>
-                <w:webHidden/>
-              </w:rPr>
-              <w:tab/>
-            </w:r>
-            <w:r>
-              <w:rPr>
-                <w:noProof/>
-                <w:webHidden/>
-              </w:rPr>
-              <w:fldChar w:fldCharType="begin"/>
-            </w:r>
-            <w:r>
-              <w:rPr>
-                <w:noProof/>
-                <w:webHidden/>
-              </w:rPr>
-              <w:instrText xml:space="preserve"> PAGEREF _Toc410393130 \h </w:instrText>
-            </w:r>
-            <w:r>
-              <w:rPr>
-                <w:noProof/>
-                <w:webHidden/>
-              </w:rPr>
-            </w:r>
-            <w:r>
-              <w:rPr>
-                <w:noProof/>
-                <w:webHidden/>
-              </w:rPr>
-              <w:fldChar w:fldCharType="separate"/>
-            </w:r>
-            <w:r>
-              <w:rPr>
-                <w:noProof/>
-                <w:webHidden/>
-              </w:rPr>
-              <w:t>2</w:t>
-            </w:r>
-            <w:r>
-              <w:rPr>
-                <w:noProof/>
-                <w:webHidden/>
-              </w:rPr>
-              <w:fldChar w:fldCharType="end"/>
-            </w:r>
-          </w:hyperlink>
-        </w:p>
-        <w:p>
-          <w:pPr>
-            <w:pStyle w:val="TOC1"/>
-            <w:tabs>
-              <w:tab w:val="right" w:leader="dot" w:pos="9396"/>
-            </w:tabs>
-            <w:rPr>
-              <w:rFonts w:eastAsiaTheme="minorEastAsia"/>
-              <w:noProof/>
-              <w:lang w:val="nl-NL" w:eastAsia="nl-NL"/>
-            </w:rPr>
-          </w:pPr>
-          <w:hyperlink w:anchor="_Toc410393131" w:history="1">
-            <w:r>
-              <w:rPr>
-                <w:rStyle w:val="Hyperlink"/>
-                <w:noProof/>
-              </w:rPr>
-              <w:t>Compilation and Distribution</w:t>
-            </w:r>
-            <w:r>
-              <w:rPr>
-                <w:noProof/>
-                <w:webHidden/>
-              </w:rPr>
-              <w:tab/>
-            </w:r>
-            <w:r>
-              <w:rPr>
-                <w:noProof/>
-                <w:webHidden/>
-              </w:rPr>
-              <w:fldChar w:fldCharType="begin"/>
-            </w:r>
-            <w:r>
-              <w:rPr>
-                <w:noProof/>
-                <w:webHidden/>
-              </w:rPr>
-              <w:instrText xml:space="preserve"> PAGEREF _Toc410393131 \h </w:instrText>
-            </w:r>
-            <w:r>
-              <w:rPr>
-                <w:noProof/>
-                <w:webHidden/>
-              </w:rPr>
-            </w:r>
-            <w:r>
-              <w:rPr>
-                <w:noProof/>
-                <w:webHidden/>
-              </w:rPr>
-              <w:fldChar w:fldCharType="separate"/>
-            </w:r>
-            <w:r>
-              <w:rPr>
-                <w:noProof/>
-                <w:webHidden/>
-              </w:rPr>
-              <w:t>2</w:t>
-            </w:r>
-            <w:r>
-              <w:rPr>
-                <w:noProof/>
-                <w:webHidden/>
-              </w:rPr>
-              <w:fldChar w:fldCharType="end"/>
-            </w:r>
-          </w:hyperlink>
-        </w:p>
-        <w:p>
-          <w:pPr>
-            <w:pStyle w:val="TOC1"/>
-            <w:tabs>
-              <w:tab w:val="right" w:leader="dot" w:pos="9396"/>
-            </w:tabs>
-            <w:rPr>
-              <w:rFonts w:eastAsiaTheme="minorEastAsia"/>
-              <w:noProof/>
-              <w:lang w:val="nl-NL" w:eastAsia="nl-NL"/>
-            </w:rPr>
-          </w:pPr>
-          <w:hyperlink w:anchor="_Toc410393132" w:history="1">
-            <w:r>
-              <w:rPr>
-                <w:rStyle w:val="Hyperlink"/>
-                <w:rFonts w:ascii="Cambria" w:eastAsia="Times New Roman" w:hAnsi="Cambria"/>
-                <w:noProof/>
-              </w:rPr>
-              <w:t>Screenshots</w:t>
-            </w:r>
-            <w:r>
-              <w:rPr>
-                <w:noProof/>
-                <w:webHidden/>
-              </w:rPr>
-              <w:tab/>
-            </w:r>
-            <w:r>
-              <w:rPr>
-                <w:noProof/>
-                <w:webHidden/>
-              </w:rPr>
-              <w:fldChar w:fldCharType="begin"/>
-            </w:r>
-            <w:r>
-              <w:rPr>
-                <w:noProof/>
-                <w:webHidden/>
-              </w:rPr>
-              <w:instrText xml:space="preserve"> PAGEREF _Toc410393132 \h </w:instrText>
-            </w:r>
-            <w:r>
-              <w:rPr>
-                <w:noProof/>
-                <w:webHidden/>
-              </w:rPr>
-            </w:r>
-            <w:r>
-              <w:rPr>
-                <w:noProof/>
-                <w:webHidden/>
-              </w:rPr>
-              <w:fldChar w:fldCharType="separate"/>
-            </w:r>
-            <w:r>
-              <w:rPr>
-                <w:noProof/>
-                <w:webHidden/>
-              </w:rPr>
-              <w:t>2</w:t>
-            </w:r>
-            <w:r>
-              <w:rPr>
-                <w:noProof/>
-                <w:webHidden/>
-              </w:rPr>
-              <w:fldChar w:fldCharType="end"/>
-            </w:r>
-          </w:hyperlink>
-        </w:p>
-        <w:p>
-          <w:pPr>
-            <w:pStyle w:val="TOC1"/>
-            <w:tabs>
-              <w:tab w:val="right" w:leader="dot" w:pos="9396"/>
-            </w:tabs>
-            <w:rPr>
-              <w:rFonts w:eastAsiaTheme="minorEastAsia"/>
-              <w:noProof/>
-              <w:lang w:val="nl-NL" w:eastAsia="nl-NL"/>
-            </w:rPr>
-          </w:pPr>
-          <w:hyperlink w:anchor="_Toc410393133" w:history="1">
-            <w:r>
-              <w:rPr>
-                <w:rStyle w:val="Hyperlink"/>
-                <w:rFonts w:ascii="Cambria" w:hAnsi="Cambria"/>
-                <w:noProof/>
-              </w:rPr>
-              <w:t>References</w:t>
-            </w:r>
-            <w:r>
-              <w:rPr>
-                <w:noProof/>
-                <w:webHidden/>
-              </w:rPr>
-              <w:tab/>
-            </w:r>
-            <w:r>
-              <w:rPr>
-                <w:noProof/>
-                <w:webHidden/>
-              </w:rPr>
-              <w:fldChar w:fldCharType="begin"/>
-            </w:r>
-            <w:r>
-              <w:rPr>
-                <w:noProof/>
-                <w:webHidden/>
-              </w:rPr>
-              <w:instrText xml:space="preserve"> PAGEREF _Toc410393133 \h </w:instrText>
-            </w:r>
-            <w:r>
-              <w:rPr>
-                <w:noProof/>
-                <w:webHidden/>
-              </w:rPr>
-            </w:r>
-            <w:r>
-              <w:rPr>
-                <w:noProof/>
-                <w:webHidden/>
-              </w:rPr>
-              <w:fldChar w:fldCharType="separate"/>
-            </w:r>
-            <w:r>
-              <w:rPr>
-                <w:noProof/>
-                <w:webHidden/>
-              </w:rPr>
-              <w:t>4</w:t>
-            </w:r>
-            <w:r>
-              <w:rPr>
-                <w:noProof/>
-                <w:webHidden/>
-              </w:rPr>
-              <w:fldChar w:fldCharType="end"/>
-            </w:r>
-          </w:hyperlink>
-        </w:p>
-        <w:p>
-          <w:pPr>
-            <w:jc w:val="both"/>
-          </w:pPr>
-          <w:r>
-            <w:rPr>
-              <w:b/>
-              <w:bCs/>
-              <w:noProof/>
-            </w:rPr>
-            <w:fldChar w:fldCharType="end"/>
-          </w:r>
-        </w:p>
-      </w:sdtContent>
-    </w:sdt>
+        <w:t xml:space="preserve">This document provides information </w:t>
+      </w:r>
+      <w:r>
+        <w:t xml:space="preserve">in addition </w:t>
+      </w:r>
+      <w:r>
+        <w:t>to the original OCTSEG user manual.</w:t>
+      </w:r>
+    </w:p>
     <w:p>
       <w:pPr>
         <w:pStyle w:val="Heading1"/>
@@ -710,18 +87,28 @@
           <w:rFonts w:ascii="Cambria" w:hAnsi="Cambria"/>
         </w:rPr>
       </w:pPr>
-      <w:bookmarkStart w:id="1" w:name="_Toc410393127"/>
       <w:r>
         <w:rPr>
           <w:rFonts w:ascii="Cambria" w:hAnsi="Cambria"/>
         </w:rPr>
         <w:t>Introduction</w:t>
       </w:r>
-      <w:bookmarkEnd w:id="1"/>
-    </w:p>
-    <w:p>
-      <w:r>
-        <w:t>OCTSEG (Optical Coherence Tomography Segmentation and Evaluation GUI) is a graphical user interface (GUI) written in MATLAB for research purpose. With this software, the retinal layers and the blood vessels of retinal OCT scans can be segmented. Tools for the manual correction of the automated segmentations are provided. The program gives segmentations or resulting thickness measurements on the retinal layers may be exported as a CSV file, which is readable by</w:t>
+    </w:p>
+    <w:p>
+      <w:r>
+        <w:t>OCTSEG (Optical Coherence Tomography Segmentation and Evaluation GUI) is a graphical user interface (GUI) written in MATLAB for research purpose</w:t>
+      </w:r>
+      <w:r>
+        <w:t>s</w:t>
+      </w:r>
+      <w:r>
+        <w:t xml:space="preserve">. With this software, the retinal layers and the blood vessels of retinal OCT scans can be segmented. Tools for the manual correction of the automated segmentations are provided. The segmentations </w:t>
+      </w:r>
+      <w:r>
+        <w:t>and</w:t>
+      </w:r>
+      <w:r>
+        <w:t xml:space="preserve"> resulting thickness measurements on the retinal layers may be exported as a CSV file, which is readable by</w:t>
       </w:r>
       <w:r>
         <w:t xml:space="preserve"> standard software </w:t>
@@ -955,7 +342,19 @@
         <w:t>and o</w:t>
       </w:r>
       <w:r>
-        <w:t>ther related documentation being referred to in this text are available at t</w:t>
+        <w:t>ther related documentation</w:t>
+      </w:r>
+      <w:r>
+        <w:t>,</w:t>
+      </w:r>
+      <w:r>
+        <w:t xml:space="preserve"> being referred to in this text</w:t>
+      </w:r>
+      <w:r>
+        <w:t>,</w:t>
+      </w:r>
+      <w:r>
+        <w:t xml:space="preserve"> are available at t</w:t>
       </w:r>
       <w:r>
         <w:t xml:space="preserve">he folder of this document </w:t>
@@ -989,25 +388,20 @@
           <w:rFonts w:ascii="Cambria" w:hAnsi="Cambria"/>
         </w:rPr>
       </w:pPr>
-      <w:bookmarkStart w:id="2" w:name="_Toc410393128"/>
       <w:r>
         <w:rPr>
           <w:rFonts w:ascii="Cambria" w:hAnsi="Cambria"/>
         </w:rPr>
-        <w:lastRenderedPageBreak/>
         <w:t>Main Features</w:t>
       </w:r>
-      <w:bookmarkEnd w:id="2"/>
     </w:p>
     <w:p>
       <w:pPr>
         <w:pStyle w:val="Heading2"/>
       </w:pPr>
-      <w:bookmarkStart w:id="3" w:name="_Toc410393129"/>
       <w:r>
         <w:t>Supported data formats</w:t>
       </w:r>
-      <w:bookmarkEnd w:id="3"/>
     </w:p>
     <w:p>
       <w:pPr>
@@ -1024,7 +418,15 @@
         <w:t>ircular OCT scans as well as Optic Nerve Head (ONH)</w:t>
       </w:r>
       <w:r>
-        <w:t xml:space="preserve"> centered volumes. The supported data format as Heidelberg Engineering Spectralis OCT RAW data (.vol extension)</w:t>
+        <w:t xml:space="preserve"> centered volumes. The supported data format as Heidelberg Engineering Spectralis OCT RAW data (.</w:t>
+      </w:r>
+      <w:proofErr w:type="spellStart"/>
+      <w:r>
+        <w:t>vol</w:t>
+      </w:r>
+      <w:proofErr w:type="spellEnd"/>
+      <w:r>
+        <w:t xml:space="preserve"> extension)</w:t>
       </w:r>
     </w:p>
     <w:p>
@@ -1055,11 +457,9 @@
       <w:pPr>
         <w:pStyle w:val="Heading2"/>
       </w:pPr>
-      <w:bookmarkStart w:id="4" w:name="_Toc410393130"/>
       <w:r>
         <w:t>Functionality</w:t>
       </w:r>
-      <w:bookmarkEnd w:id="4"/>
     </w:p>
     <w:p>
       <w:pPr>
@@ -1186,6 +586,7 @@
         <w:rPr>
           <w:rFonts w:eastAsia="Times New Roman"/>
         </w:rPr>
+        <w:lastRenderedPageBreak/>
         <w:t>Phantom segmentation</w:t>
       </w:r>
     </w:p>
@@ -1194,7 +595,13 @@
         <w:t xml:space="preserve">Currently the </w:t>
       </w:r>
       <w:r>
-        <w:t>software does not support directly from the GUI segmentation of phantom data (either in CSV or BIN files). Initial version of a separate software, which could eventually be added to OCTSEG</w:t>
+        <w:t>software does not support directly from the GUI segmentation of phantom data (either in CSV or BIN files). Initial version of a separate software</w:t>
+      </w:r>
+      <w:r>
+        <w:t xml:space="preserve"> using the available algorithms</w:t>
+      </w:r>
+      <w:r>
+        <w:t>, which could eventually be added to OCTSEG</w:t>
       </w:r>
       <w:r>
         <w:t xml:space="preserve"> can be found at (</w:t>
@@ -1217,14 +624,6 @@
     </w:p>
     <w:p>
       <w:pPr>
-        <w:spacing w:after="0" w:line="240" w:lineRule="auto"/>
-        <w:rPr>
-          <w:rFonts w:eastAsia="Times New Roman" w:cs="Times New Roman"/>
-        </w:rPr>
-      </w:pPr>
-    </w:p>
-    <w:p>
-      <w:pPr>
         <w:pStyle w:val="Heading1"/>
         <w:rPr>
           <w:rFonts w:eastAsia="Times New Roman"/>
@@ -1248,7 +647,10 @@
         <w:t xml:space="preserve"> </w:t>
       </w:r>
       <w:r>
-        <w:t xml:space="preserve">are described party in </w:t>
+        <w:t xml:space="preserve">are described in </w:t>
+      </w:r>
+      <w:r>
+        <w:t xml:space="preserve">the original author's publication </w:t>
       </w:r>
       <w:sdt>
         <w:sdtPr>
@@ -1285,14 +687,19 @@
         </w:rPr>
         <w:t>OCTSegmentation/</w:t>
       </w:r>
+      <w:proofErr w:type="spellStart"/>
       <w:r>
         <w:rPr>
           <w:rFonts w:ascii="Constantia" w:hAnsi="Constantia" w:cs="Arial"/>
         </w:rPr>
         <w:t>algo</w:t>
       </w:r>
+      <w:proofErr w:type="spellEnd"/>
       <w:r>
         <w:t xml:space="preserve">) is the code </w:t>
+      </w:r>
+      <w:r>
+        <w:t xml:space="preserve">itself </w:t>
       </w:r>
       <w:sdt>
         <w:sdtPr>
@@ -1324,29 +731,940 @@
         <w:t>.</w:t>
       </w:r>
       <w:r>
-        <w:t xml:space="preserve"> Here only the mail ideas are explained.</w:t>
+        <w:t xml:space="preserve"> Here only the mail ideas are </w:t>
+      </w:r>
+      <w:r>
+        <w:t>outlined.</w:t>
+      </w:r>
+    </w:p>
+    <w:p>
+      <w:pPr>
+        <w:autoSpaceDE w:val="0"/>
+        <w:autoSpaceDN w:val="0"/>
+        <w:adjustRightInd w:val="0"/>
+        <w:spacing w:after="0" w:line="240" w:lineRule="auto"/>
+        <w:rPr>
+          <w:rFonts w:cs="NimbusSanL-Bold"/>
+          <w:b/>
+          <w:bCs/>
+        </w:rPr>
+      </w:pPr>
+      <w:r>
+        <w:rPr>
+          <w:rStyle w:val="Heading2Char"/>
+        </w:rPr>
+        <w:t>Preprocessing of the volume</w:t>
+      </w:r>
+      <w:r>
+        <w:rPr>
+          <w:rFonts w:cs="NimbusSanL-Bold"/>
+          <w:b/>
+          <w:bCs/>
+        </w:rPr>
+        <w:t xml:space="preserve"> </w:t>
+      </w:r>
+    </w:p>
+    <w:p>
+      <w:pPr>
+        <w:autoSpaceDE w:val="0"/>
+        <w:autoSpaceDN w:val="0"/>
+        <w:adjustRightInd w:val="0"/>
+        <w:spacing w:after="0" w:line="240" w:lineRule="auto"/>
+        <w:rPr>
+          <w:rFonts w:cs="NimbusSanL-Regu"/>
+        </w:rPr>
+      </w:pPr>
+      <w:r>
+        <w:rPr>
+          <w:rFonts w:cs="NimbusSanL-Regu"/>
+        </w:rPr>
+        <w:t>The speckle noise of</w:t>
+      </w:r>
+      <w:r>
+        <w:rPr>
+          <w:rFonts w:cs="NimbusSanL-Regu"/>
+        </w:rPr>
+        <w:t xml:space="preserve"> </w:t>
+      </w:r>
+      <w:r>
+        <w:rPr>
+          <w:rFonts w:cs="NimbusSanL-Regu"/>
+        </w:rPr>
+        <w:t>the volume data is reduced by weighted averaging in</w:t>
+      </w:r>
+      <w:r>
+        <w:rPr>
+          <w:rFonts w:cs="NimbusSanL-Regu"/>
+        </w:rPr>
+        <w:t xml:space="preserve"> </w:t>
+      </w:r>
+      <w:r>
+        <w:rPr>
+          <w:rFonts w:cs="NimbusSanL-Regu"/>
+        </w:rPr>
+        <w:t>the 3D space. The subsequent segmentation steps are</w:t>
+      </w:r>
+      <w:r>
+        <w:rPr>
+          <w:rFonts w:cs="NimbusSanL-Regu"/>
+        </w:rPr>
+        <w:t xml:space="preserve"> </w:t>
+      </w:r>
+      <w:r>
+        <w:rPr>
+          <w:rFonts w:cs="NimbusSanL-Regu"/>
+        </w:rPr>
+        <w:t>performed on the individual B-Scans.</w:t>
+      </w:r>
+    </w:p>
+    <w:p>
+      <w:pPr>
+        <w:pStyle w:val="Heading2"/>
+        <w:rPr>
+          <w:rFonts w:cs="NimbusSanL-Bold"/>
+        </w:rPr>
+      </w:pPr>
+      <w:r>
+        <w:rPr>
+          <w:rStyle w:val="Heading3Char"/>
+        </w:rPr>
+        <w:t>Segmentation steps</w:t>
+      </w:r>
+      <w:r>
+        <w:rPr>
+          <w:rFonts w:asciiTheme="minorHAnsi" w:hAnsiTheme="minorHAnsi" w:cs="NimbusSanL-Bold"/>
+          <w:sz w:val="22"/>
+          <w:szCs w:val="22"/>
+        </w:rPr>
+        <w:t xml:space="preserve"> </w:t>
+      </w:r>
+    </w:p>
+    <w:p>
+      <w:pPr>
+        <w:autoSpaceDE w:val="0"/>
+        <w:autoSpaceDN w:val="0"/>
+        <w:adjustRightInd w:val="0"/>
+        <w:spacing w:after="0" w:line="240" w:lineRule="auto"/>
+        <w:rPr>
+          <w:noProof/>
+        </w:rPr>
+      </w:pPr>
+      <w:r>
+        <w:rPr>
+          <w:rFonts w:cs="NimbusSanL-Bold"/>
+          <w:bCs/>
+        </w:rPr>
+        <w:t>Six</w:t>
+      </w:r>
+      <w:r>
+        <w:rPr>
+          <w:rFonts w:cs="NimbusSanL-Regu"/>
+        </w:rPr>
+        <w:t xml:space="preserve"> prominent layers are segmented in the order shown in </w:t>
+      </w:r>
+      <w:r>
+        <w:rPr>
+          <w:rFonts w:cs="NimbusSanL-Regu"/>
+        </w:rPr>
+        <w:fldChar w:fldCharType="begin"/>
+      </w:r>
+      <w:r>
+        <w:rPr>
+          <w:rFonts w:cs="NimbusSanL-Regu"/>
+        </w:rPr>
+        <w:instrText xml:space="preserve"> REF _Ref410397935 \h </w:instrText>
+      </w:r>
+      <w:r>
+        <w:rPr>
+          <w:rFonts w:cs="NimbusSanL-Regu"/>
+        </w:rPr>
+      </w:r>
+      <w:r>
+        <w:rPr>
+          <w:rFonts w:cs="NimbusSanL-Regu"/>
+        </w:rPr>
+        <w:fldChar w:fldCharType="separate"/>
+      </w:r>
+      <w:r>
+        <w:t xml:space="preserve">Figure </w:t>
+      </w:r>
+      <w:r>
+        <w:rPr>
+          <w:noProof/>
+        </w:rPr>
+        <w:t>1</w:t>
+      </w:r>
+      <w:r>
+        <w:rPr>
+          <w:rFonts w:cs="NimbusSanL-Regu"/>
+        </w:rPr>
+        <w:fldChar w:fldCharType="end"/>
+      </w:r>
+      <w:r>
+        <w:rPr>
+          <w:rFonts w:cs="NimbusSanL-Regu"/>
+        </w:rPr>
+        <w:t>. The search space</w:t>
+      </w:r>
+      <w:r>
+        <w:rPr>
+          <w:rFonts w:cs="NimbusSanL-Regu"/>
+        </w:rPr>
+        <w:t xml:space="preserve"> </w:t>
+      </w:r>
+      <w:r>
+        <w:rPr>
+          <w:rFonts w:cs="NimbusSanL-Regu"/>
+        </w:rPr>
+        <w:t xml:space="preserve">for the boundaries is </w:t>
+      </w:r>
+      <w:r>
+        <w:rPr>
+          <w:rFonts w:cs="NimbusSanL-Regu"/>
+        </w:rPr>
+        <w:t>d</w:t>
+      </w:r>
+      <w:r>
+        <w:rPr>
+          <w:rFonts w:cs="NimbusSanL-Regu"/>
+        </w:rPr>
+        <w:t>ecreased by each step.</w:t>
+      </w:r>
+      <w:r>
+        <w:rPr>
+          <w:rFonts w:cs="NimbusSanL-Regu"/>
+        </w:rPr>
+        <w:t xml:space="preserve"> The colors corresponding to the layers are</w:t>
+      </w:r>
+      <w:r>
+        <w:rPr>
+          <w:rFonts w:cs="NimbusSanL-Regu"/>
+        </w:rPr>
+        <w:t>:</w:t>
+      </w:r>
+      <w:r>
+        <w:rPr>
+          <w:rFonts w:cs="NimbusSanL-Regu"/>
+        </w:rPr>
+        <w:t xml:space="preserve"> </w:t>
+      </w:r>
+      <w:r>
+        <w:rPr>
+          <w:rFonts w:cs="NimbusSanL-Regu"/>
+          <w:color w:val="00B0F0"/>
+        </w:rPr>
+        <w:t>b</w:t>
+      </w:r>
+      <w:r>
+        <w:rPr>
+          <w:color w:val="00B0F0"/>
+        </w:rPr>
+        <w:t>lue</w:t>
+      </w:r>
+      <w:r>
+        <w:t>:</w:t>
+      </w:r>
+      <w:r>
+        <w:t xml:space="preserve"> retinal pigment epithelium (RPE); </w:t>
+      </w:r>
+      <w:r>
+        <w:rPr>
+          <w:color w:val="CC0066"/>
+        </w:rPr>
+        <w:t>red</w:t>
+      </w:r>
+      <w:r>
+        <w:t xml:space="preserve">: inner limiting membrane (ILM); </w:t>
+      </w:r>
+      <w:r>
+        <w:rPr>
+          <w:color w:val="FFFF00"/>
+          <w:highlight w:val="lightGray"/>
+        </w:rPr>
+        <w:t>yellow</w:t>
+      </w:r>
+      <w:r>
+        <w:t xml:space="preserve">: outer nuclear layer (ONL); </w:t>
+      </w:r>
+      <w:r>
+        <w:rPr>
+          <w:color w:val="92D050"/>
+        </w:rPr>
+        <w:t>green</w:t>
+      </w:r>
+      <w:r>
+        <w:t xml:space="preserve">: outer plexiform layer (OPL); </w:t>
+      </w:r>
+      <w:r>
+        <w:rPr>
+          <w:color w:val="FFC000"/>
+        </w:rPr>
+        <w:t>orange</w:t>
+      </w:r>
+      <w:r>
+        <w:t>: inner</w:t>
+      </w:r>
+      <w:r>
+        <w:t xml:space="preserve"> </w:t>
+      </w:r>
+      <w:r>
+        <w:t>pl</w:t>
+      </w:r>
+      <w:r>
+        <w:t>e</w:t>
+      </w:r>
+      <w:r>
+        <w:t xml:space="preserve">xiform layer (ONL); </w:t>
+      </w:r>
+      <w:r>
+        <w:rPr>
+          <w:color w:val="00CC66"/>
+        </w:rPr>
+        <w:t>cyan</w:t>
+      </w:r>
+      <w:r>
+        <w:t xml:space="preserve">: outer nerve fiber layer boundary (ONFL). </w:t>
+      </w:r>
+      <w:r>
+        <w:rPr>
+          <w:noProof/>
+        </w:rPr>
+        <w:t xml:space="preserve"> </w:t>
+      </w:r>
+    </w:p>
+    <w:p>
+      <w:pPr>
+        <w:keepNext/>
+        <w:autoSpaceDE w:val="0"/>
+        <w:autoSpaceDN w:val="0"/>
+        <w:adjustRightInd w:val="0"/>
+        <w:spacing w:after="0" w:line="240" w:lineRule="auto"/>
+        <w:jc w:val="center"/>
+      </w:pPr>
+      <w:r>
+        <w:rPr>
+          <w:rFonts w:cs="NimbusSanL-Regu"/>
+          <w:noProof/>
+          <w:lang w:val="nl-NL" w:eastAsia="nl-NL"/>
+        </w:rPr>
+        <w:drawing>
+          <wp:inline distT="0" distB="0" distL="0" distR="0">
+            <wp:extent cx="4664654" cy="2157761"/>
+            <wp:effectExtent l="19050" t="0" r="2596" b="0"/>
+            <wp:docPr id="7" name="Picture 6" descr="SegmentationSteps.png"/>
+            <wp:cNvGraphicFramePr>
+              <a:graphicFrameLocks xmlns:a="http://schemas.openxmlformats.org/drawingml/2006/main" noChangeAspect="1"/>
+            </wp:cNvGraphicFramePr>
+            <a:graphic xmlns:a="http://schemas.openxmlformats.org/drawingml/2006/main">
+              <a:graphicData uri="http://schemas.openxmlformats.org/drawingml/2006/picture">
+                <pic:pic xmlns:pic="http://schemas.openxmlformats.org/drawingml/2006/picture">
+                  <pic:nvPicPr>
+                    <pic:cNvPr id="0" name="SegmentationSteps.png"/>
+                    <pic:cNvPicPr/>
+                  </pic:nvPicPr>
+                  <pic:blipFill>
+                    <a:blip r:embed="rId6" cstate="print"/>
+                    <a:stretch>
+                      <a:fillRect/>
+                    </a:stretch>
+                  </pic:blipFill>
+                  <pic:spPr>
+                    <a:xfrm>
+                      <a:off x="0" y="0"/>
+                      <a:ext cx="4665078" cy="2157957"/>
+                    </a:xfrm>
+                    <a:prstGeom prst="rect">
+                      <a:avLst/>
+                    </a:prstGeom>
+                  </pic:spPr>
+                </pic:pic>
+              </a:graphicData>
+            </a:graphic>
+          </wp:inline>
+        </w:drawing>
+      </w:r>
+    </w:p>
+    <w:p>
+      <w:pPr>
+        <w:pStyle w:val="Caption"/>
+        <w:jc w:val="center"/>
+      </w:pPr>
+      <w:bookmarkStart w:id="0" w:name="_Ref410397923"/>
+      <w:bookmarkStart w:id="1" w:name="_Ref410397935"/>
+      <w:r>
+        <w:t xml:space="preserve">Figure </w:t>
+      </w:r>
+      <w:fldSimple w:instr=" SEQ Figuur \* ARABIC ">
+        <w:r>
+          <w:rPr>
+            <w:noProof/>
+          </w:rPr>
+          <w:t>1</w:t>
+        </w:r>
+      </w:fldSimple>
+      <w:bookmarkEnd w:id="1"/>
+      <w:r>
+        <w:t xml:space="preserve"> (a) Segmentation steps. (b) B-scan to visualize the order and position of the boundaries.</w:t>
+      </w:r>
+      <w:bookmarkEnd w:id="0"/>
+    </w:p>
+    <w:p>
+      <w:pPr>
+        <w:pStyle w:val="Heading3"/>
+      </w:pPr>
+      <w:r>
+        <w:t>Segmentation of the layers</w:t>
+      </w:r>
+    </w:p>
+    <w:p>
+      <w:pPr>
+        <w:autoSpaceDE w:val="0"/>
+        <w:autoSpaceDN w:val="0"/>
+        <w:adjustRightInd w:val="0"/>
+        <w:spacing w:after="0" w:line="240" w:lineRule="auto"/>
+        <w:rPr>
+          <w:rFonts w:cs="NimbusSanL-Regu"/>
+        </w:rPr>
+      </w:pPr>
+      <w:r>
+        <w:rPr>
+          <w:rFonts w:cs="NimbusSanL-Regu"/>
+        </w:rPr>
+        <w:t>The RPE, the</w:t>
+      </w:r>
+      <w:r>
+        <w:rPr>
+          <w:rFonts w:cs="NimbusSanL-Regu"/>
+        </w:rPr>
+        <w:t xml:space="preserve"> </w:t>
+      </w:r>
+      <w:r>
+        <w:rPr>
+          <w:rFonts w:cs="NimbusSanL-Regu"/>
+        </w:rPr>
+        <w:t>ONL, the OPL, the IPL</w:t>
+      </w:r>
+      <w:r>
+        <w:rPr>
+          <w:rFonts w:cs="NimbusSanL-Regu"/>
+        </w:rPr>
+        <w:t xml:space="preserve"> </w:t>
+      </w:r>
+      <w:r>
+        <w:rPr>
+          <w:rFonts w:cs="NimbusSanL-Regu"/>
+        </w:rPr>
+        <w:t>and the ILM are determined</w:t>
+      </w:r>
+      <w:r>
+        <w:rPr>
+          <w:rFonts w:cs="NimbusSanL-Regu"/>
+        </w:rPr>
+        <w:t xml:space="preserve"> </w:t>
+      </w:r>
+      <w:r>
+        <w:rPr>
+          <w:rFonts w:cs="NimbusSanL-Regu"/>
+        </w:rPr>
+        <w:t xml:space="preserve">by the same algorithm (see </w:t>
+      </w:r>
+      <w:r>
+        <w:rPr>
+          <w:rFonts w:cs="NimbusSanL-Regu"/>
+        </w:rPr>
+        <w:fldChar w:fldCharType="begin"/>
+      </w:r>
+      <w:r>
+        <w:rPr>
+          <w:rFonts w:cs="NimbusSanL-Regu"/>
+        </w:rPr>
+        <w:instrText xml:space="preserve"> REF _Ref410398544 \h </w:instrText>
+      </w:r>
+      <w:r>
+        <w:rPr>
+          <w:rFonts w:cs="NimbusSanL-Regu"/>
+        </w:rPr>
+      </w:r>
+      <w:r>
+        <w:rPr>
+          <w:rFonts w:cs="NimbusSanL-Regu"/>
+        </w:rPr>
+        <w:fldChar w:fldCharType="separate"/>
+      </w:r>
+      <w:r>
+        <w:t xml:space="preserve">Figure </w:t>
+      </w:r>
+      <w:r>
+        <w:rPr>
+          <w:noProof/>
+        </w:rPr>
+        <w:t>2</w:t>
+      </w:r>
+      <w:r>
+        <w:rPr>
+          <w:rFonts w:cs="NimbusSanL-Regu"/>
+        </w:rPr>
+        <w:fldChar w:fldCharType="end"/>
+      </w:r>
+      <w:r>
+        <w:rPr>
+          <w:rFonts w:cs="NimbusSanL-Regu"/>
+        </w:rPr>
+        <w:t>):</w:t>
       </w:r>
     </w:p>
     <w:p>
       <w:pPr>
         <w:pStyle w:val="ListParagraph"/>
+        <w:numPr>
+          <w:ilvl w:val="0"/>
+          <w:numId w:val="5"/>
+        </w:numPr>
+        <w:autoSpaceDE w:val="0"/>
+        <w:autoSpaceDN w:val="0"/>
+        <w:adjustRightInd w:val="0"/>
         <w:spacing w:after="0" w:line="240" w:lineRule="auto"/>
         <w:rPr>
-          <w:rFonts w:eastAsia="Times New Roman" w:cs="Times New Roman"/>
-          <w:sz w:val="24"/>
-          <w:szCs w:val="24"/>
-        </w:rPr>
-      </w:pPr>
+          <w:rFonts w:cs="NimbusSanL-Regu"/>
+        </w:rPr>
+      </w:pPr>
+      <w:r>
+        <w:rPr>
+          <w:rFonts w:cs="NimbusSanL-Regu"/>
+        </w:rPr>
+        <w:t>The B-Scan is denoised by median filtering.</w:t>
+      </w:r>
+    </w:p>
+    <w:p>
+      <w:pPr>
+        <w:pStyle w:val="ListParagraph"/>
+        <w:numPr>
+          <w:ilvl w:val="0"/>
+          <w:numId w:val="5"/>
+        </w:numPr>
+        <w:autoSpaceDE w:val="0"/>
+        <w:autoSpaceDN w:val="0"/>
+        <w:adjustRightInd w:val="0"/>
+        <w:spacing w:after="0" w:line="240" w:lineRule="auto"/>
+        <w:rPr>
+          <w:rFonts w:cs="NimbusSanL-Regu"/>
+        </w:rPr>
+      </w:pPr>
+      <w:r>
+        <w:rPr>
+          <w:rFonts w:cs="NimbusSanL-Regu"/>
+        </w:rPr>
+        <w:t>An edge detection that takes the second derivative into</w:t>
+      </w:r>
+      <w:r>
+        <w:rPr>
+          <w:rFonts w:cs="NimbusSanL-Regu"/>
+        </w:rPr>
+        <w:t xml:space="preserve"> </w:t>
+      </w:r>
+      <w:r>
+        <w:rPr>
+          <w:rFonts w:cs="NimbusSanL-Regu"/>
+        </w:rPr>
+        <w:t>account generates a initial segmentation.</w:t>
+      </w:r>
+    </w:p>
+    <w:p>
+      <w:pPr>
+        <w:pStyle w:val="ListParagraph"/>
+        <w:numPr>
+          <w:ilvl w:val="0"/>
+          <w:numId w:val="5"/>
+        </w:numPr>
+        <w:autoSpaceDE w:val="0"/>
+        <w:autoSpaceDN w:val="0"/>
+        <w:adjustRightInd w:val="0"/>
+        <w:spacing w:after="0" w:line="240" w:lineRule="auto"/>
+        <w:rPr>
+          <w:rFonts w:cs="NimbusSanL-Regu"/>
+        </w:rPr>
+      </w:pPr>
+      <w:r>
+        <w:rPr>
+          <w:rFonts w:cs="NimbusSanL-Regu"/>
+        </w:rPr>
+        <w:t>Using RANSAC (a model fitting method), a polynomial</w:t>
+      </w:r>
+      <w:r>
+        <w:rPr>
+          <w:rFonts w:cs="NimbusSanL-Regu"/>
+        </w:rPr>
+        <w:t xml:space="preserve"> </w:t>
+      </w:r>
+      <w:r>
+        <w:rPr>
+          <w:rFonts w:cs="NimbusSanL-Regu"/>
+        </w:rPr>
+        <w:t>of degree 5 is fitted through the initial segmentation.</w:t>
+      </w:r>
+    </w:p>
+    <w:p>
+      <w:pPr>
+        <w:pStyle w:val="ListParagraph"/>
+        <w:numPr>
+          <w:ilvl w:val="0"/>
+          <w:numId w:val="5"/>
+        </w:numPr>
+        <w:autoSpaceDE w:val="0"/>
+        <w:autoSpaceDN w:val="0"/>
+        <w:adjustRightInd w:val="0"/>
+        <w:spacing w:after="0" w:line="240" w:lineRule="auto"/>
+        <w:rPr>
+          <w:rFonts w:cs="NimbusSanL-Regu"/>
+        </w:rPr>
+      </w:pPr>
+      <w:r>
+        <w:rPr>
+          <w:rFonts w:cs="NimbusSanL-Regu"/>
+        </w:rPr>
+        <w:t>The error measurement used for optimizing the model fit in RANSAC is the L1 norm of the column wise distance between the initial segmentation and the polynomial.</w:t>
+      </w:r>
+    </w:p>
+    <w:p>
+      <w:pPr>
+        <w:pStyle w:val="ListParagraph"/>
+        <w:numPr>
+          <w:ilvl w:val="0"/>
+          <w:numId w:val="5"/>
+        </w:numPr>
+        <w:autoSpaceDE w:val="0"/>
+        <w:autoSpaceDN w:val="0"/>
+        <w:adjustRightInd w:val="0"/>
+        <w:spacing w:after="0" w:line="240" w:lineRule="auto"/>
+        <w:rPr>
+          <w:rFonts w:cs="NimbusSanL-Regu"/>
+        </w:rPr>
+      </w:pPr>
+      <w:r>
+        <w:rPr>
+          <w:rFonts w:cs="NimbusSanL-Regu"/>
+        </w:rPr>
+        <w:t>The points on the initial segmentation that exceed a certain distance from the polynomial are replaced by the points of the polynomial. The distance threshold is</w:t>
+      </w:r>
+      <w:r>
+        <w:rPr>
+          <w:rFonts w:cs="NimbusSanL-Regu"/>
+        </w:rPr>
+        <w:t xml:space="preserve"> </w:t>
+      </w:r>
+      <w:r>
+        <w:rPr>
+          <w:rFonts w:cs="NimbusSanL-Regu"/>
+        </w:rPr>
+        <w:t>dependent on the currently segmented boundary.</w:t>
+      </w:r>
+    </w:p>
+    <w:p>
+      <w:pPr>
+        <w:pStyle w:val="ListParagraph"/>
+        <w:numPr>
+          <w:ilvl w:val="0"/>
+          <w:numId w:val="5"/>
+        </w:numPr>
+        <w:autoSpaceDE w:val="0"/>
+        <w:autoSpaceDN w:val="0"/>
+        <w:adjustRightInd w:val="0"/>
+        <w:spacing w:after="0" w:line="240" w:lineRule="auto"/>
+        <w:rPr>
+          <w:rFonts w:cs="NimbusSanL-Regu"/>
+        </w:rPr>
+      </w:pPr>
+      <w:r>
+        <w:rPr>
+          <w:rFonts w:cs="NimbusSanL-Regu"/>
+        </w:rPr>
+        <w:t>Blood vessel regions are linearly interpolated.</w:t>
+      </w:r>
+    </w:p>
+    <w:p>
+      <w:pPr>
+        <w:keepNext/>
+        <w:jc w:val="center"/>
+      </w:pPr>
+      <w:r>
+        <w:rPr>
+          <w:noProof/>
+          <w:lang w:val="nl-NL" w:eastAsia="nl-NL"/>
+        </w:rPr>
+        <w:lastRenderedPageBreak/>
+        <w:drawing>
+          <wp:inline distT="0" distB="0" distL="0" distR="0">
+            <wp:extent cx="4702629" cy="2162329"/>
+            <wp:effectExtent l="19050" t="0" r="2721" b="0"/>
+            <wp:docPr id="8" name="Picture 7" descr="SegmentationAlgoLayers.png"/>
+            <wp:cNvGraphicFramePr>
+              <a:graphicFrameLocks xmlns:a="http://schemas.openxmlformats.org/drawingml/2006/main" noChangeAspect="1"/>
+            </wp:cNvGraphicFramePr>
+            <a:graphic xmlns:a="http://schemas.openxmlformats.org/drawingml/2006/main">
+              <a:graphicData uri="http://schemas.openxmlformats.org/drawingml/2006/picture">
+                <pic:pic xmlns:pic="http://schemas.openxmlformats.org/drawingml/2006/picture">
+                  <pic:nvPicPr>
+                    <pic:cNvPr id="0" name="SegmentationAlgoLayers.png"/>
+                    <pic:cNvPicPr/>
+                  </pic:nvPicPr>
+                  <pic:blipFill>
+                    <a:blip r:embed="rId7" cstate="print"/>
+                    <a:stretch>
+                      <a:fillRect/>
+                    </a:stretch>
+                  </pic:blipFill>
+                  <pic:spPr>
+                    <a:xfrm>
+                      <a:off x="0" y="0"/>
+                      <a:ext cx="4704731" cy="2163295"/>
+                    </a:xfrm>
+                    <a:prstGeom prst="rect">
+                      <a:avLst/>
+                    </a:prstGeom>
+                  </pic:spPr>
+                </pic:pic>
+              </a:graphicData>
+            </a:graphic>
+          </wp:inline>
+        </w:drawing>
+      </w:r>
+    </w:p>
+    <w:p>
+      <w:pPr>
+        <w:pStyle w:val="Caption"/>
+        <w:jc w:val="center"/>
+      </w:pPr>
+      <w:bookmarkStart w:id="2" w:name="_Ref410398544"/>
+      <w:r>
+        <w:t xml:space="preserve">Figure </w:t>
+      </w:r>
+      <w:fldSimple w:instr=" SEQ Figuur \* ARABIC ">
+        <w:r>
+          <w:rPr>
+            <w:noProof/>
+          </w:rPr>
+          <w:t>2</w:t>
+        </w:r>
+      </w:fldSimple>
+      <w:bookmarkEnd w:id="2"/>
+      <w:r>
+        <w:t xml:space="preserve"> (a) Segmentation algorithm for the layers. (b) Example B-Scan: Edge detection result for the RPE(blue). RANSAC fitted polynomial with L1 norm as error measurement (red).</w:t>
+      </w:r>
+    </w:p>
+    <w:p>
+      <w:pPr>
+        <w:pStyle w:val="Heading3"/>
+      </w:pPr>
+      <w:r>
+        <w:t>Segmentation of the ONFL</w:t>
+      </w:r>
+    </w:p>
+    <w:p>
+      <w:pPr>
+        <w:autoSpaceDE w:val="0"/>
+        <w:autoSpaceDN w:val="0"/>
+        <w:adjustRightInd w:val="0"/>
+        <w:spacing w:after="0" w:line="240" w:lineRule="auto"/>
+        <w:rPr>
+          <w:rFonts w:cs="NimbusSanL-Regu"/>
+        </w:rPr>
+      </w:pPr>
+      <w:r>
+        <w:rPr>
+          <w:rFonts w:cs="NimbusSanL-Regu"/>
+        </w:rPr>
+        <w:t>The B-Scan is denoised</w:t>
+      </w:r>
+      <w:r>
+        <w:rPr>
+          <w:rFonts w:cs="NimbusSanL-Regu"/>
+        </w:rPr>
+        <w:t xml:space="preserve"> </w:t>
+      </w:r>
+      <w:r>
+        <w:rPr>
+          <w:rFonts w:cs="NimbusSanL-Regu"/>
+        </w:rPr>
+        <w:t>by complex diffusion. Th</w:t>
+      </w:r>
+      <w:r>
+        <w:rPr>
+          <w:rFonts w:cs="NimbusSanL-Regu"/>
+        </w:rPr>
+        <w:t>e ONFL bound</w:t>
+      </w:r>
+      <w:r>
+        <w:rPr>
+          <w:rFonts w:cs="NimbusSanL-Regu"/>
+        </w:rPr>
+        <w:t>ary is identified in between the IPL and the ILM</w:t>
+      </w:r>
+      <w:r>
+        <w:rPr>
+          <w:rFonts w:cs="NimbusSanL-Regu"/>
+        </w:rPr>
+        <w:t xml:space="preserve"> </w:t>
+      </w:r>
+      <w:r>
+        <w:rPr>
+          <w:rFonts w:cs="NimbusSanL-Regu"/>
+        </w:rPr>
+        <w:t xml:space="preserve">using an energy minimization approach </w:t>
+      </w:r>
+      <w:sdt>
+        <w:sdtPr>
+          <w:rPr>
+            <w:rFonts w:cs="NimbusSanL-Regu"/>
+          </w:rPr>
+          <w:id w:val="5338750"/>
+          <w:citation/>
+        </w:sdtPr>
+        <w:sdtContent>
+          <w:r>
+            <w:rPr>
+              <w:rFonts w:cs="NimbusSanL-Regu"/>
+            </w:rPr>
+            <w:fldChar w:fldCharType="begin"/>
+          </w:r>
+          <w:r>
+            <w:rPr>
+              <w:rFonts w:cs="NimbusSanL-Regu"/>
+            </w:rPr>
+            <w:instrText xml:space="preserve"> CITATION May10 \l 1043 </w:instrText>
+          </w:r>
+          <w:r>
+            <w:rPr>
+              <w:rFonts w:cs="NimbusSanL-Regu"/>
+            </w:rPr>
+            <w:fldChar w:fldCharType="separate"/>
+          </w:r>
+          <w:r>
+            <w:rPr>
+              <w:rFonts w:cs="NimbusSanL-Regu"/>
+              <w:noProof/>
+            </w:rPr>
+            <w:t>(Mayer, Hornegger, Mardin, &amp; Tornow, 2010)</w:t>
+          </w:r>
+          <w:r>
+            <w:rPr>
+              <w:rFonts w:cs="NimbusSanL-Regu"/>
+            </w:rPr>
+            <w:fldChar w:fldCharType="end"/>
+          </w:r>
+        </w:sdtContent>
+      </w:sdt>
+      <w:r>
+        <w:rPr>
+          <w:rFonts w:cs="NimbusSanL-Regu"/>
+        </w:rPr>
+        <w:t xml:space="preserve"> </w:t>
+      </w:r>
+      <w:r>
+        <w:rPr>
+          <w:rFonts w:cs="NimbusSanL-Regu"/>
+        </w:rPr>
+        <w:t>that</w:t>
+      </w:r>
+      <w:r>
+        <w:rPr>
+          <w:rFonts w:cs="NimbusSanL-Regu"/>
+        </w:rPr>
+        <w:t xml:space="preserve"> </w:t>
+      </w:r>
+      <w:r>
+        <w:rPr>
+          <w:rFonts w:cs="NimbusSanL-Regu"/>
+        </w:rPr>
+        <w:t>takes the local gradient as well as local smoothness into</w:t>
+      </w:r>
+      <w:r>
+        <w:rPr>
+          <w:rFonts w:cs="NimbusSanL-Regu"/>
+        </w:rPr>
+        <w:t xml:space="preserve"> </w:t>
+      </w:r>
+      <w:r>
+        <w:rPr>
+          <w:rFonts w:cs="NimbusSanL-Regu"/>
+        </w:rPr>
+        <w:t>account.</w:t>
+      </w:r>
+    </w:p>
+    <w:p>
+      <w:pPr>
+        <w:autoSpaceDE w:val="0"/>
+        <w:autoSpaceDN w:val="0"/>
+        <w:adjustRightInd w:val="0"/>
+        <w:spacing w:after="0" w:line="240" w:lineRule="auto"/>
+      </w:pPr>
+    </w:p>
+    <w:p>
+      <w:pPr>
+        <w:autoSpaceDE w:val="0"/>
+        <w:autoSpaceDN w:val="0"/>
+        <w:adjustRightInd w:val="0"/>
+        <w:spacing w:after="0" w:line="240" w:lineRule="auto"/>
+        <w:rPr>
+          <w:rStyle w:val="Heading2Char"/>
+        </w:rPr>
+      </w:pPr>
+      <w:r>
+        <w:rPr>
+          <w:rStyle w:val="Heading2Char"/>
+        </w:rPr>
+        <w:t>P</w:t>
+      </w:r>
+      <w:r>
+        <w:rPr>
+          <w:rStyle w:val="Heading2Char"/>
+        </w:rPr>
+        <w:t>ost</w:t>
+      </w:r>
+      <w:r>
+        <w:rPr>
+          <w:rStyle w:val="Heading2Char"/>
+        </w:rPr>
+        <w:t xml:space="preserve">processing </w:t>
+      </w:r>
+    </w:p>
+    <w:p>
+      <w:pPr>
+        <w:autoSpaceDE w:val="0"/>
+        <w:autoSpaceDN w:val="0"/>
+        <w:adjustRightInd w:val="0"/>
+        <w:spacing w:after="0" w:line="240" w:lineRule="auto"/>
+        <w:rPr>
+          <w:rFonts w:cs="NimbusSanL-Bold"/>
+          <w:b/>
+          <w:bCs/>
+        </w:rPr>
+      </w:pPr>
+      <w:r>
+        <w:rPr>
+          <w:rFonts w:cs="NimbusSanL-Regu"/>
+        </w:rPr>
+        <w:t>A median filtering of the layer boundaries in the 3D space of</w:t>
+      </w:r>
+      <w:r>
+        <w:rPr>
+          <w:rFonts w:cs="NimbusSanL-Regu"/>
+        </w:rPr>
+        <w:t xml:space="preserve"> the volume yields the final re</w:t>
+      </w:r>
+      <w:r>
+        <w:rPr>
+          <w:rFonts w:cs="NimbusSanL-Regu"/>
+        </w:rPr>
+        <w:t>sults.</w:t>
+      </w:r>
     </w:p>
     <w:p>
       <w:pPr>
         <w:pStyle w:val="Heading1"/>
       </w:pPr>
-      <w:bookmarkStart w:id="5" w:name="_Toc410393131"/>
       <w:r>
         <w:t>Compilation and Distribution</w:t>
       </w:r>
-      <w:bookmarkEnd w:id="5"/>
     </w:p>
     <w:p>
       <w:pPr>
@@ -1477,7 +1795,13 @@
         <w:t>slightly different</w:t>
       </w:r>
       <w:r>
-        <w:t xml:space="preserve"> than the one mentioned above. To be deployed on a machine without MATLAB installed, one should follow the instruction in the tutorial as of section Deploying a Matlab application</w:t>
+        <w:t xml:space="preserve"> than the one mentioned above. To be deployed on a machine without MATLAB installed, one should follow the instruction in the tutorial as of section </w:t>
+      </w:r>
+      <w:r>
+        <w:rPr>
+          <w:i/>
+        </w:rPr>
+        <w:t>Deploying a Matlab application</w:t>
       </w:r>
       <w:sdt>
         <w:sdtPr>
@@ -1575,22 +1899,186 @@
           <w:rFonts w:ascii="Cambria" w:eastAsia="Times New Roman" w:hAnsi="Cambria"/>
         </w:rPr>
       </w:pPr>
-      <w:bookmarkStart w:id="6" w:name="_Toc410393132"/>
       <w:r>
         <w:rPr>
           <w:rFonts w:ascii="Cambria" w:eastAsia="Times New Roman" w:hAnsi="Cambria"/>
         </w:rPr>
+        <w:t>Screenshots</w:t>
+      </w:r>
+    </w:p>
+    <w:p>
+      <w:r>
+        <w:t>These screen shots are given here only as additional illustration of the explanations given in the original software  documentation</w:t>
+      </w:r>
+      <w:r>
+        <w:t xml:space="preserve"> (</w:t>
+      </w:r>
+      <w:r>
+        <w:rPr>
+          <w:rFonts w:ascii="Constantia" w:hAnsi="Constantia" w:cs="Courier New"/>
+        </w:rPr>
+        <w:t>octsegManual.txt</w:t>
+      </w:r>
+      <w:r>
+        <w:t>)</w:t>
+      </w:r>
+      <w:r>
+        <w:t>.</w:t>
+      </w:r>
+    </w:p>
+    <w:p>
+      <w:r>
+        <w:t xml:space="preserve">The screenshots are from running the program within MATLAB. When using the </w:t>
+      </w:r>
+      <w:r>
+        <w:t xml:space="preserve">stand-alone </w:t>
+      </w:r>
+      <w:r>
+        <w:t>compiled version of the software</w:t>
+      </w:r>
+      <w:r>
+        <w:t>,</w:t>
+      </w:r>
+      <w:r>
+        <w:t xml:space="preserve"> the GUI windows have the same appearance, only the command window is the Windows c</w:t>
+      </w:r>
+      <w:r>
+        <w:t>o</w:t>
+      </w:r>
+      <w:r>
+        <w:t>m</w:t>
+      </w:r>
+      <w:r>
+        <w:t>mand window (</w:t>
+      </w:r>
+      <w:r>
+        <w:t xml:space="preserve">compare </w:t>
+      </w:r>
+      <w:r>
+        <w:fldChar w:fldCharType="begin"/>
+      </w:r>
+      <w:r>
+        <w:instrText xml:space="preserve"> REF _Ref410381989 \h </w:instrText>
+      </w:r>
+      <w:r>
+        <w:fldChar w:fldCharType="separate"/>
+      </w:r>
+      <w:r>
+        <w:t xml:space="preserve">Figure </w:t>
+      </w:r>
+      <w:r>
+        <w:rPr>
+          <w:noProof/>
+        </w:rPr>
+        <w:t>1</w:t>
+      </w:r>
+      <w:r>
+        <w:fldChar w:fldCharType="end"/>
+      </w:r>
+      <w:r>
+        <w:t xml:space="preserve"> and </w:t>
+      </w:r>
+      <w:r>
+        <w:fldChar w:fldCharType="begin"/>
+      </w:r>
+      <w:r>
+        <w:instrText xml:space="preserve"> REF _Ref410389394 \h </w:instrText>
+      </w:r>
+      <w:r>
+        <w:fldChar w:fldCharType="separate"/>
+      </w:r>
+      <w:r>
+        <w:t xml:space="preserve">Figure </w:t>
+      </w:r>
+      <w:r>
+        <w:rPr>
+          <w:noProof/>
+        </w:rPr>
+        <w:t>2</w:t>
+      </w:r>
+      <w:r>
+        <w:fldChar w:fldCharType="end"/>
+      </w:r>
+      <w:r>
+        <w:t>)</w:t>
+      </w:r>
+      <w:r>
+        <w:t>.</w:t>
+      </w:r>
+      <w:r>
+        <w:t xml:space="preserve"> </w:t>
+      </w:r>
+    </w:p>
+    <w:p>
+      <w:r>
         <w:lastRenderedPageBreak/>
-        <w:t>Screenshots</w:t>
-      </w:r>
-      <w:bookmarkEnd w:id="6"/>
-    </w:p>
-    <w:p>
-      <w:r>
-        <w:t>These screen shots are given here only as additional illustration of the explanations given in the original software  documentation</w:t>
-      </w:r>
-      <w:r>
-        <w:t xml:space="preserve"> (</w:t>
+        <w:fldChar w:fldCharType="begin"/>
+      </w:r>
+      <w:r>
+        <w:instrText xml:space="preserve"> REF _Ref410381989 \h </w:instrText>
+      </w:r>
+      <w:r>
+        <w:fldChar w:fldCharType="separate"/>
+      </w:r>
+      <w:r>
+        <w:t xml:space="preserve">Figure </w:t>
+      </w:r>
+      <w:r>
+        <w:rPr>
+          <w:noProof/>
+        </w:rPr>
+        <w:t>1</w:t>
+      </w:r>
+      <w:r>
+        <w:fldChar w:fldCharType="end"/>
+      </w:r>
+      <w:r>
+        <w:t xml:space="preserve"> and </w:t>
+      </w:r>
+      <w:r>
+        <w:fldChar w:fldCharType="begin"/>
+      </w:r>
+      <w:r>
+        <w:instrText xml:space="preserve"> REF _Ref410389394 \h </w:instrText>
+      </w:r>
+      <w:r>
+        <w:fldChar w:fldCharType="separate"/>
+      </w:r>
+      <w:r>
+        <w:t xml:space="preserve">Figure </w:t>
+      </w:r>
+      <w:r>
+        <w:rPr>
+          <w:noProof/>
+        </w:rPr>
+        <w:t>2</w:t>
+      </w:r>
+      <w:r>
+        <w:fldChar w:fldCharType="end"/>
+      </w:r>
+      <w:r>
+        <w:t xml:space="preserve"> show the main window of the GUI. It is used for loading, segmenting, importing and exporting data. For detailed description of the modes</w:t>
+      </w:r>
+      <w:r>
+        <w:t>, information tables</w:t>
+      </w:r>
+      <w:r>
+        <w:t xml:space="preserve"> and </w:t>
+      </w:r>
+      <w:r>
+        <w:t xml:space="preserve">menu </w:t>
+      </w:r>
+      <w:r>
+        <w:t>command</w:t>
+      </w:r>
+      <w:r>
+        <w:t>s</w:t>
+      </w:r>
+      <w:r>
+        <w:t xml:space="preserve">, please refer to the original documentation </w:t>
+      </w:r>
+      <w:r>
+        <w:t>(</w:t>
       </w:r>
       <w:r>
         <w:rPr>
@@ -1602,181 +2090,16 @@
         <w:t>)</w:t>
       </w:r>
       <w:r>
+        <w:t xml:space="preserve"> available also at the current document's folder</w:t>
+      </w:r>
+      <w:r>
         <w:t>.</w:t>
       </w:r>
     </w:p>
     <w:p>
-      <w:r>
-        <w:t xml:space="preserve">The screenshots are from running the program within MATLAB. When using the </w:t>
-      </w:r>
-      <w:r>
-        <w:t xml:space="preserve">stand-alone </w:t>
-      </w:r>
-      <w:r>
-        <w:t>compiled version of the software</w:t>
-      </w:r>
-      <w:r>
-        <w:t>,</w:t>
-      </w:r>
-      <w:r>
-        <w:t xml:space="preserve"> the GUI windows have the same appearance, only the command window is the Windows c</w:t>
-      </w:r>
-      <w:r>
-        <w:t>o</w:t>
-      </w:r>
-      <w:r>
-        <w:t>m</w:t>
-      </w:r>
-      <w:r>
-        <w:t>mand window (</w:t>
-      </w:r>
-      <w:r>
-        <w:t xml:space="preserve">compare </w:t>
-      </w:r>
-      <w:r>
-        <w:fldChar w:fldCharType="begin"/>
-      </w:r>
-      <w:r>
-        <w:instrText xml:space="preserve"> REF _Ref410381989 \h </w:instrText>
-      </w:r>
-      <w:r>
-        <w:fldChar w:fldCharType="separate"/>
-      </w:r>
-      <w:r>
-        <w:t xml:space="preserve">Figure </w:t>
-      </w:r>
-      <w:r>
-        <w:rPr>
-          <w:noProof/>
-        </w:rPr>
-        <w:t>1</w:t>
-      </w:r>
-      <w:r>
-        <w:fldChar w:fldCharType="end"/>
-      </w:r>
-      <w:r>
-        <w:t xml:space="preserve"> and </w:t>
-      </w:r>
-      <w:r>
-        <w:fldChar w:fldCharType="begin"/>
-      </w:r>
-      <w:r>
-        <w:instrText xml:space="preserve"> REF _Ref410389394 \h </w:instrText>
-      </w:r>
-      <w:r>
-        <w:fldChar w:fldCharType="separate"/>
-      </w:r>
-      <w:r>
-        <w:t xml:space="preserve">Figure </w:t>
-      </w:r>
-      <w:r>
-        <w:rPr>
-          <w:noProof/>
-        </w:rPr>
-        <w:t>2</w:t>
-      </w:r>
-      <w:r>
-        <w:fldChar w:fldCharType="end"/>
-      </w:r>
-      <w:r>
-        <w:t>)</w:t>
-      </w:r>
-      <w:r>
-        <w:t>.</w:t>
-      </w:r>
-      <w:r>
-        <w:t xml:space="preserve"> </w:t>
-      </w:r>
-    </w:p>
-    <w:p>
-      <w:r>
-        <w:fldChar w:fldCharType="begin"/>
-      </w:r>
-      <w:r>
-        <w:instrText xml:space="preserve"> REF _Ref410381989 \h </w:instrText>
-      </w:r>
-      <w:r>
-        <w:fldChar w:fldCharType="separate"/>
-      </w:r>
-      <w:r>
-        <w:t xml:space="preserve">Figure </w:t>
-      </w:r>
-      <w:r>
-        <w:rPr>
-          <w:noProof/>
-        </w:rPr>
-        <w:t>1</w:t>
-      </w:r>
-      <w:r>
-        <w:fldChar w:fldCharType="end"/>
-      </w:r>
-      <w:r>
-        <w:t xml:space="preserve"> and </w:t>
-      </w:r>
-      <w:r>
-        <w:fldChar w:fldCharType="begin"/>
-      </w:r>
-      <w:r>
-        <w:instrText xml:space="preserve"> REF _Ref410389394 \h </w:instrText>
-      </w:r>
-      <w:r>
-        <w:fldChar w:fldCharType="separate"/>
-      </w:r>
-      <w:r>
-        <w:t xml:space="preserve">Figure </w:t>
-      </w:r>
-      <w:r>
-        <w:rPr>
-          <w:noProof/>
-        </w:rPr>
-        <w:t>2</w:t>
-      </w:r>
-      <w:r>
-        <w:fldChar w:fldCharType="end"/>
-      </w:r>
-      <w:r>
-        <w:t xml:space="preserve"> show the main window of the GUI. It is used for loading, segmenting, importing and exporting data. For detailed description of the modes</w:t>
-      </w:r>
-      <w:r>
-        <w:t>, information tables</w:t>
-      </w:r>
-      <w:r>
-        <w:t xml:space="preserve"> and </w:t>
-      </w:r>
-      <w:r>
-        <w:t xml:space="preserve">menu </w:t>
-      </w:r>
-      <w:r>
-        <w:t>command</w:t>
-      </w:r>
-      <w:r>
-        <w:t>s</w:t>
-      </w:r>
-      <w:r>
-        <w:t xml:space="preserve">, please refer to the original documentation </w:t>
-      </w:r>
-      <w:r>
-        <w:t>(</w:t>
-      </w:r>
-      <w:r>
-        <w:rPr>
-          <w:rFonts w:ascii="Constantia" w:hAnsi="Constantia" w:cs="Courier New"/>
-        </w:rPr>
-        <w:t>octsegManual.txt</w:t>
-      </w:r>
-      <w:r>
-        <w:t>)</w:t>
-      </w:r>
-      <w:r>
-        <w:t xml:space="preserve"> available also at the current document's folder</w:t>
-      </w:r>
-      <w:r>
-        <w:t>.</w:t>
-      </w:r>
-    </w:p>
-    <w:p>
       <w:pPr>
         <w:keepNext/>
+        <w:jc w:val="center"/>
       </w:pPr>
       <w:r>
         <w:rPr>
@@ -1785,8 +2108,8 @@
         </w:rPr>
         <w:drawing>
           <wp:inline distT="0" distB="0" distL="0" distR="0">
-            <wp:extent cx="5829935" cy="3337058"/>
-            <wp:effectExtent l="19050" t="0" r="0" b="0"/>
+            <wp:extent cx="4562685" cy="2611683"/>
+            <wp:effectExtent l="19050" t="0" r="9315" b="0"/>
             <wp:docPr id="1" name="Picture 0" descr="StepBySTepAutomaticSegmentaiton.png"/>
             <wp:cNvGraphicFramePr>
               <a:graphicFrameLocks xmlns:a="http://schemas.openxmlformats.org/drawingml/2006/main" noChangeAspect="1"/>
@@ -1799,7 +2122,7 @@
                     <pic:cNvPicPr/>
                   </pic:nvPicPr>
                   <pic:blipFill>
-                    <a:blip r:embed="rId6" cstate="print"/>
+                    <a:blip r:embed="rId8" cstate="print"/>
                     <a:stretch>
                       <a:fillRect/>
                     </a:stretch>
@@ -1807,7 +2130,7 @@
                   <pic:spPr>
                     <a:xfrm>
                       <a:off x="0" y="0"/>
-                      <a:ext cx="5829935" cy="3337058"/>
+                      <a:ext cx="4566965" cy="2614133"/>
                     </a:xfrm>
                     <a:prstGeom prst="rect">
                       <a:avLst/>
@@ -1825,8 +2148,8 @@
         <w:pStyle w:val="Caption"/>
         <w:jc w:val="center"/>
       </w:pPr>
-      <w:bookmarkStart w:id="7" w:name="_Toc410381852"/>
-      <w:bookmarkStart w:id="8" w:name="_Ref410381989"/>
+      <w:bookmarkStart w:id="3" w:name="_Toc410381852"/>
+      <w:bookmarkStart w:id="4" w:name="_Ref410381989"/>
       <w:r>
         <w:t>Figure</w:t>
       </w:r>
@@ -1838,10 +2161,10 @@
           <w:rPr>
             <w:noProof/>
           </w:rPr>
-          <w:t>1</w:t>
+          <w:t>3</w:t>
         </w:r>
       </w:fldSimple>
-      <w:bookmarkEnd w:id="8"/>
+      <w:bookmarkEnd w:id="4"/>
       <w:r>
         <w:t xml:space="preserve"> Main window</w:t>
       </w:r>
@@ -1851,22 +2174,22 @@
       <w:r>
         <w:t>. Automatic segmentation of Spectralis volume.</w:t>
       </w:r>
-      <w:bookmarkEnd w:id="7"/>
+      <w:bookmarkEnd w:id="3"/>
     </w:p>
     <w:p>
       <w:pPr>
         <w:keepNext/>
+        <w:jc w:val="center"/>
       </w:pPr>
       <w:r>
         <w:rPr>
           <w:noProof/>
           <w:lang w:val="nl-NL" w:eastAsia="nl-NL"/>
         </w:rPr>
-        <w:lastRenderedPageBreak/>
         <w:drawing>
           <wp:inline distT="0" distB="0" distL="0" distR="0">
-            <wp:extent cx="5972810" cy="2366010"/>
-            <wp:effectExtent l="19050" t="0" r="8890" b="0"/>
+            <wp:extent cx="4625179" cy="1832173"/>
+            <wp:effectExtent l="19050" t="0" r="3971" b="0"/>
             <wp:docPr id="5" name="Picture 4" descr="MainWindowCompiled.png"/>
             <wp:cNvGraphicFramePr>
               <a:graphicFrameLocks xmlns:a="http://schemas.openxmlformats.org/drawingml/2006/main" noChangeAspect="1"/>
@@ -1879,7 +2202,7 @@
                     <pic:cNvPicPr/>
                   </pic:nvPicPr>
                   <pic:blipFill>
-                    <a:blip r:embed="rId7" cstate="print"/>
+                    <a:blip r:embed="rId9" cstate="print"/>
                     <a:stretch>
                       <a:fillRect/>
                     </a:stretch>
@@ -1887,7 +2210,7 @@
                   <pic:spPr>
                     <a:xfrm>
                       <a:off x="0" y="0"/>
-                      <a:ext cx="5972810" cy="2366010"/>
+                      <a:ext cx="4630399" cy="1834241"/>
                     </a:xfrm>
                     <a:prstGeom prst="rect">
                       <a:avLst/>
@@ -1905,7 +2228,7 @@
         <w:pStyle w:val="Caption"/>
         <w:jc w:val="center"/>
       </w:pPr>
-      <w:bookmarkStart w:id="9" w:name="_Ref410389394"/>
+      <w:bookmarkStart w:id="5" w:name="_Ref410389394"/>
       <w:r>
         <w:t xml:space="preserve">Figure </w:t>
       </w:r>
@@ -1914,15 +2237,78 @@
           <w:rPr>
             <w:noProof/>
           </w:rPr>
-          <w:t>2</w:t>
+          <w:t>4</w:t>
         </w:r>
       </w:fldSimple>
-      <w:bookmarkEnd w:id="9"/>
+      <w:bookmarkEnd w:id="5"/>
       <w:r>
         <w:t xml:space="preserve"> Main window (stand-alone application). Loading of the test VOL images.</w:t>
       </w:r>
     </w:p>
-    <w:p/>
+    <w:p>
+      <w:r>
+        <w:t xml:space="preserve">Invoking the </w:t>
+      </w:r>
+      <w:r>
+        <w:t>visualization</w:t>
+      </w:r>
+      <w:r>
+        <w:t xml:space="preserve"> part</w:t>
+      </w:r>
+      <w:r>
+        <w:t xml:space="preserve"> (</w:t>
+      </w:r>
+      <w:proofErr w:type="spellStart"/>
+      <w:r>
+        <w:t>Visu</w:t>
+      </w:r>
+      <w:proofErr w:type="spellEnd"/>
+      <w:r>
+        <w:t>)</w:t>
+      </w:r>
+      <w:r>
+        <w:t xml:space="preserve"> of the software, a new window opens where the OCT and SLO views with indication of the position of the B-Scan</w:t>
+      </w:r>
+      <w:r>
+        <w:t xml:space="preserve"> and browsing using a slider</w:t>
+      </w:r>
+      <w:r>
+        <w:t xml:space="preserve"> is </w:t>
+      </w:r>
+      <w:r>
+        <w:t>possible</w:t>
+      </w:r>
+      <w:r>
+        <w:t xml:space="preserve">. </w:t>
+      </w:r>
+      <w:r>
+        <w:fldChar w:fldCharType="begin"/>
+      </w:r>
+      <w:r>
+        <w:instrText xml:space="preserve"> REF _Ref410382018 \h </w:instrText>
+      </w:r>
+      <w:r>
+        <w:fldChar w:fldCharType="separate"/>
+      </w:r>
+      <w:r>
+        <w:t xml:space="preserve">Figure </w:t>
+      </w:r>
+      <w:r>
+        <w:rPr>
+          <w:noProof/>
+        </w:rPr>
+        <w:t>5</w:t>
+      </w:r>
+      <w:r>
+        <w:fldChar w:fldCharType="end"/>
+      </w:r>
+      <w:r>
+        <w:t xml:space="preserve"> </w:t>
+      </w:r>
+      <w:r>
+        <w:t xml:space="preserve">shows the first, fifth and 20th scan of the same volumetric data.  </w:t>
+      </w:r>
+    </w:p>
     <w:p>
       <w:r>
         <w:rPr>
@@ -1945,7 +2331,7 @@
                     <pic:cNvPicPr/>
                   </pic:nvPicPr>
                   <pic:blipFill>
-                    <a:blip r:embed="rId8" cstate="print"/>
+                    <a:blip r:embed="rId10" cstate="print"/>
                     <a:stretch>
                       <a:fillRect/>
                     </a:stretch>
@@ -1986,7 +2372,7 @@
                     <pic:cNvPicPr/>
                   </pic:nvPicPr>
                   <pic:blipFill>
-                    <a:blip r:embed="rId9" cstate="print"/>
+                    <a:blip r:embed="rId11" cstate="print"/>
                     <a:stretch>
                       <a:fillRect/>
                     </a:stretch>
@@ -2027,7 +2413,7 @@
                     <pic:cNvPicPr/>
                   </pic:nvPicPr>
                   <pic:blipFill>
-                    <a:blip r:embed="rId10" cstate="print"/>
+                    <a:blip r:embed="rId12" cstate="print"/>
                     <a:stretch>
                       <a:fillRect/>
                     </a:stretch>
@@ -2053,8 +2439,8 @@
         <w:pStyle w:val="Caption"/>
         <w:jc w:val="center"/>
       </w:pPr>
-      <w:bookmarkStart w:id="10" w:name="_Toc410381853"/>
-      <w:bookmarkStart w:id="11" w:name="_Ref410382018"/>
+      <w:bookmarkStart w:id="6" w:name="_Toc410381853"/>
+      <w:bookmarkStart w:id="7" w:name="_Ref410382018"/>
       <w:r>
         <w:t xml:space="preserve">Figure </w:t>
       </w:r>
@@ -2063,14 +2449,1022 @@
           <w:rPr>
             <w:noProof/>
           </w:rPr>
-          <w:t>3</w:t>
+          <w:t>5</w:t>
+        </w:r>
+      </w:fldSimple>
+      <w:bookmarkEnd w:id="7"/>
+      <w:r>
+        <w:t xml:space="preserve"> OCT and SLO views</w:t>
+      </w:r>
+      <w:bookmarkEnd w:id="6"/>
+      <w:r>
+        <w:t xml:space="preserve"> of volumetric data</w:t>
+      </w:r>
+    </w:p>
+    <w:p>
+      <w:r>
+        <w:lastRenderedPageBreak/>
+        <w:t xml:space="preserve">The </w:t>
+      </w:r>
+      <w:r>
+        <w:t xml:space="preserve">OCT </w:t>
+      </w:r>
+      <w:r>
+        <w:t xml:space="preserve">data are displayed in double </w:t>
+      </w:r>
+      <w:proofErr w:type="spellStart"/>
+      <w:r>
+        <w:t>sqrt</w:t>
+      </w:r>
+      <w:proofErr w:type="spellEnd"/>
+      <w:r>
+        <w:t xml:space="preserve"> gray scale by default, but it can be changed to </w:t>
+      </w:r>
+      <w:proofErr w:type="spellStart"/>
+      <w:r>
+        <w:t>sqrt</w:t>
+      </w:r>
+      <w:proofErr w:type="spellEnd"/>
+      <w:r>
+        <w:t>, liner and logarithmic (</w:t>
+      </w:r>
+      <w:r>
+        <w:fldChar w:fldCharType="begin"/>
+      </w:r>
+      <w:r>
+        <w:instrText xml:space="preserve"> REF _Ref410399561 \h </w:instrText>
+      </w:r>
+      <w:r>
+        <w:fldChar w:fldCharType="separate"/>
+      </w:r>
+      <w:r>
+        <w:t xml:space="preserve">Figure </w:t>
+      </w:r>
+      <w:r>
+        <w:rPr>
+          <w:noProof/>
+        </w:rPr>
+        <w:t>6</w:t>
+      </w:r>
+      <w:r>
+        <w:fldChar w:fldCharType="end"/>
+      </w:r>
+      <w:r>
+        <w:t>).</w:t>
+      </w:r>
+      <w:r>
+        <w:t xml:space="preserve"> In </w:t>
+      </w:r>
+      <w:proofErr w:type="spellStart"/>
+      <w:r>
+        <w:t>Visu</w:t>
+      </w:r>
+      <w:proofErr w:type="spellEnd"/>
+      <w:r>
+        <w:t xml:space="preserve"> the segmentation results are also displayed </w:t>
+      </w:r>
+      <w:r>
+        <w:t>(</w:t>
+      </w:r>
+      <w:r>
+        <w:fldChar w:fldCharType="begin"/>
+      </w:r>
+      <w:r>
+        <w:instrText xml:space="preserve"> REF _Ref410399790 \h </w:instrText>
+      </w:r>
+      <w:r>
+        <w:fldChar w:fldCharType="separate"/>
+      </w:r>
+      <w:r>
+        <w:t xml:space="preserve">Figure </w:t>
+      </w:r>
+      <w:r>
+        <w:rPr>
+          <w:noProof/>
+        </w:rPr>
+        <w:t>7</w:t>
+      </w:r>
+      <w:r>
+        <w:fldChar w:fldCharType="end"/>
+      </w:r>
+      <w:r>
+        <w:t>)</w:t>
+      </w:r>
+      <w:r>
+        <w:t>.</w:t>
+      </w:r>
+    </w:p>
+    <w:tbl>
+      <w:tblPr>
+        <w:tblStyle w:val="TableGrid"/>
+        <w:tblW w:w="0" w:type="auto"/>
+        <w:tblInd w:w="534" w:type="dxa"/>
+        <w:tblBorders>
+          <w:top w:val="none" w:sz="0" w:space="0" w:color="auto"/>
+          <w:left w:val="none" w:sz="0" w:space="0" w:color="auto"/>
+          <w:bottom w:val="none" w:sz="0" w:space="0" w:color="auto"/>
+          <w:right w:val="none" w:sz="0" w:space="0" w:color="auto"/>
+          <w:insideH w:val="none" w:sz="0" w:space="0" w:color="auto"/>
+          <w:insideV w:val="none" w:sz="0" w:space="0" w:color="auto"/>
+        </w:tblBorders>
+        <w:tblLayout w:type="fixed"/>
+        <w:tblLook w:val="04A0"/>
+      </w:tblPr>
+      <w:tblGrid>
+        <w:gridCol w:w="2976"/>
+        <w:gridCol w:w="2977"/>
+        <w:gridCol w:w="2835"/>
+      </w:tblGrid>
+      <w:tr>
+        <w:tc>
+          <w:tcPr>
+            <w:tcW w:w="2976" w:type="dxa"/>
+          </w:tcPr>
+          <w:p>
+            <w:r>
+              <w:rPr>
+                <w:noProof/>
+                <w:lang w:val="nl-NL" w:eastAsia="nl-NL"/>
+              </w:rPr>
+              <w:drawing>
+                <wp:inline distT="0" distB="0" distL="0" distR="0">
+                  <wp:extent cx="1789600" cy="1428205"/>
+                  <wp:effectExtent l="19050" t="0" r="1100" b="0"/>
+                  <wp:docPr id="9" name="Picture 8" descr="VisualizingDoubleSqrtScale.png"/>
+                  <wp:cNvGraphicFramePr>
+                    <a:graphicFrameLocks xmlns:a="http://schemas.openxmlformats.org/drawingml/2006/main" noChangeAspect="1"/>
+                  </wp:cNvGraphicFramePr>
+                  <a:graphic xmlns:a="http://schemas.openxmlformats.org/drawingml/2006/main">
+                    <a:graphicData uri="http://schemas.openxmlformats.org/drawingml/2006/picture">
+                      <pic:pic xmlns:pic="http://schemas.openxmlformats.org/drawingml/2006/picture">
+                        <pic:nvPicPr>
+                          <pic:cNvPr id="0" name="VisualizingDoubleSqrtScale.png"/>
+                          <pic:cNvPicPr/>
+                        </pic:nvPicPr>
+                        <pic:blipFill>
+                          <a:blip r:embed="rId13" cstate="print"/>
+                          <a:stretch>
+                            <a:fillRect/>
+                          </a:stretch>
+                        </pic:blipFill>
+                        <pic:spPr>
+                          <a:xfrm>
+                            <a:off x="0" y="0"/>
+                            <a:ext cx="1789464" cy="1428097"/>
+                          </a:xfrm>
+                          <a:prstGeom prst="rect">
+                            <a:avLst/>
+                          </a:prstGeom>
+                        </pic:spPr>
+                      </pic:pic>
+                    </a:graphicData>
+                  </a:graphic>
+                </wp:inline>
+              </w:drawing>
+            </w:r>
+          </w:p>
+        </w:tc>
+        <w:tc>
+          <w:tcPr>
+            <w:tcW w:w="2977" w:type="dxa"/>
+          </w:tcPr>
+          <w:p>
+            <w:pPr>
+              <w:keepNext/>
+            </w:pPr>
+            <w:r>
+              <w:rPr>
+                <w:noProof/>
+                <w:lang w:val="nl-NL" w:eastAsia="nl-NL"/>
+              </w:rPr>
+              <w:drawing>
+                <wp:inline distT="0" distB="0" distL="0" distR="0">
+                  <wp:extent cx="1727018" cy="1426667"/>
+                  <wp:effectExtent l="19050" t="0" r="6532" b="0"/>
+                  <wp:docPr id="10" name="Picture 9" descr="VisualizingSqrtScale.png"/>
+                  <wp:cNvGraphicFramePr>
+                    <a:graphicFrameLocks xmlns:a="http://schemas.openxmlformats.org/drawingml/2006/main" noChangeAspect="1"/>
+                  </wp:cNvGraphicFramePr>
+                  <a:graphic xmlns:a="http://schemas.openxmlformats.org/drawingml/2006/main">
+                    <a:graphicData uri="http://schemas.openxmlformats.org/drawingml/2006/picture">
+                      <pic:pic xmlns:pic="http://schemas.openxmlformats.org/drawingml/2006/picture">
+                        <pic:nvPicPr>
+                          <pic:cNvPr id="0" name="VisualizingSqrtScale.png"/>
+                          <pic:cNvPicPr/>
+                        </pic:nvPicPr>
+                        <pic:blipFill>
+                          <a:blip r:embed="rId14" cstate="print"/>
+                          <a:stretch>
+                            <a:fillRect/>
+                          </a:stretch>
+                        </pic:blipFill>
+                        <pic:spPr>
+                          <a:xfrm>
+                            <a:off x="0" y="0"/>
+                            <a:ext cx="1727511" cy="1427075"/>
+                          </a:xfrm>
+                          <a:prstGeom prst="rect">
+                            <a:avLst/>
+                          </a:prstGeom>
+                        </pic:spPr>
+                      </pic:pic>
+                    </a:graphicData>
+                  </a:graphic>
+                </wp:inline>
+              </w:drawing>
+            </w:r>
+          </w:p>
+        </w:tc>
+        <w:tc>
+          <w:tcPr>
+            <w:tcW w:w="2835" w:type="dxa"/>
+          </w:tcPr>
+          <w:p>
+            <w:pPr>
+              <w:keepNext/>
+            </w:pPr>
+            <w:r>
+              <w:rPr>
+                <w:noProof/>
+                <w:lang w:val="nl-NL" w:eastAsia="nl-NL"/>
+              </w:rPr>
+              <w:drawing>
+                <wp:inline distT="0" distB="0" distL="0" distR="0">
+                  <wp:extent cx="1688919" cy="1428205"/>
+                  <wp:effectExtent l="19050" t="0" r="6531" b="0"/>
+                  <wp:docPr id="11" name="Picture 10" descr="VisualizingLinearScale.png"/>
+                  <wp:cNvGraphicFramePr>
+                    <a:graphicFrameLocks xmlns:a="http://schemas.openxmlformats.org/drawingml/2006/main" noChangeAspect="1"/>
+                  </wp:cNvGraphicFramePr>
+                  <a:graphic xmlns:a="http://schemas.openxmlformats.org/drawingml/2006/main">
+                    <a:graphicData uri="http://schemas.openxmlformats.org/drawingml/2006/picture">
+                      <pic:pic xmlns:pic="http://schemas.openxmlformats.org/drawingml/2006/picture">
+                        <pic:nvPicPr>
+                          <pic:cNvPr id="0" name="VisualizingLinearScale.png"/>
+                          <pic:cNvPicPr/>
+                        </pic:nvPicPr>
+                        <pic:blipFill>
+                          <a:blip r:embed="rId15" cstate="print"/>
+                          <a:stretch>
+                            <a:fillRect/>
+                          </a:stretch>
+                        </pic:blipFill>
+                        <pic:spPr>
+                          <a:xfrm>
+                            <a:off x="0" y="0"/>
+                            <a:ext cx="1689582" cy="1428766"/>
+                          </a:xfrm>
+                          <a:prstGeom prst="rect">
+                            <a:avLst/>
+                          </a:prstGeom>
+                        </pic:spPr>
+                      </pic:pic>
+                    </a:graphicData>
+                  </a:graphic>
+                </wp:inline>
+              </w:drawing>
+            </w:r>
+          </w:p>
+        </w:tc>
+      </w:tr>
+    </w:tbl>
+    <w:p>
+      <w:pPr>
+        <w:pStyle w:val="Caption"/>
+        <w:jc w:val="center"/>
+      </w:pPr>
+      <w:bookmarkStart w:id="8" w:name="_Ref410399561"/>
+      <w:r>
+        <w:t xml:space="preserve">Figure </w:t>
+      </w:r>
+      <w:fldSimple w:instr=" SEQ Figuur \* ARABIC ">
+        <w:r>
+          <w:rPr>
+            <w:noProof/>
+          </w:rPr>
+          <w:t>6</w:t>
+        </w:r>
+      </w:fldSimple>
+      <w:bookmarkEnd w:id="8"/>
+      <w:r>
+        <w:t xml:space="preserve"> From left to right: d</w:t>
+      </w:r>
+      <w:r>
+        <w:t xml:space="preserve">ouble </w:t>
+      </w:r>
+      <w:proofErr w:type="spellStart"/>
+      <w:r>
+        <w:t>sqrt</w:t>
+      </w:r>
+      <w:proofErr w:type="spellEnd"/>
+      <w:r>
+        <w:t xml:space="preserve">, </w:t>
+      </w:r>
+      <w:proofErr w:type="spellStart"/>
+      <w:r>
+        <w:t>sqrt</w:t>
+      </w:r>
+      <w:proofErr w:type="spellEnd"/>
+      <w:r>
+        <w:t xml:space="preserve"> and linear gray scale display.</w:t>
+      </w:r>
+    </w:p>
+    <w:p>
+      <w:pPr>
+        <w:keepNext/>
+        <w:jc w:val="center"/>
+      </w:pPr>
+      <w:r>
+        <w:rPr>
+          <w:noProof/>
+          <w:lang w:val="nl-NL" w:eastAsia="nl-NL"/>
+        </w:rPr>
+        <w:drawing>
+          <wp:inline distT="0" distB="0" distL="0" distR="0">
+            <wp:extent cx="2512423" cy="2050254"/>
+            <wp:effectExtent l="19050" t="0" r="2177" b="0"/>
+            <wp:docPr id="15" name="Picture 14" descr="VisualizingSegmentaitonResults.png"/>
+            <wp:cNvGraphicFramePr>
+              <a:graphicFrameLocks xmlns:a="http://schemas.openxmlformats.org/drawingml/2006/main" noChangeAspect="1"/>
+            </wp:cNvGraphicFramePr>
+            <a:graphic xmlns:a="http://schemas.openxmlformats.org/drawingml/2006/main">
+              <a:graphicData uri="http://schemas.openxmlformats.org/drawingml/2006/picture">
+                <pic:pic xmlns:pic="http://schemas.openxmlformats.org/drawingml/2006/picture">
+                  <pic:nvPicPr>
+                    <pic:cNvPr id="0" name="VisualizingSegmentaitonResults.png"/>
+                    <pic:cNvPicPr/>
+                  </pic:nvPicPr>
+                  <pic:blipFill>
+                    <a:blip r:embed="rId16" cstate="print"/>
+                    <a:stretch>
+                      <a:fillRect/>
+                    </a:stretch>
+                  </pic:blipFill>
+                  <pic:spPr>
+                    <a:xfrm>
+                      <a:off x="0" y="0"/>
+                      <a:ext cx="2509811" cy="2048122"/>
+                    </a:xfrm>
+                    <a:prstGeom prst="rect">
+                      <a:avLst/>
+                    </a:prstGeom>
+                  </pic:spPr>
+                </pic:pic>
+              </a:graphicData>
+            </a:graphic>
+          </wp:inline>
+        </w:drawing>
+      </w:r>
+      <w:r>
+        <w:rPr>
+          <w:noProof/>
+          <w:lang w:val="nl-NL" w:eastAsia="nl-NL"/>
+        </w:rPr>
+        <w:drawing>
+          <wp:inline distT="0" distB="0" distL="0" distR="0">
+            <wp:extent cx="2507445" cy="2049775"/>
+            <wp:effectExtent l="19050" t="0" r="7155" b="0"/>
+            <wp:docPr id="17" name="Picture 15" descr="VisualizingSegmentaitonBloodVessels.png"/>
+            <wp:cNvGraphicFramePr>
+              <a:graphicFrameLocks xmlns:a="http://schemas.openxmlformats.org/drawingml/2006/main" noChangeAspect="1"/>
+            </wp:cNvGraphicFramePr>
+            <a:graphic xmlns:a="http://schemas.openxmlformats.org/drawingml/2006/main">
+              <a:graphicData uri="http://schemas.openxmlformats.org/drawingml/2006/picture">
+                <pic:pic xmlns:pic="http://schemas.openxmlformats.org/drawingml/2006/picture">
+                  <pic:nvPicPr>
+                    <pic:cNvPr id="0" name="VisualizingSegmentaitonBloodVessels.png"/>
+                    <pic:cNvPicPr/>
+                  </pic:nvPicPr>
+                  <pic:blipFill>
+                    <a:blip r:embed="rId17" cstate="print"/>
+                    <a:stretch>
+                      <a:fillRect/>
+                    </a:stretch>
+                  </pic:blipFill>
+                  <pic:spPr>
+                    <a:xfrm>
+                      <a:off x="0" y="0"/>
+                      <a:ext cx="2509632" cy="2051563"/>
+                    </a:xfrm>
+                    <a:prstGeom prst="rect">
+                      <a:avLst/>
+                    </a:prstGeom>
+                  </pic:spPr>
+                </pic:pic>
+              </a:graphicData>
+            </a:graphic>
+          </wp:inline>
+        </w:drawing>
+      </w:r>
+    </w:p>
+    <w:p>
+      <w:pPr>
+        <w:pStyle w:val="Caption"/>
+        <w:jc w:val="center"/>
+      </w:pPr>
+      <w:bookmarkStart w:id="9" w:name="_Ref410399790"/>
+      <w:r>
+        <w:t>Figure</w:t>
+      </w:r>
+      <w:r>
+        <w:t xml:space="preserve"> </w:t>
+      </w:r>
+      <w:fldSimple w:instr=" SEQ Figuur \* ARABIC ">
+        <w:r>
+          <w:rPr>
+            <w:noProof/>
+          </w:rPr>
+          <w:t>7</w:t>
+        </w:r>
+      </w:fldSimple>
+      <w:bookmarkEnd w:id="9"/>
+      <w:r>
+        <w:t xml:space="preserve"> Segmentation of the layers and blood vessels</w:t>
+      </w:r>
+    </w:p>
+    <w:p>
+      <w:r>
+        <w:t xml:space="preserve">OCTSEG also offers the possibility of manual correction of the segmentation result, when the automatic result is not satisfactory as shown on </w:t>
+      </w:r>
+      <w:r>
+        <w:fldChar w:fldCharType="begin"/>
+      </w:r>
+      <w:r>
+        <w:instrText xml:space="preserve"> REF _Ref410399960 \h </w:instrText>
+      </w:r>
+      <w:r>
+        <w:fldChar w:fldCharType="separate"/>
+      </w:r>
+      <w:r>
+        <w:t xml:space="preserve">Figure </w:t>
+      </w:r>
+      <w:r>
+        <w:rPr>
+          <w:noProof/>
+        </w:rPr>
+        <w:t>8</w:t>
+      </w:r>
+      <w:r>
+        <w:fldChar w:fldCharType="end"/>
+      </w:r>
+      <w:r>
+        <w:t xml:space="preserve">. The boundary thickness for display can also be chosen. </w:t>
+      </w:r>
+    </w:p>
+    <w:p>
+      <w:r>
+        <w:t>The software has some extra visualization options, for example displaying thickness maps and enface views overlaid over the SLO view (</w:t>
+      </w:r>
+      <w:r>
+        <w:fldChar w:fldCharType="begin"/>
+      </w:r>
+      <w:r>
+        <w:instrText xml:space="preserve"> REF _Ref410400315 \h </w:instrText>
+      </w:r>
+      <w:r>
+        <w:fldChar w:fldCharType="separate"/>
+      </w:r>
+      <w:r>
+        <w:t xml:space="preserve">Figure </w:t>
+      </w:r>
+      <w:r>
+        <w:rPr>
+          <w:noProof/>
+        </w:rPr>
+        <w:t>9</w:t>
+      </w:r>
+      <w:r>
+        <w:fldChar w:fldCharType="end"/>
+      </w:r>
+      <w:r>
+        <w:t>).</w:t>
+      </w:r>
+    </w:p>
+    <w:p>
+      <w:pPr>
+        <w:keepNext/>
+        <w:jc w:val="center"/>
+      </w:pPr>
+      <w:r>
+        <w:rPr>
+          <w:noProof/>
+          <w:lang w:val="nl-NL" w:eastAsia="nl-NL"/>
+        </w:rPr>
+        <w:drawing>
+          <wp:inline distT="0" distB="0" distL="0" distR="0">
+            <wp:extent cx="2714062" cy="1733006"/>
+            <wp:effectExtent l="19050" t="0" r="0" b="0"/>
+            <wp:docPr id="18" name="Picture 17" descr="ManualBoundaryCorrectionBeforeCorrection.png"/>
+            <wp:cNvGraphicFramePr>
+              <a:graphicFrameLocks xmlns:a="http://schemas.openxmlformats.org/drawingml/2006/main" noChangeAspect="1"/>
+            </wp:cNvGraphicFramePr>
+            <a:graphic xmlns:a="http://schemas.openxmlformats.org/drawingml/2006/main">
+              <a:graphicData uri="http://schemas.openxmlformats.org/drawingml/2006/picture">
+                <pic:pic xmlns:pic="http://schemas.openxmlformats.org/drawingml/2006/picture">
+                  <pic:nvPicPr>
+                    <pic:cNvPr id="0" name="ManualBoundaryCorrectionBeforeCorrection.png"/>
+                    <pic:cNvPicPr/>
+                  </pic:nvPicPr>
+                  <pic:blipFill>
+                    <a:blip r:embed="rId18" cstate="print"/>
+                    <a:stretch>
+                      <a:fillRect/>
+                    </a:stretch>
+                  </pic:blipFill>
+                  <pic:spPr>
+                    <a:xfrm>
+                      <a:off x="0" y="0"/>
+                      <a:ext cx="2712985" cy="1732318"/>
+                    </a:xfrm>
+                    <a:prstGeom prst="rect">
+                      <a:avLst/>
+                    </a:prstGeom>
+                  </pic:spPr>
+                </pic:pic>
+              </a:graphicData>
+            </a:graphic>
+          </wp:inline>
+        </w:drawing>
+      </w:r>
+      <w:r>
+        <w:rPr>
+          <w:noProof/>
+          <w:lang w:val="nl-NL" w:eastAsia="nl-NL"/>
+        </w:rPr>
+        <w:drawing>
+          <wp:inline distT="0" distB="0" distL="0" distR="0">
+            <wp:extent cx="2714603" cy="1730754"/>
+            <wp:effectExtent l="19050" t="0" r="0" b="0"/>
+            <wp:docPr id="19" name="Picture 18" descr="ManualBoundaryCorrectionAfterCorrection.png"/>
+            <wp:cNvGraphicFramePr>
+              <a:graphicFrameLocks xmlns:a="http://schemas.openxmlformats.org/drawingml/2006/main" noChangeAspect="1"/>
+            </wp:cNvGraphicFramePr>
+            <a:graphic xmlns:a="http://schemas.openxmlformats.org/drawingml/2006/main">
+              <a:graphicData uri="http://schemas.openxmlformats.org/drawingml/2006/picture">
+                <pic:pic xmlns:pic="http://schemas.openxmlformats.org/drawingml/2006/picture">
+                  <pic:nvPicPr>
+                    <pic:cNvPr id="0" name="ManualBoundaryCorrectionAfterCorrection.png"/>
+                    <pic:cNvPicPr/>
+                  </pic:nvPicPr>
+                  <pic:blipFill>
+                    <a:blip r:embed="rId19" cstate="print"/>
+                    <a:stretch>
+                      <a:fillRect/>
+                    </a:stretch>
+                  </pic:blipFill>
+                  <pic:spPr>
+                    <a:xfrm>
+                      <a:off x="0" y="0"/>
+                      <a:ext cx="2714850" cy="1730912"/>
+                    </a:xfrm>
+                    <a:prstGeom prst="rect">
+                      <a:avLst/>
+                    </a:prstGeom>
+                  </pic:spPr>
+                </pic:pic>
+              </a:graphicData>
+            </a:graphic>
+          </wp:inline>
+        </w:drawing>
+      </w:r>
+    </w:p>
+    <w:p>
+      <w:pPr>
+        <w:pStyle w:val="Caption"/>
+        <w:jc w:val="center"/>
+      </w:pPr>
+      <w:bookmarkStart w:id="10" w:name="_Ref410399960"/>
+      <w:r>
+        <w:t xml:space="preserve">Figure </w:t>
+      </w:r>
+      <w:fldSimple w:instr=" SEQ Figuur \* ARABIC ">
+        <w:r>
+          <w:rPr>
+            <w:noProof/>
+          </w:rPr>
+          <w:t>8</w:t>
+        </w:r>
+      </w:fldSimple>
+      <w:bookmarkEnd w:id="10"/>
+      <w:r>
+        <w:t xml:space="preserve"> Manual boundary correction: before and after</w:t>
+      </w:r>
+    </w:p>
+    <w:p>
+      <w:pPr>
+        <w:keepNext/>
+        <w:jc w:val="center"/>
+      </w:pPr>
+      <w:r>
+        <w:rPr>
+          <w:noProof/>
+          <w:lang w:val="nl-NL" w:eastAsia="nl-NL"/>
+        </w:rPr>
+        <w:lastRenderedPageBreak/>
+        <w:drawing>
+          <wp:inline distT="0" distB="0" distL="0" distR="0">
+            <wp:extent cx="1915774" cy="1552826"/>
+            <wp:effectExtent l="19050" t="0" r="8276" b="0"/>
+            <wp:docPr id="20" name="Picture 19" descr="RetinaThicknessMap.png"/>
+            <wp:cNvGraphicFramePr>
+              <a:graphicFrameLocks xmlns:a="http://schemas.openxmlformats.org/drawingml/2006/main" noChangeAspect="1"/>
+            </wp:cNvGraphicFramePr>
+            <a:graphic xmlns:a="http://schemas.openxmlformats.org/drawingml/2006/main">
+              <a:graphicData uri="http://schemas.openxmlformats.org/drawingml/2006/picture">
+                <pic:pic xmlns:pic="http://schemas.openxmlformats.org/drawingml/2006/picture">
+                  <pic:nvPicPr>
+                    <pic:cNvPr id="0" name="RetinaThicknessMap.png"/>
+                    <pic:cNvPicPr/>
+                  </pic:nvPicPr>
+                  <pic:blipFill>
+                    <a:blip r:embed="rId20" cstate="print"/>
+                    <a:stretch>
+                      <a:fillRect/>
+                    </a:stretch>
+                  </pic:blipFill>
+                  <pic:spPr>
+                    <a:xfrm>
+                      <a:off x="0" y="0"/>
+                      <a:ext cx="1917283" cy="1554049"/>
+                    </a:xfrm>
+                    <a:prstGeom prst="rect">
+                      <a:avLst/>
+                    </a:prstGeom>
+                  </pic:spPr>
+                </pic:pic>
+              </a:graphicData>
+            </a:graphic>
+          </wp:inline>
+        </w:drawing>
+      </w:r>
+      <w:r>
+        <w:rPr>
+          <w:noProof/>
+          <w:lang w:val="nl-NL" w:eastAsia="nl-NL"/>
+        </w:rPr>
+        <w:drawing>
+          <wp:inline distT="0" distB="0" distL="0" distR="0">
+            <wp:extent cx="1979305" cy="1558419"/>
+            <wp:effectExtent l="19050" t="0" r="1895" b="0"/>
+            <wp:docPr id="21" name="Picture 20" descr="NFLThicknessMap.png"/>
+            <wp:cNvGraphicFramePr>
+              <a:graphicFrameLocks xmlns:a="http://schemas.openxmlformats.org/drawingml/2006/main" noChangeAspect="1"/>
+            </wp:cNvGraphicFramePr>
+            <a:graphic xmlns:a="http://schemas.openxmlformats.org/drawingml/2006/main">
+              <a:graphicData uri="http://schemas.openxmlformats.org/drawingml/2006/picture">
+                <pic:pic xmlns:pic="http://schemas.openxmlformats.org/drawingml/2006/picture">
+                  <pic:nvPicPr>
+                    <pic:cNvPr id="0" name="NFLThicknessMap.png"/>
+                    <pic:cNvPicPr/>
+                  </pic:nvPicPr>
+                  <pic:blipFill>
+                    <a:blip r:embed="rId21" cstate="print"/>
+                    <a:stretch>
+                      <a:fillRect/>
+                    </a:stretch>
+                  </pic:blipFill>
+                  <pic:spPr>
+                    <a:xfrm>
+                      <a:off x="0" y="0"/>
+                      <a:ext cx="1982494" cy="1560930"/>
+                    </a:xfrm>
+                    <a:prstGeom prst="rect">
+                      <a:avLst/>
+                    </a:prstGeom>
+                  </pic:spPr>
+                </pic:pic>
+              </a:graphicData>
+            </a:graphic>
+          </wp:inline>
+        </w:drawing>
+      </w:r>
+      <w:r>
+        <w:rPr>
+          <w:noProof/>
+          <w:lang w:val="nl-NL" w:eastAsia="nl-NL"/>
+        </w:rPr>
+        <w:drawing>
+          <wp:inline distT="0" distB="0" distL="0" distR="0">
+            <wp:extent cx="1933773" cy="1557553"/>
+            <wp:effectExtent l="19050" t="0" r="9327" b="0"/>
+            <wp:docPr id="22" name="Picture 21" descr="ScleraEnface.png"/>
+            <wp:cNvGraphicFramePr>
+              <a:graphicFrameLocks xmlns:a="http://schemas.openxmlformats.org/drawingml/2006/main" noChangeAspect="1"/>
+            </wp:cNvGraphicFramePr>
+            <a:graphic xmlns:a="http://schemas.openxmlformats.org/drawingml/2006/main">
+              <a:graphicData uri="http://schemas.openxmlformats.org/drawingml/2006/picture">
+                <pic:pic xmlns:pic="http://schemas.openxmlformats.org/drawingml/2006/picture">
+                  <pic:nvPicPr>
+                    <pic:cNvPr id="0" name="ScleraEnface.png"/>
+                    <pic:cNvPicPr/>
+                  </pic:nvPicPr>
+                  <pic:blipFill>
+                    <a:blip r:embed="rId22" cstate="print"/>
+                    <a:stretch>
+                      <a:fillRect/>
+                    </a:stretch>
+                  </pic:blipFill>
+                  <pic:spPr>
+                    <a:xfrm>
+                      <a:off x="0" y="0"/>
+                      <a:ext cx="1934128" cy="1557839"/>
+                    </a:xfrm>
+                    <a:prstGeom prst="rect">
+                      <a:avLst/>
+                    </a:prstGeom>
+                  </pic:spPr>
+                </pic:pic>
+              </a:graphicData>
+            </a:graphic>
+          </wp:inline>
+        </w:drawing>
+      </w:r>
+    </w:p>
+    <w:p>
+      <w:pPr>
+        <w:pStyle w:val="Caption"/>
+        <w:jc w:val="center"/>
+        <w:rPr>
+          <w:noProof/>
+        </w:rPr>
+      </w:pPr>
+      <w:bookmarkStart w:id="11" w:name="_Ref410400315"/>
+      <w:r>
+        <w:t xml:space="preserve">Figure </w:t>
+      </w:r>
+      <w:fldSimple w:instr=" SEQ Figuur \* ARABIC ">
+        <w:r>
+          <w:rPr>
+            <w:noProof/>
+          </w:rPr>
+          <w:t>9</w:t>
         </w:r>
       </w:fldSimple>
       <w:bookmarkEnd w:id="11"/>
       <w:r>
-        <w:t xml:space="preserve"> OCT and SLO views</w:t>
-      </w:r>
-      <w:bookmarkEnd w:id="10"/>
+        <w:t xml:space="preserve"> From left to right: Retina thickness, NFL thickness map and </w:t>
+      </w:r>
+      <w:r>
+        <w:rPr>
+          <w:noProof/>
+        </w:rPr>
+        <w:t>sclera enface</w:t>
+      </w:r>
+    </w:p>
+    <w:p>
+      <w:pPr>
+        <w:keepNext/>
+        <w:jc w:val="center"/>
+      </w:pPr>
+      <w:r>
+        <w:rPr>
+          <w:noProof/>
+          <w:lang w:val="nl-NL" w:eastAsia="nl-NL"/>
+        </w:rPr>
+        <w:drawing>
+          <wp:inline distT="0" distB="0" distL="0" distR="0">
+            <wp:extent cx="2246086" cy="2058155"/>
+            <wp:effectExtent l="19050" t="0" r="1814" b="0"/>
+            <wp:docPr id="23" name="Picture 22" descr="SavingSegmentationResultsAsImage.png"/>
+            <wp:cNvGraphicFramePr>
+              <a:graphicFrameLocks xmlns:a="http://schemas.openxmlformats.org/drawingml/2006/main" noChangeAspect="1"/>
+            </wp:cNvGraphicFramePr>
+            <a:graphic xmlns:a="http://schemas.openxmlformats.org/drawingml/2006/main">
+              <a:graphicData uri="http://schemas.openxmlformats.org/drawingml/2006/picture">
+                <pic:pic xmlns:pic="http://schemas.openxmlformats.org/drawingml/2006/picture">
+                  <pic:nvPicPr>
+                    <pic:cNvPr id="0" name="SavingSegmentationResultsAsImage.png"/>
+                    <pic:cNvPicPr/>
+                  </pic:nvPicPr>
+                  <pic:blipFill>
+                    <a:blip r:embed="rId23" cstate="print"/>
+                    <a:stretch>
+                      <a:fillRect/>
+                    </a:stretch>
+                  </pic:blipFill>
+                  <pic:spPr>
+                    <a:xfrm>
+                      <a:off x="0" y="0"/>
+                      <a:ext cx="2246075" cy="2058145"/>
+                    </a:xfrm>
+                    <a:prstGeom prst="rect">
+                      <a:avLst/>
+                    </a:prstGeom>
+                  </pic:spPr>
+                </pic:pic>
+              </a:graphicData>
+            </a:graphic>
+          </wp:inline>
+        </w:drawing>
+      </w:r>
+      <w:r>
+        <w:rPr>
+          <w:noProof/>
+          <w:lang w:val="nl-NL" w:eastAsia="nl-NL"/>
+        </w:rPr>
+        <w:drawing>
+          <wp:inline distT="0" distB="0" distL="0" distR="0">
+            <wp:extent cx="2269393" cy="2024743"/>
+            <wp:effectExtent l="19050" t="0" r="0" b="0"/>
+            <wp:docPr id="26" name="Picture 23" descr="SavingAsCSV.png"/>
+            <wp:cNvGraphicFramePr>
+              <a:graphicFrameLocks xmlns:a="http://schemas.openxmlformats.org/drawingml/2006/main" noChangeAspect="1"/>
+            </wp:cNvGraphicFramePr>
+            <a:graphic xmlns:a="http://schemas.openxmlformats.org/drawingml/2006/main">
+              <a:graphicData uri="http://schemas.openxmlformats.org/drawingml/2006/picture">
+                <pic:pic xmlns:pic="http://schemas.openxmlformats.org/drawingml/2006/picture">
+                  <pic:nvPicPr>
+                    <pic:cNvPr id="0" name="SavingAsCSV.png"/>
+                    <pic:cNvPicPr/>
+                  </pic:nvPicPr>
+                  <pic:blipFill>
+                    <a:blip r:embed="rId24" cstate="print"/>
+                    <a:stretch>
+                      <a:fillRect/>
+                    </a:stretch>
+                  </pic:blipFill>
+                  <pic:spPr>
+                    <a:xfrm>
+                      <a:off x="0" y="0"/>
+                      <a:ext cx="2267940" cy="2023447"/>
+                    </a:xfrm>
+                    <a:prstGeom prst="rect">
+                      <a:avLst/>
+                    </a:prstGeom>
+                  </pic:spPr>
+                </pic:pic>
+              </a:graphicData>
+            </a:graphic>
+          </wp:inline>
+        </w:drawing>
+      </w:r>
+      <w:r>
+        <w:rPr>
+          <w:noProof/>
+          <w:lang w:val="nl-NL" w:eastAsia="nl-NL"/>
+        </w:rPr>
+        <w:drawing>
+          <wp:inline distT="0" distB="0" distL="0" distR="0">
+            <wp:extent cx="1543337" cy="670491"/>
+            <wp:effectExtent l="19050" t="0" r="0" b="0"/>
+            <wp:docPr id="27" name="Picture 24" descr="ExportingSubvolume.png"/>
+            <wp:cNvGraphicFramePr>
+              <a:graphicFrameLocks xmlns:a="http://schemas.openxmlformats.org/drawingml/2006/main" noChangeAspect="1"/>
+            </wp:cNvGraphicFramePr>
+            <a:graphic xmlns:a="http://schemas.openxmlformats.org/drawingml/2006/main">
+              <a:graphicData uri="http://schemas.openxmlformats.org/drawingml/2006/picture">
+                <pic:pic xmlns:pic="http://schemas.openxmlformats.org/drawingml/2006/picture">
+                  <pic:nvPicPr>
+                    <pic:cNvPr id="0" name="ExportingSubvolume.png"/>
+                    <pic:cNvPicPr/>
+                  </pic:nvPicPr>
+                  <pic:blipFill>
+                    <a:blip r:embed="rId25" cstate="print"/>
+                    <a:stretch>
+                      <a:fillRect/>
+                    </a:stretch>
+                  </pic:blipFill>
+                  <pic:spPr>
+                    <a:xfrm>
+                      <a:off x="0" y="0"/>
+                      <a:ext cx="1541452" cy="669672"/>
+                    </a:xfrm>
+                    <a:prstGeom prst="rect">
+                      <a:avLst/>
+                    </a:prstGeom>
+                  </pic:spPr>
+                </pic:pic>
+              </a:graphicData>
+            </a:graphic>
+          </wp:inline>
+        </w:drawing>
+      </w:r>
+    </w:p>
+    <w:p>
+      <w:pPr>
+        <w:pStyle w:val="Caption"/>
+        <w:jc w:val="center"/>
+      </w:pPr>
+      <w:bookmarkStart w:id="12" w:name="_Ref410400575"/>
+      <w:r>
+        <w:t>Figure</w:t>
+      </w:r>
+      <w:r>
+        <w:t xml:space="preserve"> </w:t>
+      </w:r>
+      <w:fldSimple w:instr=" SEQ Figuur \* ARABIC ">
+        <w:r>
+          <w:rPr>
+            <w:noProof/>
+          </w:rPr>
+          <w:t>10</w:t>
+        </w:r>
+      </w:fldSimple>
+      <w:bookmarkEnd w:id="12"/>
+      <w:r>
+        <w:t xml:space="preserve"> Exporting the  </w:t>
+      </w:r>
+      <w:r>
+        <w:t>segmentation</w:t>
+      </w:r>
+      <w:r>
+        <w:t xml:space="preserve"> results</w:t>
+      </w:r>
+    </w:p>
+    <w:p>
+      <w:r>
+        <w:fldChar w:fldCharType="begin"/>
+      </w:r>
+      <w:r>
+        <w:instrText xml:space="preserve"> REF _Ref410400721 \h </w:instrText>
+      </w:r>
+      <w:r>
+        <w:fldChar w:fldCharType="separate"/>
+      </w:r>
+      <w:r>
+        <w:t xml:space="preserve">Figure </w:t>
+      </w:r>
+      <w:r>
+        <w:rPr>
+          <w:noProof/>
+        </w:rPr>
+        <w:t>11</w:t>
+      </w:r>
+      <w:r>
+        <w:fldChar w:fldCharType="end"/>
+      </w:r>
+      <w:r>
+        <w:t xml:space="preserve"> illustrates the preliminary work on the phantom segmentation.</w:t>
+      </w:r>
+    </w:p>
+    <w:p>
+      <w:pPr>
+        <w:keepNext/>
+        <w:jc w:val="center"/>
+      </w:pPr>
+      <w:r>
+        <w:rPr>
+          <w:noProof/>
+          <w:lang w:val="nl-NL" w:eastAsia="nl-NL"/>
+        </w:rPr>
+        <w:drawing>
+          <wp:inline distT="0" distB="0" distL="0" distR="0">
+            <wp:extent cx="5227699" cy="2634413"/>
+            <wp:effectExtent l="19050" t="0" r="0" b="0"/>
+            <wp:docPr id="28" name="Picture 27" descr="PhantomLayersSegmentation.png"/>
+            <wp:cNvGraphicFramePr>
+              <a:graphicFrameLocks xmlns:a="http://schemas.openxmlformats.org/drawingml/2006/main" noChangeAspect="1"/>
+            </wp:cNvGraphicFramePr>
+            <a:graphic xmlns:a="http://schemas.openxmlformats.org/drawingml/2006/main">
+              <a:graphicData uri="http://schemas.openxmlformats.org/drawingml/2006/picture">
+                <pic:pic xmlns:pic="http://schemas.openxmlformats.org/drawingml/2006/picture">
+                  <pic:nvPicPr>
+                    <pic:cNvPr id="0" name="PhantomLayersSegmentation.png"/>
+                    <pic:cNvPicPr/>
+                  </pic:nvPicPr>
+                  <pic:blipFill>
+                    <a:blip r:embed="rId26" cstate="print"/>
+                    <a:stretch>
+                      <a:fillRect/>
+                    </a:stretch>
+                  </pic:blipFill>
+                  <pic:spPr>
+                    <a:xfrm>
+                      <a:off x="0" y="0"/>
+                      <a:ext cx="5229591" cy="2635366"/>
+                    </a:xfrm>
+                    <a:prstGeom prst="rect">
+                      <a:avLst/>
+                    </a:prstGeom>
+                  </pic:spPr>
+                </pic:pic>
+              </a:graphicData>
+            </a:graphic>
+          </wp:inline>
+        </w:drawing>
+      </w:r>
+    </w:p>
+    <w:p>
+      <w:pPr>
+        <w:pStyle w:val="Caption"/>
+        <w:jc w:val="center"/>
+      </w:pPr>
+      <w:bookmarkStart w:id="13" w:name="_Ref410400721"/>
+      <w:r>
+        <w:t xml:space="preserve">Figure </w:t>
+      </w:r>
+      <w:fldSimple w:instr=" SEQ Figuur \* ARABIC ">
+        <w:r>
+          <w:rPr>
+            <w:noProof/>
+          </w:rPr>
+          <w:t>11</w:t>
+        </w:r>
+      </w:fldSimple>
+      <w:bookmarkEnd w:id="13"/>
+      <w:r>
+        <w:t xml:space="preserve"> Segmentation of the top layers of a phantom</w:t>
+      </w:r>
     </w:p>
     <w:sdt>
       <w:sdtPr>
@@ -2087,7 +3481,6 @@
         </w:docPartObj>
       </w:sdtPr>
       <w:sdtContent>
-        <w:bookmarkStart w:id="12" w:name="_Toc410393133" w:displacedByCustomXml="prev"/>
         <w:p>
           <w:pPr>
             <w:pStyle w:val="Heading1"/>
@@ -2101,7 +3494,6 @@
             </w:rPr>
             <w:t>References</w:t>
           </w:r>
-          <w:bookmarkEnd w:id="12"/>
         </w:p>
         <w:sdt>
           <w:sdtPr>
@@ -2238,9 +3630,6 @@
               <w:pPr>
                 <w:pStyle w:val="Bibliography"/>
                 <w:ind w:left="720" w:hanging="720"/>
-                <w:rPr>
-                  <w:noProof/>
-                </w:rPr>
               </w:pPr>
               <w:r>
                 <w:rPr>
@@ -2262,8 +3651,6 @@
                 </w:rPr>
                 <w:t>. Retrieved from https://github.com/NLeSC/OCTSegmentation</w:t>
               </w:r>
-            </w:p>
-            <w:p>
               <w:r>
                 <w:rPr>
                   <w:b/>
@@ -2277,13 +3664,8 @@
         </w:sdt>
       </w:sdtContent>
     </w:sdt>
-    <w:p>
-      <w:pPr>
-        <w:jc w:val="both"/>
-      </w:pPr>
-      <w:bookmarkStart w:id="13" w:name="_GoBack"/>
-      <w:bookmarkEnd w:id="13"/>
-    </w:p>
+    <w:bookmarkStart w:id="14" w:name="_GoBack" w:displacedByCustomXml="prev"/>
+    <w:bookmarkEnd w:id="14" w:displacedByCustomXml="prev"/>
     <w:sectPr>
       <w:pgSz w:w="12240" w:h="15840"/>
       <w:pgMar w:top="1417" w:right="1417" w:bottom="1417" w:left="1417" w:header="708" w:footer="708" w:gutter="0"/>
@@ -2410,6 +3792,119 @@
     </w:lvl>
   </w:abstractNum>
   <w:abstractNum w:abstractNumId="1">
+    <w:nsid w:val="50A81237"/>
+    <w:multiLevelType w:val="hybridMultilevel"/>
+    <w:tmpl w:val="19DEA1F8"/>
+    <w:lvl w:ilvl="0" w:tplc="04130001">
+      <w:start w:val="1"/>
+      <w:numFmt w:val="bullet"/>
+      <w:lvlText w:val=""/>
+      <w:lvlJc w:val="left"/>
+      <w:pPr>
+        <w:ind w:left="720" w:hanging="360"/>
+      </w:pPr>
+      <w:rPr>
+        <w:rFonts w:ascii="Symbol" w:hAnsi="Symbol" w:hint="default"/>
+      </w:rPr>
+    </w:lvl>
+    <w:lvl w:ilvl="1" w:tplc="04130003" w:tentative="1">
+      <w:start w:val="1"/>
+      <w:numFmt w:val="bullet"/>
+      <w:lvlText w:val="o"/>
+      <w:lvlJc w:val="left"/>
+      <w:pPr>
+        <w:ind w:left="1440" w:hanging="360"/>
+      </w:pPr>
+      <w:rPr>
+        <w:rFonts w:ascii="Courier New" w:hAnsi="Courier New" w:cs="Courier New" w:hint="default"/>
+      </w:rPr>
+    </w:lvl>
+    <w:lvl w:ilvl="2" w:tplc="04130005" w:tentative="1">
+      <w:start w:val="1"/>
+      <w:numFmt w:val="bullet"/>
+      <w:lvlText w:val=""/>
+      <w:lvlJc w:val="left"/>
+      <w:pPr>
+        <w:ind w:left="2160" w:hanging="360"/>
+      </w:pPr>
+      <w:rPr>
+        <w:rFonts w:ascii="Wingdings" w:hAnsi="Wingdings" w:hint="default"/>
+      </w:rPr>
+    </w:lvl>
+    <w:lvl w:ilvl="3" w:tplc="04130001" w:tentative="1">
+      <w:start w:val="1"/>
+      <w:numFmt w:val="bullet"/>
+      <w:lvlText w:val=""/>
+      <w:lvlJc w:val="left"/>
+      <w:pPr>
+        <w:ind w:left="2880" w:hanging="360"/>
+      </w:pPr>
+      <w:rPr>
+        <w:rFonts w:ascii="Symbol" w:hAnsi="Symbol" w:hint="default"/>
+      </w:rPr>
+    </w:lvl>
+    <w:lvl w:ilvl="4" w:tplc="04130003" w:tentative="1">
+      <w:start w:val="1"/>
+      <w:numFmt w:val="bullet"/>
+      <w:lvlText w:val="o"/>
+      <w:lvlJc w:val="left"/>
+      <w:pPr>
+        <w:ind w:left="3600" w:hanging="360"/>
+      </w:pPr>
+      <w:rPr>
+        <w:rFonts w:ascii="Courier New" w:hAnsi="Courier New" w:cs="Courier New" w:hint="default"/>
+      </w:rPr>
+    </w:lvl>
+    <w:lvl w:ilvl="5" w:tplc="04130005" w:tentative="1">
+      <w:start w:val="1"/>
+      <w:numFmt w:val="bullet"/>
+      <w:lvlText w:val=""/>
+      <w:lvlJc w:val="left"/>
+      <w:pPr>
+        <w:ind w:left="4320" w:hanging="360"/>
+      </w:pPr>
+      <w:rPr>
+        <w:rFonts w:ascii="Wingdings" w:hAnsi="Wingdings" w:hint="default"/>
+      </w:rPr>
+    </w:lvl>
+    <w:lvl w:ilvl="6" w:tplc="04130001" w:tentative="1">
+      <w:start w:val="1"/>
+      <w:numFmt w:val="bullet"/>
+      <w:lvlText w:val=""/>
+      <w:lvlJc w:val="left"/>
+      <w:pPr>
+        <w:ind w:left="5040" w:hanging="360"/>
+      </w:pPr>
+      <w:rPr>
+        <w:rFonts w:ascii="Symbol" w:hAnsi="Symbol" w:hint="default"/>
+      </w:rPr>
+    </w:lvl>
+    <w:lvl w:ilvl="7" w:tplc="04130003" w:tentative="1">
+      <w:start w:val="1"/>
+      <w:numFmt w:val="bullet"/>
+      <w:lvlText w:val="o"/>
+      <w:lvlJc w:val="left"/>
+      <w:pPr>
+        <w:ind w:left="5760" w:hanging="360"/>
+      </w:pPr>
+      <w:rPr>
+        <w:rFonts w:ascii="Courier New" w:hAnsi="Courier New" w:cs="Courier New" w:hint="default"/>
+      </w:rPr>
+    </w:lvl>
+    <w:lvl w:ilvl="8" w:tplc="04130005" w:tentative="1">
+      <w:start w:val="1"/>
+      <w:numFmt w:val="bullet"/>
+      <w:lvlText w:val=""/>
+      <w:lvlJc w:val="left"/>
+      <w:pPr>
+        <w:ind w:left="6480" w:hanging="360"/>
+      </w:pPr>
+      <w:rPr>
+        <w:rFonts w:ascii="Wingdings" w:hAnsi="Wingdings" w:hint="default"/>
+      </w:rPr>
+    </w:lvl>
+  </w:abstractNum>
+  <w:abstractNum w:abstractNumId="2">
     <w:nsid w:val="53B225D3"/>
     <w:multiLevelType w:val="hybridMultilevel"/>
     <w:tmpl w:val="977C1BDC"/>
@@ -2522,7 +4017,7 @@
       </w:rPr>
     </w:lvl>
   </w:abstractNum>
-  <w:abstractNum w:abstractNumId="2">
+  <w:abstractNum w:abstractNumId="3">
     <w:nsid w:val="605E38D7"/>
     <w:multiLevelType w:val="hybridMultilevel"/>
     <w:tmpl w:val="7D68A4B8"/>
@@ -2635,7 +4130,7 @@
       </w:rPr>
     </w:lvl>
   </w:abstractNum>
-  <w:abstractNum w:abstractNumId="3">
+  <w:abstractNum w:abstractNumId="4">
     <w:nsid w:val="787A319D"/>
     <w:multiLevelType w:val="hybridMultilevel"/>
     <w:tmpl w:val="009A6084"/>
@@ -2752,12 +4247,15 @@
     <w:abstractNumId w:val="0"/>
   </w:num>
   <w:num w:numId="2">
+    <w:abstractNumId w:val="3"/>
+  </w:num>
+  <w:num w:numId="3">
+    <w:abstractNumId w:val="4"/>
+  </w:num>
+  <w:num w:numId="4">
     <w:abstractNumId w:val="2"/>
   </w:num>
-  <w:num w:numId="3">
-    <w:abstractNumId w:val="3"/>
-  </w:num>
-  <w:num w:numId="4">
+  <w:num w:numId="5">
     <w:abstractNumId w:val="1"/>
   </w:num>
 </w:numbering>
@@ -2992,7 +4490,6 @@
   <w:style w:type="character" w:default="1" w:styleId="DefaultParagraphFont">
     <w:name w:val="Default Paragraph Font"/>
     <w:uiPriority w:val="1"/>
-    <w:semiHidden/>
     <w:unhideWhenUsed/>
   </w:style>
   <w:style w:type="table" w:default="1" w:styleId="TableNormal">
@@ -3247,6 +4744,45 @@
       <w:bCs/>
       <w:color w:val="5B9BD5" w:themeColor="accent1"/>
     </w:rPr>
+  </w:style>
+  <w:style w:type="table" w:styleId="TableGrid">
+    <w:name w:val="Table Grid"/>
+    <w:basedOn w:val="TableNormal"/>
+    <w:uiPriority w:val="39"/>
+    <w:rsid w:val="00013A31"/>
+    <w:pPr>
+      <w:spacing w:after="0" w:line="240" w:lineRule="auto"/>
+    </w:pPr>
+    <w:tblPr>
+      <w:tblInd w:w="0" w:type="dxa"/>
+      <w:tblBorders>
+        <w:top w:val="single" w:sz="4" w:space="0" w:color="auto"/>
+        <w:left w:val="single" w:sz="4" w:space="0" w:color="auto"/>
+        <w:bottom w:val="single" w:sz="4" w:space="0" w:color="auto"/>
+        <w:right w:val="single" w:sz="4" w:space="0" w:color="auto"/>
+        <w:insideH w:val="single" w:sz="4" w:space="0" w:color="auto"/>
+        <w:insideV w:val="single" w:sz="4" w:space="0" w:color="auto"/>
+      </w:tblBorders>
+      <w:tblCellMar>
+        <w:top w:w="0" w:type="dxa"/>
+        <w:left w:w="108" w:type="dxa"/>
+        <w:bottom w:w="0" w:type="dxa"/>
+        <w:right w:w="108" w:type="dxa"/>
+      </w:tblCellMar>
+    </w:tblPr>
+  </w:style>
+  <w:style w:type="paragraph" w:styleId="TOC3">
+    <w:name w:val="toc 3"/>
+    <w:basedOn w:val="Normal"/>
+    <w:next w:val="Normal"/>
+    <w:autoRedefine/>
+    <w:uiPriority w:val="39"/>
+    <w:unhideWhenUsed/>
+    <w:rsid w:val="00CD2330"/>
+    <w:pPr>
+      <w:spacing w:after="100"/>
+      <w:ind w:left="440"/>
+    </w:pPr>
   </w:style>
 </w:styles>
 </file>
@@ -3623,7 +5159,7 @@
 </file>
 
 <file path=customXml/itemProps1.xml><?xml version="1.0" encoding="utf-8"?>
-<ds:datastoreItem xmlns:ds="http://schemas.openxmlformats.org/officeDocument/2006/customXml" ds:itemID="{86CE6769-52F7-4A3F-970A-24054571C09B}">
+<ds:datastoreItem xmlns:ds="http://schemas.openxmlformats.org/officeDocument/2006/customXml" ds:itemID="{78143604-FE0A-4082-9C66-D2242E6B74AD}">
   <ds:schemaRefs>
     <ds:schemaRef ds:uri="http://schemas.openxmlformats.org/officeDocument/2006/bibliography"/>
   </ds:schemaRefs>

</xml_diff>